<commit_message>
daa lab 2 submit ready
</commit_message>
<xml_diff>
--- a/daa/lab2/LabManual Expt No.2.docx
+++ b/daa/lab2/LabManual Expt No.2.docx
@@ -197,7 +197,6 @@
           <w:rFonts w:ascii="Times New Roman" w:hAnsi="Times New Roman" w:cs="Times New Roman"/>
           <w:sz w:val="28"/>
           <w:szCs w:val="28"/>
-          <w:vertAlign w:val="superscript"/>
         </w:rPr>
         <w:t>Jul</w:t>
       </w:r>
@@ -253,8 +252,18 @@
           <w:sz w:val="28"/>
           <w:szCs w:val="28"/>
         </w:rPr>
-        <w:t xml:space="preserve"> Abhay Kolhe</w:t>
-      </w:r>
+        <w:t xml:space="preserve"> Abhay </w:t>
+      </w:r>
+      <w:proofErr w:type="spellStart"/>
+      <w:r>
+        <w:rPr>
+          <w:rFonts w:ascii="Times New Roman" w:hAnsi="Times New Roman" w:cs="Times New Roman"/>
+          <w:sz w:val="28"/>
+          <w:szCs w:val="28"/>
+        </w:rPr>
+        <w:t>Kolhe</w:t>
+      </w:r>
+      <w:proofErr w:type="spellEnd"/>
     </w:p>
     <w:p>
       <w:pPr>
@@ -464,6 +473,22 @@
               </w:rPr>
               <w:t xml:space="preserve">Date of Experiment: </w:t>
             </w:r>
+            <w:r>
+              <w:rPr>
+                <w:rFonts w:ascii="Book Antiqua" w:hAnsi="Book Antiqua"/>
+                <w:sz w:val="24"/>
+                <w:szCs w:val="24"/>
+              </w:rPr>
+              <w:t>14/07/20</w:t>
+            </w:r>
+            <w:r>
+              <w:rPr>
+                <w:rFonts w:ascii="Book Antiqua" w:hAnsi="Book Antiqua"/>
+                <w:sz w:val="24"/>
+                <w:szCs w:val="24"/>
+              </w:rPr>
+              <w:t>20</w:t>
+            </w:r>
           </w:p>
         </w:tc>
         <w:tc>
@@ -485,6 +510,46 @@
                 <w:szCs w:val="24"/>
               </w:rPr>
               <w:t>Date of Submission</w:t>
+            </w:r>
+            <w:r>
+              <w:rPr>
+                <w:rFonts w:ascii="Book Antiqua" w:hAnsi="Book Antiqua"/>
+                <w:sz w:val="24"/>
+                <w:szCs w:val="24"/>
+              </w:rPr>
+              <w:t xml:space="preserve">: </w:t>
+            </w:r>
+            <w:r>
+              <w:rPr>
+                <w:rFonts w:ascii="Book Antiqua" w:hAnsi="Book Antiqua"/>
+                <w:sz w:val="24"/>
+                <w:szCs w:val="24"/>
+              </w:rPr>
+              <w:t>0</w:t>
+            </w:r>
+            <w:r>
+              <w:rPr>
+                <w:rFonts w:ascii="Book Antiqua" w:hAnsi="Book Antiqua"/>
+                <w:sz w:val="24"/>
+                <w:szCs w:val="24"/>
+              </w:rPr>
+              <w:t>6/</w:t>
+            </w:r>
+            <w:r>
+              <w:rPr>
+                <w:rFonts w:ascii="Book Antiqua" w:hAnsi="Book Antiqua"/>
+                <w:sz w:val="24"/>
+                <w:szCs w:val="24"/>
+              </w:rPr>
+              <w:t>0</w:t>
+            </w:r>
+            <w:r>
+              <w:rPr>
+                <w:rFonts w:ascii="Book Antiqua" w:hAnsi="Book Antiqua"/>
+                <w:sz w:val="24"/>
+                <w:szCs w:val="24"/>
+              </w:rPr>
+              <w:t>8/2020</w:t>
             </w:r>
           </w:p>
         </w:tc>
@@ -622,6 +687,2706 @@
     </w:p>
     <w:p>
       <w:pPr>
+        <w:shd w:val="clear" w:color="auto" w:fill="1E1E1E"/>
+        <w:spacing w:after="0" w:line="285" w:lineRule="atLeast"/>
+        <w:rPr>
+          <w:rFonts w:ascii="Consolas" w:eastAsia="Times New Roman" w:hAnsi="Consolas" w:cs="Times New Roman"/>
+          <w:color w:val="D4D4D4"/>
+          <w:sz w:val="21"/>
+          <w:szCs w:val="21"/>
+        </w:rPr>
+      </w:pPr>
+      <w:r>
+        <w:rPr>
+          <w:rFonts w:ascii="Consolas" w:eastAsia="Times New Roman" w:hAnsi="Consolas" w:cs="Times New Roman"/>
+          <w:color w:val="6A9955"/>
+          <w:sz w:val="21"/>
+          <w:szCs w:val="21"/>
+        </w:rPr>
+        <w:t># </w:t>
+      </w:r>
+      <w:proofErr w:type="spellStart"/>
+      <w:r>
+        <w:rPr>
+          <w:rFonts w:ascii="Consolas" w:eastAsia="Times New Roman" w:hAnsi="Consolas" w:cs="Times New Roman"/>
+          <w:color w:val="6A9955"/>
+          <w:sz w:val="21"/>
+          <w:szCs w:val="21"/>
+        </w:rPr>
+        <w:t>naman</w:t>
+      </w:r>
+      <w:proofErr w:type="spellEnd"/>
+      <w:r>
+        <w:rPr>
+          <w:rFonts w:ascii="Consolas" w:eastAsia="Times New Roman" w:hAnsi="Consolas" w:cs="Times New Roman"/>
+          <w:color w:val="6A9955"/>
+          <w:sz w:val="21"/>
+          <w:szCs w:val="21"/>
+        </w:rPr>
+        <w:t> </w:t>
+      </w:r>
+      <w:proofErr w:type="spellStart"/>
+      <w:r>
+        <w:rPr>
+          <w:rFonts w:ascii="Consolas" w:eastAsia="Times New Roman" w:hAnsi="Consolas" w:cs="Times New Roman"/>
+          <w:color w:val="6A9955"/>
+          <w:sz w:val="21"/>
+          <w:szCs w:val="21"/>
+        </w:rPr>
+        <w:t>garg</w:t>
+      </w:r>
+      <w:proofErr w:type="spellEnd"/>
+      <w:r>
+        <w:rPr>
+          <w:rFonts w:ascii="Consolas" w:eastAsia="Times New Roman" w:hAnsi="Consolas" w:cs="Times New Roman"/>
+          <w:color w:val="6A9955"/>
+          <w:sz w:val="21"/>
+          <w:szCs w:val="21"/>
+        </w:rPr>
+        <w:t> B032</w:t>
+      </w:r>
+    </w:p>
+    <w:p>
+      <w:pPr>
+        <w:shd w:val="clear" w:color="auto" w:fill="1E1E1E"/>
+        <w:spacing w:after="0" w:line="285" w:lineRule="atLeast"/>
+        <w:rPr>
+          <w:rFonts w:ascii="Consolas" w:eastAsia="Times New Roman" w:hAnsi="Consolas" w:cs="Times New Roman"/>
+          <w:color w:val="D4D4D4"/>
+          <w:sz w:val="21"/>
+          <w:szCs w:val="21"/>
+        </w:rPr>
+      </w:pPr>
+      <w:r>
+        <w:rPr>
+          <w:rFonts w:ascii="Consolas" w:eastAsia="Times New Roman" w:hAnsi="Consolas" w:cs="Times New Roman"/>
+          <w:color w:val="6A9955"/>
+          <w:sz w:val="21"/>
+          <w:szCs w:val="21"/>
+        </w:rPr>
+        <w:t># lab 2 DAA</w:t>
+      </w:r>
+    </w:p>
+    <w:p>
+      <w:pPr>
+        <w:shd w:val="clear" w:color="auto" w:fill="1E1E1E"/>
+        <w:spacing w:after="0" w:line="285" w:lineRule="atLeast"/>
+        <w:rPr>
+          <w:rFonts w:ascii="Consolas" w:eastAsia="Times New Roman" w:hAnsi="Consolas" w:cs="Times New Roman"/>
+          <w:color w:val="D4D4D4"/>
+          <w:sz w:val="21"/>
+          <w:szCs w:val="21"/>
+        </w:rPr>
+      </w:pPr>
+      <w:r>
+        <w:rPr>
+          <w:rFonts w:ascii="Consolas" w:eastAsia="Times New Roman" w:hAnsi="Consolas" w:cs="Times New Roman"/>
+          <w:color w:val="6A9955"/>
+          <w:sz w:val="21"/>
+          <w:szCs w:val="21"/>
+        </w:rPr>
+        <w:t># AIM: Implementation of Linear Search and Binary Search Technique..</w:t>
+      </w:r>
+    </w:p>
+    <w:p>
+      <w:pPr>
+        <w:shd w:val="clear" w:color="auto" w:fill="1E1E1E"/>
+        <w:spacing w:after="240" w:line="285" w:lineRule="atLeast"/>
+        <w:rPr>
+          <w:rFonts w:ascii="Consolas" w:eastAsia="Times New Roman" w:hAnsi="Consolas" w:cs="Times New Roman"/>
+          <w:color w:val="D4D4D4"/>
+          <w:sz w:val="21"/>
+          <w:szCs w:val="21"/>
+        </w:rPr>
+      </w:pPr>
+    </w:p>
+    <w:p>
+      <w:pPr>
+        <w:shd w:val="clear" w:color="auto" w:fill="1E1E1E"/>
+        <w:spacing w:after="0" w:line="285" w:lineRule="atLeast"/>
+        <w:rPr>
+          <w:rFonts w:ascii="Consolas" w:eastAsia="Times New Roman" w:hAnsi="Consolas" w:cs="Times New Roman"/>
+          <w:color w:val="D4D4D4"/>
+          <w:sz w:val="21"/>
+          <w:szCs w:val="21"/>
+        </w:rPr>
+      </w:pPr>
+      <w:r>
+        <w:rPr>
+          <w:rFonts w:ascii="Consolas" w:eastAsia="Times New Roman" w:hAnsi="Consolas" w:cs="Times New Roman"/>
+          <w:color w:val="6A9955"/>
+          <w:sz w:val="21"/>
+          <w:szCs w:val="21"/>
+        </w:rPr>
+        <w:t>#function of linear search accepts an array and a key</w:t>
+      </w:r>
+    </w:p>
+    <w:p>
+      <w:pPr>
+        <w:shd w:val="clear" w:color="auto" w:fill="1E1E1E"/>
+        <w:spacing w:after="0" w:line="285" w:lineRule="atLeast"/>
+        <w:rPr>
+          <w:rFonts w:ascii="Consolas" w:eastAsia="Times New Roman" w:hAnsi="Consolas" w:cs="Times New Roman"/>
+          <w:color w:val="D4D4D4"/>
+          <w:sz w:val="21"/>
+          <w:szCs w:val="21"/>
+        </w:rPr>
+      </w:pPr>
+      <w:r>
+        <w:rPr>
+          <w:rFonts w:ascii="Consolas" w:eastAsia="Times New Roman" w:hAnsi="Consolas" w:cs="Times New Roman"/>
+          <w:color w:val="569CD6"/>
+          <w:sz w:val="21"/>
+          <w:szCs w:val="21"/>
+        </w:rPr>
+        <w:t>def</w:t>
+      </w:r>
+      <w:r>
+        <w:rPr>
+          <w:rFonts w:ascii="Consolas" w:eastAsia="Times New Roman" w:hAnsi="Consolas" w:cs="Times New Roman"/>
+          <w:color w:val="D4D4D4"/>
+          <w:sz w:val="21"/>
+          <w:szCs w:val="21"/>
+        </w:rPr>
+        <w:t> </w:t>
+      </w:r>
+      <w:proofErr w:type="spellStart"/>
+      <w:r>
+        <w:rPr>
+          <w:rFonts w:ascii="Consolas" w:eastAsia="Times New Roman" w:hAnsi="Consolas" w:cs="Times New Roman"/>
+          <w:color w:val="DCDCAA"/>
+          <w:sz w:val="21"/>
+          <w:szCs w:val="21"/>
+        </w:rPr>
+        <w:t>lsearch</w:t>
+      </w:r>
+      <w:proofErr w:type="spellEnd"/>
+      <w:r>
+        <w:rPr>
+          <w:rFonts w:ascii="Consolas" w:eastAsia="Times New Roman" w:hAnsi="Consolas" w:cs="Times New Roman"/>
+          <w:color w:val="D4D4D4"/>
+          <w:sz w:val="21"/>
+          <w:szCs w:val="21"/>
+        </w:rPr>
+        <w:t>(</w:t>
+      </w:r>
+      <w:proofErr w:type="spellStart"/>
+      <w:r>
+        <w:rPr>
+          <w:rFonts w:ascii="Consolas" w:eastAsia="Times New Roman" w:hAnsi="Consolas" w:cs="Times New Roman"/>
+          <w:color w:val="9CDCFE"/>
+          <w:sz w:val="21"/>
+          <w:szCs w:val="21"/>
+        </w:rPr>
+        <w:t>arr</w:t>
+      </w:r>
+      <w:proofErr w:type="spellEnd"/>
+      <w:r>
+        <w:rPr>
+          <w:rFonts w:ascii="Consolas" w:eastAsia="Times New Roman" w:hAnsi="Consolas" w:cs="Times New Roman"/>
+          <w:color w:val="D4D4D4"/>
+          <w:sz w:val="21"/>
+          <w:szCs w:val="21"/>
+        </w:rPr>
+        <w:t>, </w:t>
+      </w:r>
+      <w:r>
+        <w:rPr>
+          <w:rFonts w:ascii="Consolas" w:eastAsia="Times New Roman" w:hAnsi="Consolas" w:cs="Times New Roman"/>
+          <w:color w:val="9CDCFE"/>
+          <w:sz w:val="21"/>
+          <w:szCs w:val="21"/>
+        </w:rPr>
+        <w:t>x</w:t>
+      </w:r>
+      <w:r>
+        <w:rPr>
+          <w:rFonts w:ascii="Consolas" w:eastAsia="Times New Roman" w:hAnsi="Consolas" w:cs="Times New Roman"/>
+          <w:color w:val="D4D4D4"/>
+          <w:sz w:val="21"/>
+          <w:szCs w:val="21"/>
+        </w:rPr>
+        <w:t>):</w:t>
+      </w:r>
+    </w:p>
+    <w:p>
+      <w:pPr>
+        <w:shd w:val="clear" w:color="auto" w:fill="1E1E1E"/>
+        <w:spacing w:after="0" w:line="285" w:lineRule="atLeast"/>
+        <w:rPr>
+          <w:rFonts w:ascii="Consolas" w:eastAsia="Times New Roman" w:hAnsi="Consolas" w:cs="Times New Roman"/>
+          <w:color w:val="D4D4D4"/>
+          <w:sz w:val="21"/>
+          <w:szCs w:val="21"/>
+        </w:rPr>
+      </w:pPr>
+      <w:r>
+        <w:rPr>
+          <w:rFonts w:ascii="Consolas" w:eastAsia="Times New Roman" w:hAnsi="Consolas" w:cs="Times New Roman"/>
+          <w:color w:val="D4D4D4"/>
+          <w:sz w:val="21"/>
+          <w:szCs w:val="21"/>
+        </w:rPr>
+        <w:t>    comp = </w:t>
+      </w:r>
+      <w:r>
+        <w:rPr>
+          <w:rFonts w:ascii="Consolas" w:eastAsia="Times New Roman" w:hAnsi="Consolas" w:cs="Times New Roman"/>
+          <w:color w:val="B5CEA8"/>
+          <w:sz w:val="21"/>
+          <w:szCs w:val="21"/>
+        </w:rPr>
+        <w:t>0</w:t>
+      </w:r>
+    </w:p>
+    <w:p>
+      <w:pPr>
+        <w:shd w:val="clear" w:color="auto" w:fill="1E1E1E"/>
+        <w:spacing w:after="0" w:line="285" w:lineRule="atLeast"/>
+        <w:rPr>
+          <w:rFonts w:ascii="Consolas" w:eastAsia="Times New Roman" w:hAnsi="Consolas" w:cs="Times New Roman"/>
+          <w:color w:val="D4D4D4"/>
+          <w:sz w:val="21"/>
+          <w:szCs w:val="21"/>
+        </w:rPr>
+      </w:pPr>
+      <w:r>
+        <w:rPr>
+          <w:rFonts w:ascii="Consolas" w:eastAsia="Times New Roman" w:hAnsi="Consolas" w:cs="Times New Roman"/>
+          <w:color w:val="D4D4D4"/>
+          <w:sz w:val="21"/>
+          <w:szCs w:val="21"/>
+        </w:rPr>
+        <w:t>    </w:t>
+      </w:r>
+      <w:r>
+        <w:rPr>
+          <w:rFonts w:ascii="Consolas" w:eastAsia="Times New Roman" w:hAnsi="Consolas" w:cs="Times New Roman"/>
+          <w:color w:val="6A9955"/>
+          <w:sz w:val="21"/>
+          <w:szCs w:val="21"/>
+        </w:rPr>
+        <w:t>#we simplly iterate over the array linearly and while we comapare each element we increment the counter</w:t>
+      </w:r>
+    </w:p>
+    <w:p>
+      <w:pPr>
+        <w:shd w:val="clear" w:color="auto" w:fill="1E1E1E"/>
+        <w:spacing w:after="0" w:line="285" w:lineRule="atLeast"/>
+        <w:rPr>
+          <w:rFonts w:ascii="Consolas" w:eastAsia="Times New Roman" w:hAnsi="Consolas" w:cs="Times New Roman"/>
+          <w:color w:val="D4D4D4"/>
+          <w:sz w:val="21"/>
+          <w:szCs w:val="21"/>
+        </w:rPr>
+      </w:pPr>
+      <w:r>
+        <w:rPr>
+          <w:rFonts w:ascii="Consolas" w:eastAsia="Times New Roman" w:hAnsi="Consolas" w:cs="Times New Roman"/>
+          <w:color w:val="D4D4D4"/>
+          <w:sz w:val="21"/>
+          <w:szCs w:val="21"/>
+        </w:rPr>
+        <w:t>    </w:t>
+      </w:r>
+      <w:r>
+        <w:rPr>
+          <w:rFonts w:ascii="Consolas" w:eastAsia="Times New Roman" w:hAnsi="Consolas" w:cs="Times New Roman"/>
+          <w:color w:val="C586C0"/>
+          <w:sz w:val="21"/>
+          <w:szCs w:val="21"/>
+        </w:rPr>
+        <w:t>for</w:t>
+      </w:r>
+      <w:r>
+        <w:rPr>
+          <w:rFonts w:ascii="Consolas" w:eastAsia="Times New Roman" w:hAnsi="Consolas" w:cs="Times New Roman"/>
+          <w:color w:val="D4D4D4"/>
+          <w:sz w:val="21"/>
+          <w:szCs w:val="21"/>
+        </w:rPr>
+        <w:t> </w:t>
+      </w:r>
+      <w:proofErr w:type="spellStart"/>
+      <w:r>
+        <w:rPr>
+          <w:rFonts w:ascii="Consolas" w:eastAsia="Times New Roman" w:hAnsi="Consolas" w:cs="Times New Roman"/>
+          <w:color w:val="D4D4D4"/>
+          <w:sz w:val="21"/>
+          <w:szCs w:val="21"/>
+        </w:rPr>
+        <w:t>i</w:t>
+      </w:r>
+      <w:proofErr w:type="spellEnd"/>
+      <w:r>
+        <w:rPr>
+          <w:rFonts w:ascii="Consolas" w:eastAsia="Times New Roman" w:hAnsi="Consolas" w:cs="Times New Roman"/>
+          <w:color w:val="D4D4D4"/>
+          <w:sz w:val="21"/>
+          <w:szCs w:val="21"/>
+        </w:rPr>
+        <w:t> </w:t>
+      </w:r>
+      <w:r>
+        <w:rPr>
+          <w:rFonts w:ascii="Consolas" w:eastAsia="Times New Roman" w:hAnsi="Consolas" w:cs="Times New Roman"/>
+          <w:color w:val="C586C0"/>
+          <w:sz w:val="21"/>
+          <w:szCs w:val="21"/>
+        </w:rPr>
+        <w:t>in</w:t>
+      </w:r>
+      <w:r>
+        <w:rPr>
+          <w:rFonts w:ascii="Consolas" w:eastAsia="Times New Roman" w:hAnsi="Consolas" w:cs="Times New Roman"/>
+          <w:color w:val="D4D4D4"/>
+          <w:sz w:val="21"/>
+          <w:szCs w:val="21"/>
+        </w:rPr>
+        <w:t> </w:t>
+      </w:r>
+      <w:r>
+        <w:rPr>
+          <w:rFonts w:ascii="Consolas" w:eastAsia="Times New Roman" w:hAnsi="Consolas" w:cs="Times New Roman"/>
+          <w:color w:val="DCDCAA"/>
+          <w:sz w:val="21"/>
+          <w:szCs w:val="21"/>
+        </w:rPr>
+        <w:t>range</w:t>
+      </w:r>
+      <w:r>
+        <w:rPr>
+          <w:rFonts w:ascii="Consolas" w:eastAsia="Times New Roman" w:hAnsi="Consolas" w:cs="Times New Roman"/>
+          <w:color w:val="D4D4D4"/>
+          <w:sz w:val="21"/>
+          <w:szCs w:val="21"/>
+        </w:rPr>
+        <w:t>(</w:t>
+      </w:r>
+      <w:proofErr w:type="spellStart"/>
+      <w:r>
+        <w:rPr>
+          <w:rFonts w:ascii="Consolas" w:eastAsia="Times New Roman" w:hAnsi="Consolas" w:cs="Times New Roman"/>
+          <w:color w:val="DCDCAA"/>
+          <w:sz w:val="21"/>
+          <w:szCs w:val="21"/>
+        </w:rPr>
+        <w:t>len</w:t>
+      </w:r>
+      <w:proofErr w:type="spellEnd"/>
+      <w:r>
+        <w:rPr>
+          <w:rFonts w:ascii="Consolas" w:eastAsia="Times New Roman" w:hAnsi="Consolas" w:cs="Times New Roman"/>
+          <w:color w:val="D4D4D4"/>
+          <w:sz w:val="21"/>
+          <w:szCs w:val="21"/>
+        </w:rPr>
+        <w:t>(</w:t>
+      </w:r>
+      <w:proofErr w:type="spellStart"/>
+      <w:r>
+        <w:rPr>
+          <w:rFonts w:ascii="Consolas" w:eastAsia="Times New Roman" w:hAnsi="Consolas" w:cs="Times New Roman"/>
+          <w:color w:val="D4D4D4"/>
+          <w:sz w:val="21"/>
+          <w:szCs w:val="21"/>
+        </w:rPr>
+        <w:t>arr</w:t>
+      </w:r>
+      <w:proofErr w:type="spellEnd"/>
+      <w:r>
+        <w:rPr>
+          <w:rFonts w:ascii="Consolas" w:eastAsia="Times New Roman" w:hAnsi="Consolas" w:cs="Times New Roman"/>
+          <w:color w:val="D4D4D4"/>
+          <w:sz w:val="21"/>
+          <w:szCs w:val="21"/>
+        </w:rPr>
+        <w:t>)):</w:t>
+      </w:r>
+    </w:p>
+    <w:p>
+      <w:pPr>
+        <w:shd w:val="clear" w:color="auto" w:fill="1E1E1E"/>
+        <w:spacing w:after="0" w:line="285" w:lineRule="atLeast"/>
+        <w:rPr>
+          <w:rFonts w:ascii="Consolas" w:eastAsia="Times New Roman" w:hAnsi="Consolas" w:cs="Times New Roman"/>
+          <w:color w:val="D4D4D4"/>
+          <w:sz w:val="21"/>
+          <w:szCs w:val="21"/>
+        </w:rPr>
+      </w:pPr>
+      <w:r>
+        <w:rPr>
+          <w:rFonts w:ascii="Consolas" w:eastAsia="Times New Roman" w:hAnsi="Consolas" w:cs="Times New Roman"/>
+          <w:color w:val="D4D4D4"/>
+          <w:sz w:val="21"/>
+          <w:szCs w:val="21"/>
+        </w:rPr>
+        <w:t>        comp += </w:t>
+      </w:r>
+      <w:r>
+        <w:rPr>
+          <w:rFonts w:ascii="Consolas" w:eastAsia="Times New Roman" w:hAnsi="Consolas" w:cs="Times New Roman"/>
+          <w:color w:val="B5CEA8"/>
+          <w:sz w:val="21"/>
+          <w:szCs w:val="21"/>
+        </w:rPr>
+        <w:t>1</w:t>
+      </w:r>
+    </w:p>
+    <w:p>
+      <w:pPr>
+        <w:shd w:val="clear" w:color="auto" w:fill="1E1E1E"/>
+        <w:spacing w:after="0" w:line="285" w:lineRule="atLeast"/>
+        <w:rPr>
+          <w:rFonts w:ascii="Consolas" w:eastAsia="Times New Roman" w:hAnsi="Consolas" w:cs="Times New Roman"/>
+          <w:color w:val="D4D4D4"/>
+          <w:sz w:val="21"/>
+          <w:szCs w:val="21"/>
+        </w:rPr>
+      </w:pPr>
+      <w:r>
+        <w:rPr>
+          <w:rFonts w:ascii="Consolas" w:eastAsia="Times New Roman" w:hAnsi="Consolas" w:cs="Times New Roman"/>
+          <w:color w:val="D4D4D4"/>
+          <w:sz w:val="21"/>
+          <w:szCs w:val="21"/>
+        </w:rPr>
+        <w:t>        </w:t>
+      </w:r>
+      <w:r>
+        <w:rPr>
+          <w:rFonts w:ascii="Consolas" w:eastAsia="Times New Roman" w:hAnsi="Consolas" w:cs="Times New Roman"/>
+          <w:color w:val="6A9955"/>
+          <w:sz w:val="21"/>
+          <w:szCs w:val="21"/>
+        </w:rPr>
+        <w:t>#once the key is found amongst the array, we exit the loop and return the position</w:t>
+      </w:r>
+    </w:p>
+    <w:p>
+      <w:pPr>
+        <w:shd w:val="clear" w:color="auto" w:fill="1E1E1E"/>
+        <w:spacing w:after="0" w:line="285" w:lineRule="atLeast"/>
+        <w:rPr>
+          <w:rFonts w:ascii="Consolas" w:eastAsia="Times New Roman" w:hAnsi="Consolas" w:cs="Times New Roman"/>
+          <w:color w:val="D4D4D4"/>
+          <w:sz w:val="21"/>
+          <w:szCs w:val="21"/>
+        </w:rPr>
+      </w:pPr>
+      <w:r>
+        <w:rPr>
+          <w:rFonts w:ascii="Consolas" w:eastAsia="Times New Roman" w:hAnsi="Consolas" w:cs="Times New Roman"/>
+          <w:color w:val="D4D4D4"/>
+          <w:sz w:val="21"/>
+          <w:szCs w:val="21"/>
+        </w:rPr>
+        <w:t>        </w:t>
+      </w:r>
+      <w:r>
+        <w:rPr>
+          <w:rFonts w:ascii="Consolas" w:eastAsia="Times New Roman" w:hAnsi="Consolas" w:cs="Times New Roman"/>
+          <w:color w:val="C586C0"/>
+          <w:sz w:val="21"/>
+          <w:szCs w:val="21"/>
+        </w:rPr>
+        <w:t>if</w:t>
+      </w:r>
+      <w:r>
+        <w:rPr>
+          <w:rFonts w:ascii="Consolas" w:eastAsia="Times New Roman" w:hAnsi="Consolas" w:cs="Times New Roman"/>
+          <w:color w:val="D4D4D4"/>
+          <w:sz w:val="21"/>
+          <w:szCs w:val="21"/>
+        </w:rPr>
+        <w:t> </w:t>
+      </w:r>
+      <w:proofErr w:type="spellStart"/>
+      <w:r>
+        <w:rPr>
+          <w:rFonts w:ascii="Consolas" w:eastAsia="Times New Roman" w:hAnsi="Consolas" w:cs="Times New Roman"/>
+          <w:color w:val="D4D4D4"/>
+          <w:sz w:val="21"/>
+          <w:szCs w:val="21"/>
+        </w:rPr>
+        <w:t>arr</w:t>
+      </w:r>
+      <w:proofErr w:type="spellEnd"/>
+      <w:r>
+        <w:rPr>
+          <w:rFonts w:ascii="Consolas" w:eastAsia="Times New Roman" w:hAnsi="Consolas" w:cs="Times New Roman"/>
+          <w:color w:val="D4D4D4"/>
+          <w:sz w:val="21"/>
+          <w:szCs w:val="21"/>
+        </w:rPr>
+        <w:t>[</w:t>
+      </w:r>
+      <w:proofErr w:type="spellStart"/>
+      <w:r>
+        <w:rPr>
+          <w:rFonts w:ascii="Consolas" w:eastAsia="Times New Roman" w:hAnsi="Consolas" w:cs="Times New Roman"/>
+          <w:color w:val="D4D4D4"/>
+          <w:sz w:val="21"/>
+          <w:szCs w:val="21"/>
+        </w:rPr>
+        <w:t>i</w:t>
+      </w:r>
+      <w:proofErr w:type="spellEnd"/>
+      <w:r>
+        <w:rPr>
+          <w:rFonts w:ascii="Consolas" w:eastAsia="Times New Roman" w:hAnsi="Consolas" w:cs="Times New Roman"/>
+          <w:color w:val="D4D4D4"/>
+          <w:sz w:val="21"/>
+          <w:szCs w:val="21"/>
+        </w:rPr>
+        <w:t>] == x:</w:t>
+      </w:r>
+    </w:p>
+    <w:p>
+      <w:pPr>
+        <w:shd w:val="clear" w:color="auto" w:fill="1E1E1E"/>
+        <w:spacing w:after="0" w:line="285" w:lineRule="atLeast"/>
+        <w:rPr>
+          <w:rFonts w:ascii="Consolas" w:eastAsia="Times New Roman" w:hAnsi="Consolas" w:cs="Times New Roman"/>
+          <w:color w:val="D4D4D4"/>
+          <w:sz w:val="21"/>
+          <w:szCs w:val="21"/>
+        </w:rPr>
+      </w:pPr>
+      <w:r>
+        <w:rPr>
+          <w:rFonts w:ascii="Consolas" w:eastAsia="Times New Roman" w:hAnsi="Consolas" w:cs="Times New Roman"/>
+          <w:color w:val="D4D4D4"/>
+          <w:sz w:val="21"/>
+          <w:szCs w:val="21"/>
+        </w:rPr>
+        <w:t>            </w:t>
+      </w:r>
+      <w:r>
+        <w:rPr>
+          <w:rFonts w:ascii="Consolas" w:eastAsia="Times New Roman" w:hAnsi="Consolas" w:cs="Times New Roman"/>
+          <w:color w:val="C586C0"/>
+          <w:sz w:val="21"/>
+          <w:szCs w:val="21"/>
+        </w:rPr>
+        <w:t>return</w:t>
+      </w:r>
+      <w:r>
+        <w:rPr>
+          <w:rFonts w:ascii="Consolas" w:eastAsia="Times New Roman" w:hAnsi="Consolas" w:cs="Times New Roman"/>
+          <w:color w:val="D4D4D4"/>
+          <w:sz w:val="21"/>
+          <w:szCs w:val="21"/>
+        </w:rPr>
+        <w:t> </w:t>
+      </w:r>
+      <w:r>
+        <w:rPr>
+          <w:rFonts w:ascii="Consolas" w:eastAsia="Times New Roman" w:hAnsi="Consolas" w:cs="Times New Roman"/>
+          <w:color w:val="CE9178"/>
+          <w:sz w:val="21"/>
+          <w:szCs w:val="21"/>
+        </w:rPr>
+        <w:t>"the element found at index "</w:t>
+      </w:r>
+      <w:r>
+        <w:rPr>
+          <w:rFonts w:ascii="Consolas" w:eastAsia="Times New Roman" w:hAnsi="Consolas" w:cs="Times New Roman"/>
+          <w:color w:val="D4D4D4"/>
+          <w:sz w:val="21"/>
+          <w:szCs w:val="21"/>
+        </w:rPr>
+        <w:t>+</w:t>
+      </w:r>
+      <w:r>
+        <w:rPr>
+          <w:rFonts w:ascii="Consolas" w:eastAsia="Times New Roman" w:hAnsi="Consolas" w:cs="Times New Roman"/>
+          <w:color w:val="4EC9B0"/>
+          <w:sz w:val="21"/>
+          <w:szCs w:val="21"/>
+        </w:rPr>
+        <w:t>str</w:t>
+      </w:r>
+      <w:r>
+        <w:rPr>
+          <w:rFonts w:ascii="Consolas" w:eastAsia="Times New Roman" w:hAnsi="Consolas" w:cs="Times New Roman"/>
+          <w:color w:val="D4D4D4"/>
+          <w:sz w:val="21"/>
+          <w:szCs w:val="21"/>
+        </w:rPr>
+        <w:t>(i) + </w:t>
+      </w:r>
+      <w:r>
+        <w:rPr>
+          <w:rFonts w:ascii="Consolas" w:eastAsia="Times New Roman" w:hAnsi="Consolas" w:cs="Times New Roman"/>
+          <w:color w:val="CE9178"/>
+          <w:sz w:val="21"/>
+          <w:szCs w:val="21"/>
+        </w:rPr>
+        <w:t>" no of comps taken = "</w:t>
+      </w:r>
+      <w:r>
+        <w:rPr>
+          <w:rFonts w:ascii="Consolas" w:eastAsia="Times New Roman" w:hAnsi="Consolas" w:cs="Times New Roman"/>
+          <w:color w:val="D4D4D4"/>
+          <w:sz w:val="21"/>
+          <w:szCs w:val="21"/>
+        </w:rPr>
+        <w:t>+</w:t>
+      </w:r>
+      <w:r>
+        <w:rPr>
+          <w:rFonts w:ascii="Consolas" w:eastAsia="Times New Roman" w:hAnsi="Consolas" w:cs="Times New Roman"/>
+          <w:color w:val="4EC9B0"/>
+          <w:sz w:val="21"/>
+          <w:szCs w:val="21"/>
+        </w:rPr>
+        <w:t>str</w:t>
+      </w:r>
+      <w:r>
+        <w:rPr>
+          <w:rFonts w:ascii="Consolas" w:eastAsia="Times New Roman" w:hAnsi="Consolas" w:cs="Times New Roman"/>
+          <w:color w:val="D4D4D4"/>
+          <w:sz w:val="21"/>
+          <w:szCs w:val="21"/>
+        </w:rPr>
+        <w:t>(comp)</w:t>
+      </w:r>
+    </w:p>
+    <w:p>
+      <w:pPr>
+        <w:shd w:val="clear" w:color="auto" w:fill="1E1E1E"/>
+        <w:spacing w:after="0" w:line="285" w:lineRule="atLeast"/>
+        <w:rPr>
+          <w:rFonts w:ascii="Consolas" w:eastAsia="Times New Roman" w:hAnsi="Consolas" w:cs="Times New Roman"/>
+          <w:color w:val="D4D4D4"/>
+          <w:sz w:val="21"/>
+          <w:szCs w:val="21"/>
+        </w:rPr>
+      </w:pPr>
+      <w:r>
+        <w:rPr>
+          <w:rFonts w:ascii="Consolas" w:eastAsia="Times New Roman" w:hAnsi="Consolas" w:cs="Times New Roman"/>
+          <w:color w:val="D4D4D4"/>
+          <w:sz w:val="21"/>
+          <w:szCs w:val="21"/>
+        </w:rPr>
+        <w:t>    </w:t>
+      </w:r>
+      <w:r>
+        <w:rPr>
+          <w:rFonts w:ascii="Consolas" w:eastAsia="Times New Roman" w:hAnsi="Consolas" w:cs="Times New Roman"/>
+          <w:color w:val="6A9955"/>
+          <w:sz w:val="21"/>
+          <w:szCs w:val="21"/>
+        </w:rPr>
+        <w:t>#this return statement is executed if we dont find the element in the array</w:t>
+      </w:r>
+    </w:p>
+    <w:p>
+      <w:pPr>
+        <w:shd w:val="clear" w:color="auto" w:fill="1E1E1E"/>
+        <w:spacing w:after="0" w:line="285" w:lineRule="atLeast"/>
+        <w:rPr>
+          <w:rFonts w:ascii="Consolas" w:eastAsia="Times New Roman" w:hAnsi="Consolas" w:cs="Times New Roman"/>
+          <w:color w:val="D4D4D4"/>
+          <w:sz w:val="21"/>
+          <w:szCs w:val="21"/>
+        </w:rPr>
+      </w:pPr>
+      <w:r>
+        <w:rPr>
+          <w:rFonts w:ascii="Consolas" w:eastAsia="Times New Roman" w:hAnsi="Consolas" w:cs="Times New Roman"/>
+          <w:color w:val="D4D4D4"/>
+          <w:sz w:val="21"/>
+          <w:szCs w:val="21"/>
+        </w:rPr>
+        <w:t>    </w:t>
+      </w:r>
+      <w:r>
+        <w:rPr>
+          <w:rFonts w:ascii="Consolas" w:eastAsia="Times New Roman" w:hAnsi="Consolas" w:cs="Times New Roman"/>
+          <w:color w:val="C586C0"/>
+          <w:sz w:val="21"/>
+          <w:szCs w:val="21"/>
+        </w:rPr>
+        <w:t>return</w:t>
+      </w:r>
+      <w:r>
+        <w:rPr>
+          <w:rFonts w:ascii="Consolas" w:eastAsia="Times New Roman" w:hAnsi="Consolas" w:cs="Times New Roman"/>
+          <w:color w:val="D4D4D4"/>
+          <w:sz w:val="21"/>
+          <w:szCs w:val="21"/>
+        </w:rPr>
+        <w:t> </w:t>
+      </w:r>
+      <w:r>
+        <w:rPr>
+          <w:rFonts w:ascii="Consolas" w:eastAsia="Times New Roman" w:hAnsi="Consolas" w:cs="Times New Roman"/>
+          <w:color w:val="CE9178"/>
+          <w:sz w:val="21"/>
+          <w:szCs w:val="21"/>
+        </w:rPr>
+        <w:t>'not found'</w:t>
+      </w:r>
+      <w:r>
+        <w:rPr>
+          <w:rFonts w:ascii="Consolas" w:eastAsia="Times New Roman" w:hAnsi="Consolas" w:cs="Times New Roman"/>
+          <w:color w:val="D4D4D4"/>
+          <w:sz w:val="21"/>
+          <w:szCs w:val="21"/>
+        </w:rPr>
+        <w:t> + </w:t>
+      </w:r>
+      <w:r>
+        <w:rPr>
+          <w:rFonts w:ascii="Consolas" w:eastAsia="Times New Roman" w:hAnsi="Consolas" w:cs="Times New Roman"/>
+          <w:color w:val="CE9178"/>
+          <w:sz w:val="21"/>
+          <w:szCs w:val="21"/>
+        </w:rPr>
+        <w:t>" no of comps taken = "</w:t>
+      </w:r>
+      <w:r>
+        <w:rPr>
+          <w:rFonts w:ascii="Consolas" w:eastAsia="Times New Roman" w:hAnsi="Consolas" w:cs="Times New Roman"/>
+          <w:color w:val="D4D4D4"/>
+          <w:sz w:val="21"/>
+          <w:szCs w:val="21"/>
+        </w:rPr>
+        <w:t>+</w:t>
+      </w:r>
+      <w:r>
+        <w:rPr>
+          <w:rFonts w:ascii="Consolas" w:eastAsia="Times New Roman" w:hAnsi="Consolas" w:cs="Times New Roman"/>
+          <w:color w:val="4EC9B0"/>
+          <w:sz w:val="21"/>
+          <w:szCs w:val="21"/>
+        </w:rPr>
+        <w:t>str</w:t>
+      </w:r>
+      <w:r>
+        <w:rPr>
+          <w:rFonts w:ascii="Consolas" w:eastAsia="Times New Roman" w:hAnsi="Consolas" w:cs="Times New Roman"/>
+          <w:color w:val="D4D4D4"/>
+          <w:sz w:val="21"/>
+          <w:szCs w:val="21"/>
+        </w:rPr>
+        <w:t>(comp)</w:t>
+      </w:r>
+    </w:p>
+    <w:p>
+      <w:pPr>
+        <w:shd w:val="clear" w:color="auto" w:fill="1E1E1E"/>
+        <w:spacing w:after="0" w:line="285" w:lineRule="atLeast"/>
+        <w:rPr>
+          <w:rFonts w:ascii="Consolas" w:eastAsia="Times New Roman" w:hAnsi="Consolas" w:cs="Times New Roman"/>
+          <w:color w:val="D4D4D4"/>
+          <w:sz w:val="21"/>
+          <w:szCs w:val="21"/>
+        </w:rPr>
+      </w:pPr>
+    </w:p>
+    <w:p>
+      <w:pPr>
+        <w:shd w:val="clear" w:color="auto" w:fill="1E1E1E"/>
+        <w:spacing w:after="0" w:line="285" w:lineRule="atLeast"/>
+        <w:rPr>
+          <w:rFonts w:ascii="Consolas" w:eastAsia="Times New Roman" w:hAnsi="Consolas" w:cs="Times New Roman"/>
+          <w:color w:val="D4D4D4"/>
+          <w:sz w:val="21"/>
+          <w:szCs w:val="21"/>
+        </w:rPr>
+      </w:pPr>
+      <w:r>
+        <w:rPr>
+          <w:rFonts w:ascii="Consolas" w:eastAsia="Times New Roman" w:hAnsi="Consolas" w:cs="Times New Roman"/>
+          <w:color w:val="6A9955"/>
+          <w:sz w:val="21"/>
+          <w:szCs w:val="21"/>
+        </w:rPr>
+        <w:t>#function for binary search, accepts an array and a key</w:t>
+      </w:r>
+    </w:p>
+    <w:p>
+      <w:pPr>
+        <w:shd w:val="clear" w:color="auto" w:fill="1E1E1E"/>
+        <w:spacing w:after="0" w:line="285" w:lineRule="atLeast"/>
+        <w:rPr>
+          <w:rFonts w:ascii="Consolas" w:eastAsia="Times New Roman" w:hAnsi="Consolas" w:cs="Times New Roman"/>
+          <w:color w:val="D4D4D4"/>
+          <w:sz w:val="21"/>
+          <w:szCs w:val="21"/>
+        </w:rPr>
+      </w:pPr>
+      <w:r>
+        <w:rPr>
+          <w:rFonts w:ascii="Consolas" w:eastAsia="Times New Roman" w:hAnsi="Consolas" w:cs="Times New Roman"/>
+          <w:color w:val="569CD6"/>
+          <w:sz w:val="21"/>
+          <w:szCs w:val="21"/>
+        </w:rPr>
+        <w:t>def</w:t>
+      </w:r>
+      <w:r>
+        <w:rPr>
+          <w:rFonts w:ascii="Consolas" w:eastAsia="Times New Roman" w:hAnsi="Consolas" w:cs="Times New Roman"/>
+          <w:color w:val="D4D4D4"/>
+          <w:sz w:val="21"/>
+          <w:szCs w:val="21"/>
+        </w:rPr>
+        <w:t> </w:t>
+      </w:r>
+      <w:proofErr w:type="spellStart"/>
+      <w:r>
+        <w:rPr>
+          <w:rFonts w:ascii="Consolas" w:eastAsia="Times New Roman" w:hAnsi="Consolas" w:cs="Times New Roman"/>
+          <w:color w:val="DCDCAA"/>
+          <w:sz w:val="21"/>
+          <w:szCs w:val="21"/>
+        </w:rPr>
+        <w:t>bsearch</w:t>
+      </w:r>
+      <w:proofErr w:type="spellEnd"/>
+      <w:r>
+        <w:rPr>
+          <w:rFonts w:ascii="Consolas" w:eastAsia="Times New Roman" w:hAnsi="Consolas" w:cs="Times New Roman"/>
+          <w:color w:val="D4D4D4"/>
+          <w:sz w:val="21"/>
+          <w:szCs w:val="21"/>
+        </w:rPr>
+        <w:t>(</w:t>
+      </w:r>
+      <w:proofErr w:type="spellStart"/>
+      <w:r>
+        <w:rPr>
+          <w:rFonts w:ascii="Consolas" w:eastAsia="Times New Roman" w:hAnsi="Consolas" w:cs="Times New Roman"/>
+          <w:color w:val="9CDCFE"/>
+          <w:sz w:val="21"/>
+          <w:szCs w:val="21"/>
+        </w:rPr>
+        <w:t>arr</w:t>
+      </w:r>
+      <w:proofErr w:type="spellEnd"/>
+      <w:r>
+        <w:rPr>
+          <w:rFonts w:ascii="Consolas" w:eastAsia="Times New Roman" w:hAnsi="Consolas" w:cs="Times New Roman"/>
+          <w:color w:val="D4D4D4"/>
+          <w:sz w:val="21"/>
+          <w:szCs w:val="21"/>
+        </w:rPr>
+        <w:t>, </w:t>
+      </w:r>
+      <w:r>
+        <w:rPr>
+          <w:rFonts w:ascii="Consolas" w:eastAsia="Times New Roman" w:hAnsi="Consolas" w:cs="Times New Roman"/>
+          <w:color w:val="9CDCFE"/>
+          <w:sz w:val="21"/>
+          <w:szCs w:val="21"/>
+        </w:rPr>
+        <w:t>x</w:t>
+      </w:r>
+      <w:r>
+        <w:rPr>
+          <w:rFonts w:ascii="Consolas" w:eastAsia="Times New Roman" w:hAnsi="Consolas" w:cs="Times New Roman"/>
+          <w:color w:val="D4D4D4"/>
+          <w:sz w:val="21"/>
+          <w:szCs w:val="21"/>
+        </w:rPr>
+        <w:t>):</w:t>
+      </w:r>
+    </w:p>
+    <w:p>
+      <w:pPr>
+        <w:shd w:val="clear" w:color="auto" w:fill="1E1E1E"/>
+        <w:spacing w:after="0" w:line="285" w:lineRule="atLeast"/>
+        <w:rPr>
+          <w:rFonts w:ascii="Consolas" w:eastAsia="Times New Roman" w:hAnsi="Consolas" w:cs="Times New Roman"/>
+          <w:color w:val="D4D4D4"/>
+          <w:sz w:val="21"/>
+          <w:szCs w:val="21"/>
+        </w:rPr>
+      </w:pPr>
+      <w:r>
+        <w:rPr>
+          <w:rFonts w:ascii="Consolas" w:eastAsia="Times New Roman" w:hAnsi="Consolas" w:cs="Times New Roman"/>
+          <w:color w:val="D4D4D4"/>
+          <w:sz w:val="21"/>
+          <w:szCs w:val="21"/>
+        </w:rPr>
+        <w:t>    </w:t>
+      </w:r>
+      <w:r>
+        <w:rPr>
+          <w:rFonts w:ascii="Consolas" w:eastAsia="Times New Roman" w:hAnsi="Consolas" w:cs="Times New Roman"/>
+          <w:color w:val="6A9955"/>
+          <w:sz w:val="21"/>
+          <w:szCs w:val="21"/>
+        </w:rPr>
+        <w:t>#we initialize the low, high and mid values of indexes of the array</w:t>
+      </w:r>
+    </w:p>
+    <w:p>
+      <w:pPr>
+        <w:shd w:val="clear" w:color="auto" w:fill="1E1E1E"/>
+        <w:spacing w:after="0" w:line="285" w:lineRule="atLeast"/>
+        <w:rPr>
+          <w:rFonts w:ascii="Consolas" w:eastAsia="Times New Roman" w:hAnsi="Consolas" w:cs="Times New Roman"/>
+          <w:color w:val="D4D4D4"/>
+          <w:sz w:val="21"/>
+          <w:szCs w:val="21"/>
+        </w:rPr>
+      </w:pPr>
+      <w:r>
+        <w:rPr>
+          <w:rFonts w:ascii="Consolas" w:eastAsia="Times New Roman" w:hAnsi="Consolas" w:cs="Times New Roman"/>
+          <w:color w:val="D4D4D4"/>
+          <w:sz w:val="21"/>
+          <w:szCs w:val="21"/>
+        </w:rPr>
+        <w:t>    low = </w:t>
+      </w:r>
+      <w:r>
+        <w:rPr>
+          <w:rFonts w:ascii="Consolas" w:eastAsia="Times New Roman" w:hAnsi="Consolas" w:cs="Times New Roman"/>
+          <w:color w:val="B5CEA8"/>
+          <w:sz w:val="21"/>
+          <w:szCs w:val="21"/>
+        </w:rPr>
+        <w:t>0</w:t>
+      </w:r>
+    </w:p>
+    <w:p>
+      <w:pPr>
+        <w:shd w:val="clear" w:color="auto" w:fill="1E1E1E"/>
+        <w:spacing w:after="0" w:line="285" w:lineRule="atLeast"/>
+        <w:rPr>
+          <w:rFonts w:ascii="Consolas" w:eastAsia="Times New Roman" w:hAnsi="Consolas" w:cs="Times New Roman"/>
+          <w:color w:val="D4D4D4"/>
+          <w:sz w:val="21"/>
+          <w:szCs w:val="21"/>
+        </w:rPr>
+      </w:pPr>
+      <w:r>
+        <w:rPr>
+          <w:rFonts w:ascii="Consolas" w:eastAsia="Times New Roman" w:hAnsi="Consolas" w:cs="Times New Roman"/>
+          <w:color w:val="D4D4D4"/>
+          <w:sz w:val="21"/>
+          <w:szCs w:val="21"/>
+        </w:rPr>
+        <w:lastRenderedPageBreak/>
+        <w:t>    high = </w:t>
+      </w:r>
+      <w:proofErr w:type="spellStart"/>
+      <w:r>
+        <w:rPr>
+          <w:rFonts w:ascii="Consolas" w:eastAsia="Times New Roman" w:hAnsi="Consolas" w:cs="Times New Roman"/>
+          <w:color w:val="DCDCAA"/>
+          <w:sz w:val="21"/>
+          <w:szCs w:val="21"/>
+        </w:rPr>
+        <w:t>len</w:t>
+      </w:r>
+      <w:proofErr w:type="spellEnd"/>
+      <w:r>
+        <w:rPr>
+          <w:rFonts w:ascii="Consolas" w:eastAsia="Times New Roman" w:hAnsi="Consolas" w:cs="Times New Roman"/>
+          <w:color w:val="D4D4D4"/>
+          <w:sz w:val="21"/>
+          <w:szCs w:val="21"/>
+        </w:rPr>
+        <w:t>(</w:t>
+      </w:r>
+      <w:proofErr w:type="spellStart"/>
+      <w:r>
+        <w:rPr>
+          <w:rFonts w:ascii="Consolas" w:eastAsia="Times New Roman" w:hAnsi="Consolas" w:cs="Times New Roman"/>
+          <w:color w:val="D4D4D4"/>
+          <w:sz w:val="21"/>
+          <w:szCs w:val="21"/>
+        </w:rPr>
+        <w:t>arr</w:t>
+      </w:r>
+      <w:proofErr w:type="spellEnd"/>
+      <w:r>
+        <w:rPr>
+          <w:rFonts w:ascii="Consolas" w:eastAsia="Times New Roman" w:hAnsi="Consolas" w:cs="Times New Roman"/>
+          <w:color w:val="D4D4D4"/>
+          <w:sz w:val="21"/>
+          <w:szCs w:val="21"/>
+        </w:rPr>
+        <w:t>) - </w:t>
+      </w:r>
+      <w:r>
+        <w:rPr>
+          <w:rFonts w:ascii="Consolas" w:eastAsia="Times New Roman" w:hAnsi="Consolas" w:cs="Times New Roman"/>
+          <w:color w:val="B5CEA8"/>
+          <w:sz w:val="21"/>
+          <w:szCs w:val="21"/>
+        </w:rPr>
+        <w:t>1</w:t>
+      </w:r>
+    </w:p>
+    <w:p>
+      <w:pPr>
+        <w:shd w:val="clear" w:color="auto" w:fill="1E1E1E"/>
+        <w:spacing w:after="0" w:line="285" w:lineRule="atLeast"/>
+        <w:rPr>
+          <w:rFonts w:ascii="Consolas" w:eastAsia="Times New Roman" w:hAnsi="Consolas" w:cs="Times New Roman"/>
+          <w:color w:val="D4D4D4"/>
+          <w:sz w:val="21"/>
+          <w:szCs w:val="21"/>
+        </w:rPr>
+      </w:pPr>
+      <w:r>
+        <w:rPr>
+          <w:rFonts w:ascii="Consolas" w:eastAsia="Times New Roman" w:hAnsi="Consolas" w:cs="Times New Roman"/>
+          <w:color w:val="D4D4D4"/>
+          <w:sz w:val="21"/>
+          <w:szCs w:val="21"/>
+        </w:rPr>
+        <w:t>    mid = </w:t>
+      </w:r>
+      <w:r>
+        <w:rPr>
+          <w:rFonts w:ascii="Consolas" w:eastAsia="Times New Roman" w:hAnsi="Consolas" w:cs="Times New Roman"/>
+          <w:color w:val="B5CEA8"/>
+          <w:sz w:val="21"/>
+          <w:szCs w:val="21"/>
+        </w:rPr>
+        <w:t>0</w:t>
+      </w:r>
+    </w:p>
+    <w:p>
+      <w:pPr>
+        <w:shd w:val="clear" w:color="auto" w:fill="1E1E1E"/>
+        <w:spacing w:after="0" w:line="285" w:lineRule="atLeast"/>
+        <w:rPr>
+          <w:rFonts w:ascii="Consolas" w:eastAsia="Times New Roman" w:hAnsi="Consolas" w:cs="Times New Roman"/>
+          <w:color w:val="D4D4D4"/>
+          <w:sz w:val="21"/>
+          <w:szCs w:val="21"/>
+        </w:rPr>
+      </w:pPr>
+      <w:r>
+        <w:rPr>
+          <w:rFonts w:ascii="Consolas" w:eastAsia="Times New Roman" w:hAnsi="Consolas" w:cs="Times New Roman"/>
+          <w:color w:val="D4D4D4"/>
+          <w:sz w:val="21"/>
+          <w:szCs w:val="21"/>
+        </w:rPr>
+        <w:t>    comp = </w:t>
+      </w:r>
+      <w:r>
+        <w:rPr>
+          <w:rFonts w:ascii="Consolas" w:eastAsia="Times New Roman" w:hAnsi="Consolas" w:cs="Times New Roman"/>
+          <w:color w:val="B5CEA8"/>
+          <w:sz w:val="21"/>
+          <w:szCs w:val="21"/>
+        </w:rPr>
+        <w:t>0</w:t>
+      </w:r>
+    </w:p>
+    <w:p>
+      <w:pPr>
+        <w:shd w:val="clear" w:color="auto" w:fill="1E1E1E"/>
+        <w:spacing w:after="0" w:line="285" w:lineRule="atLeast"/>
+        <w:rPr>
+          <w:rFonts w:ascii="Consolas" w:eastAsia="Times New Roman" w:hAnsi="Consolas" w:cs="Times New Roman"/>
+          <w:color w:val="D4D4D4"/>
+          <w:sz w:val="21"/>
+          <w:szCs w:val="21"/>
+        </w:rPr>
+      </w:pPr>
+      <w:r>
+        <w:rPr>
+          <w:rFonts w:ascii="Consolas" w:eastAsia="Times New Roman" w:hAnsi="Consolas" w:cs="Times New Roman"/>
+          <w:color w:val="D4D4D4"/>
+          <w:sz w:val="21"/>
+          <w:szCs w:val="21"/>
+        </w:rPr>
+        <w:t>    </w:t>
+      </w:r>
+      <w:r>
+        <w:rPr>
+          <w:rFonts w:ascii="Consolas" w:eastAsia="Times New Roman" w:hAnsi="Consolas" w:cs="Times New Roman"/>
+          <w:color w:val="6A9955"/>
+          <w:sz w:val="21"/>
+          <w:szCs w:val="21"/>
+        </w:rPr>
+        <w:t>#if high exceeds low, we have searched the entire array and not found our element therefore we finish the loop</w:t>
+      </w:r>
+    </w:p>
+    <w:p>
+      <w:pPr>
+        <w:shd w:val="clear" w:color="auto" w:fill="1E1E1E"/>
+        <w:spacing w:after="0" w:line="285" w:lineRule="atLeast"/>
+        <w:rPr>
+          <w:rFonts w:ascii="Consolas" w:eastAsia="Times New Roman" w:hAnsi="Consolas" w:cs="Times New Roman"/>
+          <w:color w:val="D4D4D4"/>
+          <w:sz w:val="21"/>
+          <w:szCs w:val="21"/>
+        </w:rPr>
+      </w:pPr>
+      <w:r>
+        <w:rPr>
+          <w:rFonts w:ascii="Consolas" w:eastAsia="Times New Roman" w:hAnsi="Consolas" w:cs="Times New Roman"/>
+          <w:color w:val="D4D4D4"/>
+          <w:sz w:val="21"/>
+          <w:szCs w:val="21"/>
+        </w:rPr>
+        <w:t>    </w:t>
+      </w:r>
+      <w:r>
+        <w:rPr>
+          <w:rFonts w:ascii="Consolas" w:eastAsia="Times New Roman" w:hAnsi="Consolas" w:cs="Times New Roman"/>
+          <w:color w:val="C586C0"/>
+          <w:sz w:val="21"/>
+          <w:szCs w:val="21"/>
+        </w:rPr>
+        <w:t>while</w:t>
+      </w:r>
+      <w:r>
+        <w:rPr>
+          <w:rFonts w:ascii="Consolas" w:eastAsia="Times New Roman" w:hAnsi="Consolas" w:cs="Times New Roman"/>
+          <w:color w:val="D4D4D4"/>
+          <w:sz w:val="21"/>
+          <w:szCs w:val="21"/>
+        </w:rPr>
+        <w:t> low &lt;= high:</w:t>
+      </w:r>
+    </w:p>
+    <w:p>
+      <w:pPr>
+        <w:shd w:val="clear" w:color="auto" w:fill="1E1E1E"/>
+        <w:spacing w:after="0" w:line="285" w:lineRule="atLeast"/>
+        <w:rPr>
+          <w:rFonts w:ascii="Consolas" w:eastAsia="Times New Roman" w:hAnsi="Consolas" w:cs="Times New Roman"/>
+          <w:color w:val="D4D4D4"/>
+          <w:sz w:val="21"/>
+          <w:szCs w:val="21"/>
+        </w:rPr>
+      </w:pPr>
+      <w:r>
+        <w:rPr>
+          <w:rFonts w:ascii="Consolas" w:eastAsia="Times New Roman" w:hAnsi="Consolas" w:cs="Times New Roman"/>
+          <w:color w:val="D4D4D4"/>
+          <w:sz w:val="21"/>
+          <w:szCs w:val="21"/>
+        </w:rPr>
+        <w:t>        </w:t>
+      </w:r>
+      <w:r>
+        <w:rPr>
+          <w:rFonts w:ascii="Consolas" w:eastAsia="Times New Roman" w:hAnsi="Consolas" w:cs="Times New Roman"/>
+          <w:color w:val="6A9955"/>
+          <w:sz w:val="21"/>
+          <w:szCs w:val="21"/>
+        </w:rPr>
+        <w:t>#getting mid index of array/subarray</w:t>
+      </w:r>
+    </w:p>
+    <w:p>
+      <w:pPr>
+        <w:shd w:val="clear" w:color="auto" w:fill="1E1E1E"/>
+        <w:spacing w:after="0" w:line="285" w:lineRule="atLeast"/>
+        <w:rPr>
+          <w:rFonts w:ascii="Consolas" w:eastAsia="Times New Roman" w:hAnsi="Consolas" w:cs="Times New Roman"/>
+          <w:color w:val="D4D4D4"/>
+          <w:sz w:val="21"/>
+          <w:szCs w:val="21"/>
+        </w:rPr>
+      </w:pPr>
+      <w:r>
+        <w:rPr>
+          <w:rFonts w:ascii="Consolas" w:eastAsia="Times New Roman" w:hAnsi="Consolas" w:cs="Times New Roman"/>
+          <w:color w:val="D4D4D4"/>
+          <w:sz w:val="21"/>
+          <w:szCs w:val="21"/>
+        </w:rPr>
+        <w:t>        mid = (high + low) // </w:t>
+      </w:r>
+      <w:r>
+        <w:rPr>
+          <w:rFonts w:ascii="Consolas" w:eastAsia="Times New Roman" w:hAnsi="Consolas" w:cs="Times New Roman"/>
+          <w:color w:val="B5CEA8"/>
+          <w:sz w:val="21"/>
+          <w:szCs w:val="21"/>
+        </w:rPr>
+        <w:t>2</w:t>
+      </w:r>
+    </w:p>
+    <w:p>
+      <w:pPr>
+        <w:shd w:val="clear" w:color="auto" w:fill="1E1E1E"/>
+        <w:spacing w:after="0" w:line="285" w:lineRule="atLeast"/>
+        <w:rPr>
+          <w:rFonts w:ascii="Consolas" w:eastAsia="Times New Roman" w:hAnsi="Consolas" w:cs="Times New Roman"/>
+          <w:color w:val="D4D4D4"/>
+          <w:sz w:val="21"/>
+          <w:szCs w:val="21"/>
+        </w:rPr>
+      </w:pPr>
+      <w:r>
+        <w:rPr>
+          <w:rFonts w:ascii="Consolas" w:eastAsia="Times New Roman" w:hAnsi="Consolas" w:cs="Times New Roman"/>
+          <w:color w:val="D4D4D4"/>
+          <w:sz w:val="21"/>
+          <w:szCs w:val="21"/>
+        </w:rPr>
+        <w:t>        </w:t>
+      </w:r>
+      <w:r>
+        <w:rPr>
+          <w:rFonts w:ascii="Consolas" w:eastAsia="Times New Roman" w:hAnsi="Consolas" w:cs="Times New Roman"/>
+          <w:color w:val="6A9955"/>
+          <w:sz w:val="21"/>
+          <w:szCs w:val="21"/>
+        </w:rPr>
+        <w:t>#key is too big, therefore we cut the array in half and use the upper half</w:t>
+      </w:r>
+    </w:p>
+    <w:p>
+      <w:pPr>
+        <w:shd w:val="clear" w:color="auto" w:fill="1E1E1E"/>
+        <w:spacing w:after="0" w:line="285" w:lineRule="atLeast"/>
+        <w:rPr>
+          <w:rFonts w:ascii="Consolas" w:eastAsia="Times New Roman" w:hAnsi="Consolas" w:cs="Times New Roman"/>
+          <w:color w:val="D4D4D4"/>
+          <w:sz w:val="21"/>
+          <w:szCs w:val="21"/>
+        </w:rPr>
+      </w:pPr>
+      <w:r>
+        <w:rPr>
+          <w:rFonts w:ascii="Consolas" w:eastAsia="Times New Roman" w:hAnsi="Consolas" w:cs="Times New Roman"/>
+          <w:color w:val="D4D4D4"/>
+          <w:sz w:val="21"/>
+          <w:szCs w:val="21"/>
+        </w:rPr>
+        <w:t>        </w:t>
+      </w:r>
+      <w:r>
+        <w:rPr>
+          <w:rFonts w:ascii="Consolas" w:eastAsia="Times New Roman" w:hAnsi="Consolas" w:cs="Times New Roman"/>
+          <w:color w:val="C586C0"/>
+          <w:sz w:val="21"/>
+          <w:szCs w:val="21"/>
+        </w:rPr>
+        <w:t>if</w:t>
+      </w:r>
+      <w:r>
+        <w:rPr>
+          <w:rFonts w:ascii="Consolas" w:eastAsia="Times New Roman" w:hAnsi="Consolas" w:cs="Times New Roman"/>
+          <w:color w:val="D4D4D4"/>
+          <w:sz w:val="21"/>
+          <w:szCs w:val="21"/>
+        </w:rPr>
+        <w:t> </w:t>
+      </w:r>
+      <w:proofErr w:type="spellStart"/>
+      <w:r>
+        <w:rPr>
+          <w:rFonts w:ascii="Consolas" w:eastAsia="Times New Roman" w:hAnsi="Consolas" w:cs="Times New Roman"/>
+          <w:color w:val="D4D4D4"/>
+          <w:sz w:val="21"/>
+          <w:szCs w:val="21"/>
+        </w:rPr>
+        <w:t>arr</w:t>
+      </w:r>
+      <w:proofErr w:type="spellEnd"/>
+      <w:r>
+        <w:rPr>
+          <w:rFonts w:ascii="Consolas" w:eastAsia="Times New Roman" w:hAnsi="Consolas" w:cs="Times New Roman"/>
+          <w:color w:val="D4D4D4"/>
+          <w:sz w:val="21"/>
+          <w:szCs w:val="21"/>
+        </w:rPr>
+        <w:t>[mid] &lt; x:</w:t>
+      </w:r>
+    </w:p>
+    <w:p>
+      <w:pPr>
+        <w:shd w:val="clear" w:color="auto" w:fill="1E1E1E"/>
+        <w:spacing w:after="0" w:line="285" w:lineRule="atLeast"/>
+        <w:rPr>
+          <w:rFonts w:ascii="Consolas" w:eastAsia="Times New Roman" w:hAnsi="Consolas" w:cs="Times New Roman"/>
+          <w:color w:val="D4D4D4"/>
+          <w:sz w:val="21"/>
+          <w:szCs w:val="21"/>
+        </w:rPr>
+      </w:pPr>
+      <w:r>
+        <w:rPr>
+          <w:rFonts w:ascii="Consolas" w:eastAsia="Times New Roman" w:hAnsi="Consolas" w:cs="Times New Roman"/>
+          <w:color w:val="D4D4D4"/>
+          <w:sz w:val="21"/>
+          <w:szCs w:val="21"/>
+        </w:rPr>
+        <w:t>            low = mid + </w:t>
+      </w:r>
+      <w:r>
+        <w:rPr>
+          <w:rFonts w:ascii="Consolas" w:eastAsia="Times New Roman" w:hAnsi="Consolas" w:cs="Times New Roman"/>
+          <w:color w:val="B5CEA8"/>
+          <w:sz w:val="21"/>
+          <w:szCs w:val="21"/>
+        </w:rPr>
+        <w:t>1</w:t>
+      </w:r>
+    </w:p>
+    <w:p>
+      <w:pPr>
+        <w:shd w:val="clear" w:color="auto" w:fill="1E1E1E"/>
+        <w:spacing w:after="0" w:line="285" w:lineRule="atLeast"/>
+        <w:rPr>
+          <w:rFonts w:ascii="Consolas" w:eastAsia="Times New Roman" w:hAnsi="Consolas" w:cs="Times New Roman"/>
+          <w:color w:val="D4D4D4"/>
+          <w:sz w:val="21"/>
+          <w:szCs w:val="21"/>
+        </w:rPr>
+      </w:pPr>
+      <w:r>
+        <w:rPr>
+          <w:rFonts w:ascii="Consolas" w:eastAsia="Times New Roman" w:hAnsi="Consolas" w:cs="Times New Roman"/>
+          <w:color w:val="D4D4D4"/>
+          <w:sz w:val="21"/>
+          <w:szCs w:val="21"/>
+        </w:rPr>
+        <w:t>            comp += </w:t>
+      </w:r>
+      <w:r>
+        <w:rPr>
+          <w:rFonts w:ascii="Consolas" w:eastAsia="Times New Roman" w:hAnsi="Consolas" w:cs="Times New Roman"/>
+          <w:color w:val="B5CEA8"/>
+          <w:sz w:val="21"/>
+          <w:szCs w:val="21"/>
+        </w:rPr>
+        <w:t>1</w:t>
+      </w:r>
+    </w:p>
+    <w:p>
+      <w:pPr>
+        <w:shd w:val="clear" w:color="auto" w:fill="1E1E1E"/>
+        <w:spacing w:after="0" w:line="285" w:lineRule="atLeast"/>
+        <w:rPr>
+          <w:rFonts w:ascii="Consolas" w:eastAsia="Times New Roman" w:hAnsi="Consolas" w:cs="Times New Roman"/>
+          <w:color w:val="D4D4D4"/>
+          <w:sz w:val="21"/>
+          <w:szCs w:val="21"/>
+        </w:rPr>
+      </w:pPr>
+      <w:r>
+        <w:rPr>
+          <w:rFonts w:ascii="Consolas" w:eastAsia="Times New Roman" w:hAnsi="Consolas" w:cs="Times New Roman"/>
+          <w:color w:val="D4D4D4"/>
+          <w:sz w:val="21"/>
+          <w:szCs w:val="21"/>
+        </w:rPr>
+        <w:t>        </w:t>
+      </w:r>
+      <w:r>
+        <w:rPr>
+          <w:rFonts w:ascii="Consolas" w:eastAsia="Times New Roman" w:hAnsi="Consolas" w:cs="Times New Roman"/>
+          <w:color w:val="6A9955"/>
+          <w:sz w:val="21"/>
+          <w:szCs w:val="21"/>
+        </w:rPr>
+        <w:t>#key is too smaller, therefore we cut the array in half and use the lower half</w:t>
+      </w:r>
+    </w:p>
+    <w:p>
+      <w:pPr>
+        <w:shd w:val="clear" w:color="auto" w:fill="1E1E1E"/>
+        <w:spacing w:after="0" w:line="285" w:lineRule="atLeast"/>
+        <w:rPr>
+          <w:rFonts w:ascii="Consolas" w:eastAsia="Times New Roman" w:hAnsi="Consolas" w:cs="Times New Roman"/>
+          <w:color w:val="D4D4D4"/>
+          <w:sz w:val="21"/>
+          <w:szCs w:val="21"/>
+        </w:rPr>
+      </w:pPr>
+      <w:r>
+        <w:rPr>
+          <w:rFonts w:ascii="Consolas" w:eastAsia="Times New Roman" w:hAnsi="Consolas" w:cs="Times New Roman"/>
+          <w:color w:val="D4D4D4"/>
+          <w:sz w:val="21"/>
+          <w:szCs w:val="21"/>
+        </w:rPr>
+        <w:t>        </w:t>
+      </w:r>
+      <w:proofErr w:type="spellStart"/>
+      <w:r>
+        <w:rPr>
+          <w:rFonts w:ascii="Consolas" w:eastAsia="Times New Roman" w:hAnsi="Consolas" w:cs="Times New Roman"/>
+          <w:color w:val="C586C0"/>
+          <w:sz w:val="21"/>
+          <w:szCs w:val="21"/>
+        </w:rPr>
+        <w:t>elif</w:t>
+      </w:r>
+      <w:proofErr w:type="spellEnd"/>
+      <w:r>
+        <w:rPr>
+          <w:rFonts w:ascii="Consolas" w:eastAsia="Times New Roman" w:hAnsi="Consolas" w:cs="Times New Roman"/>
+          <w:color w:val="D4D4D4"/>
+          <w:sz w:val="21"/>
+          <w:szCs w:val="21"/>
+        </w:rPr>
+        <w:t> </w:t>
+      </w:r>
+      <w:proofErr w:type="spellStart"/>
+      <w:r>
+        <w:rPr>
+          <w:rFonts w:ascii="Consolas" w:eastAsia="Times New Roman" w:hAnsi="Consolas" w:cs="Times New Roman"/>
+          <w:color w:val="D4D4D4"/>
+          <w:sz w:val="21"/>
+          <w:szCs w:val="21"/>
+        </w:rPr>
+        <w:t>arr</w:t>
+      </w:r>
+      <w:proofErr w:type="spellEnd"/>
+      <w:r>
+        <w:rPr>
+          <w:rFonts w:ascii="Consolas" w:eastAsia="Times New Roman" w:hAnsi="Consolas" w:cs="Times New Roman"/>
+          <w:color w:val="D4D4D4"/>
+          <w:sz w:val="21"/>
+          <w:szCs w:val="21"/>
+        </w:rPr>
+        <w:t>[mid] &gt; x:</w:t>
+      </w:r>
+    </w:p>
+    <w:p>
+      <w:pPr>
+        <w:shd w:val="clear" w:color="auto" w:fill="1E1E1E"/>
+        <w:spacing w:after="0" w:line="285" w:lineRule="atLeast"/>
+        <w:rPr>
+          <w:rFonts w:ascii="Consolas" w:eastAsia="Times New Roman" w:hAnsi="Consolas" w:cs="Times New Roman"/>
+          <w:color w:val="D4D4D4"/>
+          <w:sz w:val="21"/>
+          <w:szCs w:val="21"/>
+        </w:rPr>
+      </w:pPr>
+      <w:r>
+        <w:rPr>
+          <w:rFonts w:ascii="Consolas" w:eastAsia="Times New Roman" w:hAnsi="Consolas" w:cs="Times New Roman"/>
+          <w:color w:val="D4D4D4"/>
+          <w:sz w:val="21"/>
+          <w:szCs w:val="21"/>
+        </w:rPr>
+        <w:t>            high = mid - </w:t>
+      </w:r>
+      <w:r>
+        <w:rPr>
+          <w:rFonts w:ascii="Consolas" w:eastAsia="Times New Roman" w:hAnsi="Consolas" w:cs="Times New Roman"/>
+          <w:color w:val="B5CEA8"/>
+          <w:sz w:val="21"/>
+          <w:szCs w:val="21"/>
+        </w:rPr>
+        <w:t>1</w:t>
+      </w:r>
+    </w:p>
+    <w:p>
+      <w:pPr>
+        <w:shd w:val="clear" w:color="auto" w:fill="1E1E1E"/>
+        <w:spacing w:after="0" w:line="285" w:lineRule="atLeast"/>
+        <w:rPr>
+          <w:rFonts w:ascii="Consolas" w:eastAsia="Times New Roman" w:hAnsi="Consolas" w:cs="Times New Roman"/>
+          <w:color w:val="D4D4D4"/>
+          <w:sz w:val="21"/>
+          <w:szCs w:val="21"/>
+        </w:rPr>
+      </w:pPr>
+      <w:r>
+        <w:rPr>
+          <w:rFonts w:ascii="Consolas" w:eastAsia="Times New Roman" w:hAnsi="Consolas" w:cs="Times New Roman"/>
+          <w:color w:val="D4D4D4"/>
+          <w:sz w:val="21"/>
+          <w:szCs w:val="21"/>
+        </w:rPr>
+        <w:t>            comp += </w:t>
+      </w:r>
+      <w:r>
+        <w:rPr>
+          <w:rFonts w:ascii="Consolas" w:eastAsia="Times New Roman" w:hAnsi="Consolas" w:cs="Times New Roman"/>
+          <w:color w:val="B5CEA8"/>
+          <w:sz w:val="21"/>
+          <w:szCs w:val="21"/>
+        </w:rPr>
+        <w:t>1</w:t>
+      </w:r>
+    </w:p>
+    <w:p>
+      <w:pPr>
+        <w:shd w:val="clear" w:color="auto" w:fill="1E1E1E"/>
+        <w:spacing w:after="0" w:line="285" w:lineRule="atLeast"/>
+        <w:rPr>
+          <w:rFonts w:ascii="Consolas" w:eastAsia="Times New Roman" w:hAnsi="Consolas" w:cs="Times New Roman"/>
+          <w:color w:val="D4D4D4"/>
+          <w:sz w:val="21"/>
+          <w:szCs w:val="21"/>
+        </w:rPr>
+      </w:pPr>
+      <w:r>
+        <w:rPr>
+          <w:rFonts w:ascii="Consolas" w:eastAsia="Times New Roman" w:hAnsi="Consolas" w:cs="Times New Roman"/>
+          <w:color w:val="D4D4D4"/>
+          <w:sz w:val="21"/>
+          <w:szCs w:val="21"/>
+        </w:rPr>
+        <w:t>        </w:t>
+      </w:r>
+      <w:r>
+        <w:rPr>
+          <w:rFonts w:ascii="Consolas" w:eastAsia="Times New Roman" w:hAnsi="Consolas" w:cs="Times New Roman"/>
+          <w:color w:val="C586C0"/>
+          <w:sz w:val="21"/>
+          <w:szCs w:val="21"/>
+        </w:rPr>
+        <w:t>else</w:t>
+      </w:r>
+      <w:r>
+        <w:rPr>
+          <w:rFonts w:ascii="Consolas" w:eastAsia="Times New Roman" w:hAnsi="Consolas" w:cs="Times New Roman"/>
+          <w:color w:val="D4D4D4"/>
+          <w:sz w:val="21"/>
+          <w:szCs w:val="21"/>
+        </w:rPr>
+        <w:t>:</w:t>
+      </w:r>
+    </w:p>
+    <w:p>
+      <w:pPr>
+        <w:shd w:val="clear" w:color="auto" w:fill="1E1E1E"/>
+        <w:spacing w:after="0" w:line="285" w:lineRule="atLeast"/>
+        <w:rPr>
+          <w:rFonts w:ascii="Consolas" w:eastAsia="Times New Roman" w:hAnsi="Consolas" w:cs="Times New Roman"/>
+          <w:color w:val="D4D4D4"/>
+          <w:sz w:val="21"/>
+          <w:szCs w:val="21"/>
+        </w:rPr>
+      </w:pPr>
+      <w:r>
+        <w:rPr>
+          <w:rFonts w:ascii="Consolas" w:eastAsia="Times New Roman" w:hAnsi="Consolas" w:cs="Times New Roman"/>
+          <w:color w:val="D4D4D4"/>
+          <w:sz w:val="21"/>
+          <w:szCs w:val="21"/>
+        </w:rPr>
+        <w:t>            </w:t>
+      </w:r>
+      <w:r>
+        <w:rPr>
+          <w:rFonts w:ascii="Consolas" w:eastAsia="Times New Roman" w:hAnsi="Consolas" w:cs="Times New Roman"/>
+          <w:color w:val="6A9955"/>
+          <w:sz w:val="21"/>
+          <w:szCs w:val="21"/>
+        </w:rPr>
+        <w:t>#this statement is executed if the key is found at arr[mid]</w:t>
+      </w:r>
+    </w:p>
+    <w:p>
+      <w:pPr>
+        <w:shd w:val="clear" w:color="auto" w:fill="1E1E1E"/>
+        <w:spacing w:after="0" w:line="285" w:lineRule="atLeast"/>
+        <w:rPr>
+          <w:rFonts w:ascii="Consolas" w:eastAsia="Times New Roman" w:hAnsi="Consolas" w:cs="Times New Roman"/>
+          <w:color w:val="D4D4D4"/>
+          <w:sz w:val="21"/>
+          <w:szCs w:val="21"/>
+        </w:rPr>
+      </w:pPr>
+      <w:r>
+        <w:rPr>
+          <w:rFonts w:ascii="Consolas" w:eastAsia="Times New Roman" w:hAnsi="Consolas" w:cs="Times New Roman"/>
+          <w:color w:val="D4D4D4"/>
+          <w:sz w:val="21"/>
+          <w:szCs w:val="21"/>
+        </w:rPr>
+        <w:t>            </w:t>
+      </w:r>
+      <w:r>
+        <w:rPr>
+          <w:rFonts w:ascii="Consolas" w:eastAsia="Times New Roman" w:hAnsi="Consolas" w:cs="Times New Roman"/>
+          <w:color w:val="C586C0"/>
+          <w:sz w:val="21"/>
+          <w:szCs w:val="21"/>
+        </w:rPr>
+        <w:t>return</w:t>
+      </w:r>
+      <w:r>
+        <w:rPr>
+          <w:rFonts w:ascii="Consolas" w:eastAsia="Times New Roman" w:hAnsi="Consolas" w:cs="Times New Roman"/>
+          <w:color w:val="D4D4D4"/>
+          <w:sz w:val="21"/>
+          <w:szCs w:val="21"/>
+        </w:rPr>
+        <w:t> </w:t>
+      </w:r>
+      <w:r>
+        <w:rPr>
+          <w:rFonts w:ascii="Consolas" w:eastAsia="Times New Roman" w:hAnsi="Consolas" w:cs="Times New Roman"/>
+          <w:color w:val="CE9178"/>
+          <w:sz w:val="21"/>
+          <w:szCs w:val="21"/>
+        </w:rPr>
+        <w:t>"element found at position "</w:t>
+      </w:r>
+      <w:r>
+        <w:rPr>
+          <w:rFonts w:ascii="Consolas" w:eastAsia="Times New Roman" w:hAnsi="Consolas" w:cs="Times New Roman"/>
+          <w:color w:val="D4D4D4"/>
+          <w:sz w:val="21"/>
+          <w:szCs w:val="21"/>
+        </w:rPr>
+        <w:t>+</w:t>
+      </w:r>
+      <w:r>
+        <w:rPr>
+          <w:rFonts w:ascii="Consolas" w:eastAsia="Times New Roman" w:hAnsi="Consolas" w:cs="Times New Roman"/>
+          <w:color w:val="4EC9B0"/>
+          <w:sz w:val="21"/>
+          <w:szCs w:val="21"/>
+        </w:rPr>
+        <w:t>str</w:t>
+      </w:r>
+      <w:r>
+        <w:rPr>
+          <w:rFonts w:ascii="Consolas" w:eastAsia="Times New Roman" w:hAnsi="Consolas" w:cs="Times New Roman"/>
+          <w:color w:val="D4D4D4"/>
+          <w:sz w:val="21"/>
+          <w:szCs w:val="21"/>
+        </w:rPr>
+        <w:t>(arr.index(x)) + </w:t>
+      </w:r>
+      <w:r>
+        <w:rPr>
+          <w:rFonts w:ascii="Consolas" w:eastAsia="Times New Roman" w:hAnsi="Consolas" w:cs="Times New Roman"/>
+          <w:color w:val="CE9178"/>
+          <w:sz w:val="21"/>
+          <w:szCs w:val="21"/>
+        </w:rPr>
+        <w:t>" no of comparisions reqd ="</w:t>
+      </w:r>
+      <w:r>
+        <w:rPr>
+          <w:rFonts w:ascii="Consolas" w:eastAsia="Times New Roman" w:hAnsi="Consolas" w:cs="Times New Roman"/>
+          <w:color w:val="D4D4D4"/>
+          <w:sz w:val="21"/>
+          <w:szCs w:val="21"/>
+        </w:rPr>
+        <w:t> + </w:t>
+      </w:r>
+      <w:r>
+        <w:rPr>
+          <w:rFonts w:ascii="Consolas" w:eastAsia="Times New Roman" w:hAnsi="Consolas" w:cs="Times New Roman"/>
+          <w:color w:val="4EC9B0"/>
+          <w:sz w:val="21"/>
+          <w:szCs w:val="21"/>
+        </w:rPr>
+        <w:t>str</w:t>
+      </w:r>
+      <w:r>
+        <w:rPr>
+          <w:rFonts w:ascii="Consolas" w:eastAsia="Times New Roman" w:hAnsi="Consolas" w:cs="Times New Roman"/>
+          <w:color w:val="D4D4D4"/>
+          <w:sz w:val="21"/>
+          <w:szCs w:val="21"/>
+        </w:rPr>
+        <w:t>(comp+</w:t>
+      </w:r>
+      <w:r>
+        <w:rPr>
+          <w:rFonts w:ascii="Consolas" w:eastAsia="Times New Roman" w:hAnsi="Consolas" w:cs="Times New Roman"/>
+          <w:color w:val="B5CEA8"/>
+          <w:sz w:val="21"/>
+          <w:szCs w:val="21"/>
+        </w:rPr>
+        <w:t>1</w:t>
+      </w:r>
+      <w:r>
+        <w:rPr>
+          <w:rFonts w:ascii="Consolas" w:eastAsia="Times New Roman" w:hAnsi="Consolas" w:cs="Times New Roman"/>
+          <w:color w:val="D4D4D4"/>
+          <w:sz w:val="21"/>
+          <w:szCs w:val="21"/>
+        </w:rPr>
+        <w:t>)</w:t>
+      </w:r>
+    </w:p>
+    <w:p>
+      <w:pPr>
+        <w:shd w:val="clear" w:color="auto" w:fill="1E1E1E"/>
+        <w:spacing w:after="0" w:line="285" w:lineRule="atLeast"/>
+        <w:rPr>
+          <w:rFonts w:ascii="Consolas" w:eastAsia="Times New Roman" w:hAnsi="Consolas" w:cs="Times New Roman"/>
+          <w:color w:val="D4D4D4"/>
+          <w:sz w:val="21"/>
+          <w:szCs w:val="21"/>
+        </w:rPr>
+      </w:pPr>
+      <w:r>
+        <w:rPr>
+          <w:rFonts w:ascii="Consolas" w:eastAsia="Times New Roman" w:hAnsi="Consolas" w:cs="Times New Roman"/>
+          <w:color w:val="D4D4D4"/>
+          <w:sz w:val="21"/>
+          <w:szCs w:val="21"/>
+        </w:rPr>
+        <w:t>    </w:t>
+      </w:r>
+      <w:r>
+        <w:rPr>
+          <w:rFonts w:ascii="Consolas" w:eastAsia="Times New Roman" w:hAnsi="Consolas" w:cs="Times New Roman"/>
+          <w:color w:val="6A9955"/>
+          <w:sz w:val="21"/>
+          <w:szCs w:val="21"/>
+        </w:rPr>
+        <w:t>#if the element is not found in the array at all</w:t>
+      </w:r>
+    </w:p>
+    <w:p>
+      <w:pPr>
+        <w:shd w:val="clear" w:color="auto" w:fill="1E1E1E"/>
+        <w:spacing w:after="0" w:line="285" w:lineRule="atLeast"/>
+        <w:rPr>
+          <w:rFonts w:ascii="Consolas" w:eastAsia="Times New Roman" w:hAnsi="Consolas" w:cs="Times New Roman"/>
+          <w:color w:val="D4D4D4"/>
+          <w:sz w:val="21"/>
+          <w:szCs w:val="21"/>
+        </w:rPr>
+      </w:pPr>
+      <w:r>
+        <w:rPr>
+          <w:rFonts w:ascii="Consolas" w:eastAsia="Times New Roman" w:hAnsi="Consolas" w:cs="Times New Roman"/>
+          <w:color w:val="D4D4D4"/>
+          <w:sz w:val="21"/>
+          <w:szCs w:val="21"/>
+        </w:rPr>
+        <w:t>    </w:t>
+      </w:r>
+      <w:r>
+        <w:rPr>
+          <w:rFonts w:ascii="Consolas" w:eastAsia="Times New Roman" w:hAnsi="Consolas" w:cs="Times New Roman"/>
+          <w:color w:val="C586C0"/>
+          <w:sz w:val="21"/>
+          <w:szCs w:val="21"/>
+        </w:rPr>
+        <w:t>return</w:t>
+      </w:r>
+      <w:r>
+        <w:rPr>
+          <w:rFonts w:ascii="Consolas" w:eastAsia="Times New Roman" w:hAnsi="Consolas" w:cs="Times New Roman"/>
+          <w:color w:val="D4D4D4"/>
+          <w:sz w:val="21"/>
+          <w:szCs w:val="21"/>
+        </w:rPr>
+        <w:t> </w:t>
+      </w:r>
+      <w:r>
+        <w:rPr>
+          <w:rFonts w:ascii="Consolas" w:eastAsia="Times New Roman" w:hAnsi="Consolas" w:cs="Times New Roman"/>
+          <w:color w:val="CE9178"/>
+          <w:sz w:val="21"/>
+          <w:szCs w:val="21"/>
+        </w:rPr>
+        <w:t>"element not found"</w:t>
+      </w:r>
+      <w:r>
+        <w:rPr>
+          <w:rFonts w:ascii="Consolas" w:eastAsia="Times New Roman" w:hAnsi="Consolas" w:cs="Times New Roman"/>
+          <w:color w:val="D4D4D4"/>
+          <w:sz w:val="21"/>
+          <w:szCs w:val="21"/>
+        </w:rPr>
+        <w:t> + </w:t>
+      </w:r>
+      <w:r>
+        <w:rPr>
+          <w:rFonts w:ascii="Consolas" w:eastAsia="Times New Roman" w:hAnsi="Consolas" w:cs="Times New Roman"/>
+          <w:color w:val="CE9178"/>
+          <w:sz w:val="21"/>
+          <w:szCs w:val="21"/>
+        </w:rPr>
+        <w:t>" no of comparisions reqd ="</w:t>
+      </w:r>
+      <w:r>
+        <w:rPr>
+          <w:rFonts w:ascii="Consolas" w:eastAsia="Times New Roman" w:hAnsi="Consolas" w:cs="Times New Roman"/>
+          <w:color w:val="D4D4D4"/>
+          <w:sz w:val="21"/>
+          <w:szCs w:val="21"/>
+        </w:rPr>
+        <w:t> + </w:t>
+      </w:r>
+      <w:r>
+        <w:rPr>
+          <w:rFonts w:ascii="Consolas" w:eastAsia="Times New Roman" w:hAnsi="Consolas" w:cs="Times New Roman"/>
+          <w:color w:val="4EC9B0"/>
+          <w:sz w:val="21"/>
+          <w:szCs w:val="21"/>
+        </w:rPr>
+        <w:t>str</w:t>
+      </w:r>
+      <w:r>
+        <w:rPr>
+          <w:rFonts w:ascii="Consolas" w:eastAsia="Times New Roman" w:hAnsi="Consolas" w:cs="Times New Roman"/>
+          <w:color w:val="D4D4D4"/>
+          <w:sz w:val="21"/>
+          <w:szCs w:val="21"/>
+        </w:rPr>
+        <w:t>(comp)</w:t>
+      </w:r>
+    </w:p>
+    <w:p>
+      <w:pPr>
+        <w:shd w:val="clear" w:color="auto" w:fill="1E1E1E"/>
+        <w:spacing w:after="0" w:line="285" w:lineRule="atLeast"/>
+        <w:rPr>
+          <w:rFonts w:ascii="Consolas" w:eastAsia="Times New Roman" w:hAnsi="Consolas" w:cs="Times New Roman"/>
+          <w:color w:val="D4D4D4"/>
+          <w:sz w:val="21"/>
+          <w:szCs w:val="21"/>
+        </w:rPr>
+      </w:pPr>
+    </w:p>
+    <w:p>
+      <w:pPr>
+        <w:shd w:val="clear" w:color="auto" w:fill="1E1E1E"/>
+        <w:spacing w:after="0" w:line="285" w:lineRule="atLeast"/>
+        <w:rPr>
+          <w:rFonts w:ascii="Consolas" w:eastAsia="Times New Roman" w:hAnsi="Consolas" w:cs="Times New Roman"/>
+          <w:color w:val="D4D4D4"/>
+          <w:sz w:val="21"/>
+          <w:szCs w:val="21"/>
+        </w:rPr>
+      </w:pPr>
+      <w:r>
+        <w:rPr>
+          <w:rFonts w:ascii="Consolas" w:eastAsia="Times New Roman" w:hAnsi="Consolas" w:cs="Times New Roman"/>
+          <w:color w:val="6A9955"/>
+          <w:sz w:val="21"/>
+          <w:szCs w:val="21"/>
+        </w:rPr>
+        <w:t>#driver code</w:t>
+      </w:r>
+    </w:p>
+    <w:p>
+      <w:pPr>
+        <w:shd w:val="clear" w:color="auto" w:fill="1E1E1E"/>
+        <w:spacing w:after="0" w:line="285" w:lineRule="atLeast"/>
+        <w:rPr>
+          <w:rFonts w:ascii="Consolas" w:eastAsia="Times New Roman" w:hAnsi="Consolas" w:cs="Times New Roman"/>
+          <w:color w:val="D4D4D4"/>
+          <w:sz w:val="21"/>
+          <w:szCs w:val="21"/>
+        </w:rPr>
+      </w:pPr>
+      <w:r>
+        <w:rPr>
+          <w:rFonts w:ascii="Consolas" w:eastAsia="Times New Roman" w:hAnsi="Consolas" w:cs="Times New Roman"/>
+          <w:color w:val="C586C0"/>
+          <w:sz w:val="21"/>
+          <w:szCs w:val="21"/>
+        </w:rPr>
+        <w:t>if</w:t>
+      </w:r>
+      <w:r>
+        <w:rPr>
+          <w:rFonts w:ascii="Consolas" w:eastAsia="Times New Roman" w:hAnsi="Consolas" w:cs="Times New Roman"/>
+          <w:color w:val="D4D4D4"/>
+          <w:sz w:val="21"/>
+          <w:szCs w:val="21"/>
+        </w:rPr>
+        <w:t> </w:t>
+      </w:r>
+      <w:r>
+        <w:rPr>
+          <w:rFonts w:ascii="Consolas" w:eastAsia="Times New Roman" w:hAnsi="Consolas" w:cs="Times New Roman"/>
+          <w:color w:val="9CDCFE"/>
+          <w:sz w:val="21"/>
+          <w:szCs w:val="21"/>
+        </w:rPr>
+        <w:t>__name__</w:t>
+      </w:r>
+      <w:r>
+        <w:rPr>
+          <w:rFonts w:ascii="Consolas" w:eastAsia="Times New Roman" w:hAnsi="Consolas" w:cs="Times New Roman"/>
+          <w:color w:val="D4D4D4"/>
+          <w:sz w:val="21"/>
+          <w:szCs w:val="21"/>
+        </w:rPr>
+        <w:t> == </w:t>
+      </w:r>
+      <w:r>
+        <w:rPr>
+          <w:rFonts w:ascii="Consolas" w:eastAsia="Times New Roman" w:hAnsi="Consolas" w:cs="Times New Roman"/>
+          <w:color w:val="CE9178"/>
+          <w:sz w:val="21"/>
+          <w:szCs w:val="21"/>
+        </w:rPr>
+        <w:t>'__main__'</w:t>
+      </w:r>
+      <w:r>
+        <w:rPr>
+          <w:rFonts w:ascii="Consolas" w:eastAsia="Times New Roman" w:hAnsi="Consolas" w:cs="Times New Roman"/>
+          <w:color w:val="D4D4D4"/>
+          <w:sz w:val="21"/>
+          <w:szCs w:val="21"/>
+        </w:rPr>
+        <w:t>:</w:t>
+      </w:r>
+    </w:p>
+    <w:p>
+      <w:pPr>
+        <w:shd w:val="clear" w:color="auto" w:fill="1E1E1E"/>
+        <w:spacing w:after="0" w:line="285" w:lineRule="atLeast"/>
+        <w:rPr>
+          <w:rFonts w:ascii="Consolas" w:eastAsia="Times New Roman" w:hAnsi="Consolas" w:cs="Times New Roman"/>
+          <w:color w:val="D4D4D4"/>
+          <w:sz w:val="21"/>
+          <w:szCs w:val="21"/>
+        </w:rPr>
+      </w:pPr>
+      <w:r>
+        <w:rPr>
+          <w:rFonts w:ascii="Consolas" w:eastAsia="Times New Roman" w:hAnsi="Consolas" w:cs="Times New Roman"/>
+          <w:color w:val="D4D4D4"/>
+          <w:sz w:val="21"/>
+          <w:szCs w:val="21"/>
+        </w:rPr>
+        <w:t>    </w:t>
+      </w:r>
+      <w:r>
+        <w:rPr>
+          <w:rFonts w:ascii="Consolas" w:eastAsia="Times New Roman" w:hAnsi="Consolas" w:cs="Times New Roman"/>
+          <w:color w:val="DCDCAA"/>
+          <w:sz w:val="21"/>
+          <w:szCs w:val="21"/>
+        </w:rPr>
+        <w:t>print</w:t>
+      </w:r>
+      <w:r>
+        <w:rPr>
+          <w:rFonts w:ascii="Consolas" w:eastAsia="Times New Roman" w:hAnsi="Consolas" w:cs="Times New Roman"/>
+          <w:color w:val="D4D4D4"/>
+          <w:sz w:val="21"/>
+          <w:szCs w:val="21"/>
+        </w:rPr>
+        <w:t>(</w:t>
+      </w:r>
+      <w:r>
+        <w:rPr>
+          <w:rFonts w:ascii="Consolas" w:eastAsia="Times New Roman" w:hAnsi="Consolas" w:cs="Times New Roman"/>
+          <w:color w:val="CE9178"/>
+          <w:sz w:val="21"/>
+          <w:szCs w:val="21"/>
+        </w:rPr>
+        <w:t>"enter the elements of the array that is to be linear searched"</w:t>
+      </w:r>
+      <w:r>
+        <w:rPr>
+          <w:rFonts w:ascii="Consolas" w:eastAsia="Times New Roman" w:hAnsi="Consolas" w:cs="Times New Roman"/>
+          <w:color w:val="D4D4D4"/>
+          <w:sz w:val="21"/>
+          <w:szCs w:val="21"/>
+        </w:rPr>
+        <w:t>)</w:t>
+      </w:r>
+    </w:p>
+    <w:p>
+      <w:pPr>
+        <w:shd w:val="clear" w:color="auto" w:fill="1E1E1E"/>
+        <w:spacing w:after="0" w:line="285" w:lineRule="atLeast"/>
+        <w:rPr>
+          <w:rFonts w:ascii="Consolas" w:eastAsia="Times New Roman" w:hAnsi="Consolas" w:cs="Times New Roman"/>
+          <w:color w:val="D4D4D4"/>
+          <w:sz w:val="21"/>
+          <w:szCs w:val="21"/>
+        </w:rPr>
+      </w:pPr>
+      <w:r>
+        <w:rPr>
+          <w:rFonts w:ascii="Consolas" w:eastAsia="Times New Roman" w:hAnsi="Consolas" w:cs="Times New Roman"/>
+          <w:color w:val="D4D4D4"/>
+          <w:sz w:val="21"/>
+          <w:szCs w:val="21"/>
+        </w:rPr>
+        <w:t>    </w:t>
+      </w:r>
+      <w:r>
+        <w:rPr>
+          <w:rFonts w:ascii="Consolas" w:eastAsia="Times New Roman" w:hAnsi="Consolas" w:cs="Times New Roman"/>
+          <w:color w:val="6A9955"/>
+          <w:sz w:val="21"/>
+          <w:szCs w:val="21"/>
+        </w:rPr>
+        <w:t>#taking list and splitting it up.</w:t>
+      </w:r>
+    </w:p>
+    <w:p>
+      <w:pPr>
+        <w:shd w:val="clear" w:color="auto" w:fill="1E1E1E"/>
+        <w:spacing w:after="0" w:line="285" w:lineRule="atLeast"/>
+        <w:rPr>
+          <w:rFonts w:ascii="Consolas" w:eastAsia="Times New Roman" w:hAnsi="Consolas" w:cs="Times New Roman"/>
+          <w:color w:val="D4D4D4"/>
+          <w:sz w:val="21"/>
+          <w:szCs w:val="21"/>
+        </w:rPr>
+      </w:pPr>
+      <w:r>
+        <w:rPr>
+          <w:rFonts w:ascii="Consolas" w:eastAsia="Times New Roman" w:hAnsi="Consolas" w:cs="Times New Roman"/>
+          <w:color w:val="D4D4D4"/>
+          <w:sz w:val="21"/>
+          <w:szCs w:val="21"/>
+        </w:rPr>
+        <w:t>    l = </w:t>
+      </w:r>
+      <w:r>
+        <w:rPr>
+          <w:rFonts w:ascii="Consolas" w:eastAsia="Times New Roman" w:hAnsi="Consolas" w:cs="Times New Roman"/>
+          <w:color w:val="4EC9B0"/>
+          <w:sz w:val="21"/>
+          <w:szCs w:val="21"/>
+        </w:rPr>
+        <w:t>list</w:t>
+      </w:r>
+      <w:r>
+        <w:rPr>
+          <w:rFonts w:ascii="Consolas" w:eastAsia="Times New Roman" w:hAnsi="Consolas" w:cs="Times New Roman"/>
+          <w:color w:val="D4D4D4"/>
+          <w:sz w:val="21"/>
+          <w:szCs w:val="21"/>
+        </w:rPr>
+        <w:t>(</w:t>
+      </w:r>
+      <w:r>
+        <w:rPr>
+          <w:rFonts w:ascii="Consolas" w:eastAsia="Times New Roman" w:hAnsi="Consolas" w:cs="Times New Roman"/>
+          <w:color w:val="DCDCAA"/>
+          <w:sz w:val="21"/>
+          <w:szCs w:val="21"/>
+        </w:rPr>
+        <w:t>map</w:t>
+      </w:r>
+      <w:r>
+        <w:rPr>
+          <w:rFonts w:ascii="Consolas" w:eastAsia="Times New Roman" w:hAnsi="Consolas" w:cs="Times New Roman"/>
+          <w:color w:val="D4D4D4"/>
+          <w:sz w:val="21"/>
+          <w:szCs w:val="21"/>
+        </w:rPr>
+        <w:t>(</w:t>
+      </w:r>
+      <w:r>
+        <w:rPr>
+          <w:rFonts w:ascii="Consolas" w:eastAsia="Times New Roman" w:hAnsi="Consolas" w:cs="Times New Roman"/>
+          <w:color w:val="4EC9B0"/>
+          <w:sz w:val="21"/>
+          <w:szCs w:val="21"/>
+        </w:rPr>
+        <w:t>int</w:t>
+      </w:r>
+      <w:r>
+        <w:rPr>
+          <w:rFonts w:ascii="Consolas" w:eastAsia="Times New Roman" w:hAnsi="Consolas" w:cs="Times New Roman"/>
+          <w:color w:val="D4D4D4"/>
+          <w:sz w:val="21"/>
+          <w:szCs w:val="21"/>
+        </w:rPr>
+        <w:t>, </w:t>
+      </w:r>
+      <w:r>
+        <w:rPr>
+          <w:rFonts w:ascii="Consolas" w:eastAsia="Times New Roman" w:hAnsi="Consolas" w:cs="Times New Roman"/>
+          <w:color w:val="DCDCAA"/>
+          <w:sz w:val="21"/>
+          <w:szCs w:val="21"/>
+        </w:rPr>
+        <w:t>input</w:t>
+      </w:r>
+      <w:r>
+        <w:rPr>
+          <w:rFonts w:ascii="Consolas" w:eastAsia="Times New Roman" w:hAnsi="Consolas" w:cs="Times New Roman"/>
+          <w:color w:val="D4D4D4"/>
+          <w:sz w:val="21"/>
+          <w:szCs w:val="21"/>
+        </w:rPr>
+        <w:t>().split()))</w:t>
+      </w:r>
+    </w:p>
+    <w:p>
+      <w:pPr>
+        <w:shd w:val="clear" w:color="auto" w:fill="1E1E1E"/>
+        <w:spacing w:after="0" w:line="285" w:lineRule="atLeast"/>
+        <w:rPr>
+          <w:rFonts w:ascii="Consolas" w:eastAsia="Times New Roman" w:hAnsi="Consolas" w:cs="Times New Roman"/>
+          <w:color w:val="D4D4D4"/>
+          <w:sz w:val="21"/>
+          <w:szCs w:val="21"/>
+        </w:rPr>
+      </w:pPr>
+      <w:r>
+        <w:rPr>
+          <w:rFonts w:ascii="Consolas" w:eastAsia="Times New Roman" w:hAnsi="Consolas" w:cs="Times New Roman"/>
+          <w:color w:val="D4D4D4"/>
+          <w:sz w:val="21"/>
+          <w:szCs w:val="21"/>
+        </w:rPr>
+        <w:t>    </w:t>
+      </w:r>
+      <w:r>
+        <w:rPr>
+          <w:rFonts w:ascii="Consolas" w:eastAsia="Times New Roman" w:hAnsi="Consolas" w:cs="Times New Roman"/>
+          <w:color w:val="6A9955"/>
+          <w:sz w:val="21"/>
+          <w:szCs w:val="21"/>
+        </w:rPr>
+        <w:t>#accepting a key</w:t>
+      </w:r>
+    </w:p>
+    <w:p>
+      <w:pPr>
+        <w:shd w:val="clear" w:color="auto" w:fill="1E1E1E"/>
+        <w:spacing w:after="0" w:line="285" w:lineRule="atLeast"/>
+        <w:rPr>
+          <w:rFonts w:ascii="Consolas" w:eastAsia="Times New Roman" w:hAnsi="Consolas" w:cs="Times New Roman"/>
+          <w:color w:val="D4D4D4"/>
+          <w:sz w:val="21"/>
+          <w:szCs w:val="21"/>
+        </w:rPr>
+      </w:pPr>
+      <w:r>
+        <w:rPr>
+          <w:rFonts w:ascii="Consolas" w:eastAsia="Times New Roman" w:hAnsi="Consolas" w:cs="Times New Roman"/>
+          <w:color w:val="D4D4D4"/>
+          <w:sz w:val="21"/>
+          <w:szCs w:val="21"/>
+        </w:rPr>
+        <w:t>    key = </w:t>
+      </w:r>
+      <w:r>
+        <w:rPr>
+          <w:rFonts w:ascii="Consolas" w:eastAsia="Times New Roman" w:hAnsi="Consolas" w:cs="Times New Roman"/>
+          <w:color w:val="4EC9B0"/>
+          <w:sz w:val="21"/>
+          <w:szCs w:val="21"/>
+        </w:rPr>
+        <w:t>int</w:t>
+      </w:r>
+      <w:r>
+        <w:rPr>
+          <w:rFonts w:ascii="Consolas" w:eastAsia="Times New Roman" w:hAnsi="Consolas" w:cs="Times New Roman"/>
+          <w:color w:val="D4D4D4"/>
+          <w:sz w:val="21"/>
+          <w:szCs w:val="21"/>
+        </w:rPr>
+        <w:t>(</w:t>
+      </w:r>
+      <w:r>
+        <w:rPr>
+          <w:rFonts w:ascii="Consolas" w:eastAsia="Times New Roman" w:hAnsi="Consolas" w:cs="Times New Roman"/>
+          <w:color w:val="DCDCAA"/>
+          <w:sz w:val="21"/>
+          <w:szCs w:val="21"/>
+        </w:rPr>
+        <w:t>input</w:t>
+      </w:r>
+      <w:r>
+        <w:rPr>
+          <w:rFonts w:ascii="Consolas" w:eastAsia="Times New Roman" w:hAnsi="Consolas" w:cs="Times New Roman"/>
+          <w:color w:val="D4D4D4"/>
+          <w:sz w:val="21"/>
+          <w:szCs w:val="21"/>
+        </w:rPr>
+        <w:t>(</w:t>
+      </w:r>
+      <w:r>
+        <w:rPr>
+          <w:rFonts w:ascii="Consolas" w:eastAsia="Times New Roman" w:hAnsi="Consolas" w:cs="Times New Roman"/>
+          <w:color w:val="CE9178"/>
+          <w:sz w:val="21"/>
+          <w:szCs w:val="21"/>
+        </w:rPr>
+        <w:t>"enter the element you want to linear search for</w:t>
+      </w:r>
+      <w:r>
+        <w:rPr>
+          <w:rFonts w:ascii="Consolas" w:eastAsia="Times New Roman" w:hAnsi="Consolas" w:cs="Times New Roman"/>
+          <w:color w:val="D7BA7D"/>
+          <w:sz w:val="21"/>
+          <w:szCs w:val="21"/>
+        </w:rPr>
+        <w:t>\n</w:t>
+      </w:r>
+      <w:r>
+        <w:rPr>
+          <w:rFonts w:ascii="Consolas" w:eastAsia="Times New Roman" w:hAnsi="Consolas" w:cs="Times New Roman"/>
+          <w:color w:val="CE9178"/>
+          <w:sz w:val="21"/>
+          <w:szCs w:val="21"/>
+        </w:rPr>
+        <w:t>"</w:t>
+      </w:r>
+      <w:r>
+        <w:rPr>
+          <w:rFonts w:ascii="Consolas" w:eastAsia="Times New Roman" w:hAnsi="Consolas" w:cs="Times New Roman"/>
+          <w:color w:val="D4D4D4"/>
+          <w:sz w:val="21"/>
+          <w:szCs w:val="21"/>
+        </w:rPr>
+        <w:t>))</w:t>
+      </w:r>
+    </w:p>
+    <w:p>
+      <w:pPr>
+        <w:shd w:val="clear" w:color="auto" w:fill="1E1E1E"/>
+        <w:spacing w:after="0" w:line="285" w:lineRule="atLeast"/>
+        <w:rPr>
+          <w:rFonts w:ascii="Consolas" w:eastAsia="Times New Roman" w:hAnsi="Consolas" w:cs="Times New Roman"/>
+          <w:color w:val="D4D4D4"/>
+          <w:sz w:val="21"/>
+          <w:szCs w:val="21"/>
+        </w:rPr>
+      </w:pPr>
+      <w:r>
+        <w:rPr>
+          <w:rFonts w:ascii="Consolas" w:eastAsia="Times New Roman" w:hAnsi="Consolas" w:cs="Times New Roman"/>
+          <w:color w:val="D4D4D4"/>
+          <w:sz w:val="21"/>
+          <w:szCs w:val="21"/>
+        </w:rPr>
+        <w:t>    </w:t>
+      </w:r>
+      <w:r>
+        <w:rPr>
+          <w:rFonts w:ascii="Consolas" w:eastAsia="Times New Roman" w:hAnsi="Consolas" w:cs="Times New Roman"/>
+          <w:color w:val="DCDCAA"/>
+          <w:sz w:val="21"/>
+          <w:szCs w:val="21"/>
+        </w:rPr>
+        <w:t>print</w:t>
+      </w:r>
+      <w:r>
+        <w:rPr>
+          <w:rFonts w:ascii="Consolas" w:eastAsia="Times New Roman" w:hAnsi="Consolas" w:cs="Times New Roman"/>
+          <w:color w:val="D4D4D4"/>
+          <w:sz w:val="21"/>
+          <w:szCs w:val="21"/>
+        </w:rPr>
+        <w:t>(</w:t>
+      </w:r>
+      <w:proofErr w:type="spellStart"/>
+      <w:r>
+        <w:rPr>
+          <w:rFonts w:ascii="Consolas" w:eastAsia="Times New Roman" w:hAnsi="Consolas" w:cs="Times New Roman"/>
+          <w:color w:val="D4D4D4"/>
+          <w:sz w:val="21"/>
+          <w:szCs w:val="21"/>
+        </w:rPr>
+        <w:t>lsearch</w:t>
+      </w:r>
+      <w:proofErr w:type="spellEnd"/>
+      <w:r>
+        <w:rPr>
+          <w:rFonts w:ascii="Consolas" w:eastAsia="Times New Roman" w:hAnsi="Consolas" w:cs="Times New Roman"/>
+          <w:color w:val="D4D4D4"/>
+          <w:sz w:val="21"/>
+          <w:szCs w:val="21"/>
+        </w:rPr>
+        <w:t>(l, key))</w:t>
+      </w:r>
+    </w:p>
+    <w:p>
+      <w:pPr>
+        <w:shd w:val="clear" w:color="auto" w:fill="1E1E1E"/>
+        <w:spacing w:after="0" w:line="285" w:lineRule="atLeast"/>
+        <w:rPr>
+          <w:rFonts w:ascii="Consolas" w:eastAsia="Times New Roman" w:hAnsi="Consolas" w:cs="Times New Roman"/>
+          <w:color w:val="D4D4D4"/>
+          <w:sz w:val="21"/>
+          <w:szCs w:val="21"/>
+        </w:rPr>
+      </w:pPr>
+      <w:r>
+        <w:rPr>
+          <w:rFonts w:ascii="Consolas" w:eastAsia="Times New Roman" w:hAnsi="Consolas" w:cs="Times New Roman"/>
+          <w:color w:val="D4D4D4"/>
+          <w:sz w:val="21"/>
+          <w:szCs w:val="21"/>
+        </w:rPr>
+        <w:t>    </w:t>
+      </w:r>
+      <w:r>
+        <w:rPr>
+          <w:rFonts w:ascii="Consolas" w:eastAsia="Times New Roman" w:hAnsi="Consolas" w:cs="Times New Roman"/>
+          <w:color w:val="DCDCAA"/>
+          <w:sz w:val="21"/>
+          <w:szCs w:val="21"/>
+        </w:rPr>
+        <w:t>print</w:t>
+      </w:r>
+      <w:r>
+        <w:rPr>
+          <w:rFonts w:ascii="Consolas" w:eastAsia="Times New Roman" w:hAnsi="Consolas" w:cs="Times New Roman"/>
+          <w:color w:val="D4D4D4"/>
+          <w:sz w:val="21"/>
+          <w:szCs w:val="21"/>
+        </w:rPr>
+        <w:t>(</w:t>
+      </w:r>
+      <w:r>
+        <w:rPr>
+          <w:rFonts w:ascii="Consolas" w:eastAsia="Times New Roman" w:hAnsi="Consolas" w:cs="Times New Roman"/>
+          <w:color w:val="CE9178"/>
+          <w:sz w:val="21"/>
+          <w:szCs w:val="21"/>
+        </w:rPr>
+        <w:t>"enter the elements of the array that is to be binary searched (enter sorted integer data or else we'll sort it for you)"</w:t>
+      </w:r>
+      <w:r>
+        <w:rPr>
+          <w:rFonts w:ascii="Consolas" w:eastAsia="Times New Roman" w:hAnsi="Consolas" w:cs="Times New Roman"/>
+          <w:color w:val="D4D4D4"/>
+          <w:sz w:val="21"/>
+          <w:szCs w:val="21"/>
+        </w:rPr>
+        <w:t>)</w:t>
+      </w:r>
+    </w:p>
+    <w:p>
+      <w:pPr>
+        <w:shd w:val="clear" w:color="auto" w:fill="1E1E1E"/>
+        <w:spacing w:after="0" w:line="285" w:lineRule="atLeast"/>
+        <w:rPr>
+          <w:rFonts w:ascii="Consolas" w:eastAsia="Times New Roman" w:hAnsi="Consolas" w:cs="Times New Roman"/>
+          <w:color w:val="D4D4D4"/>
+          <w:sz w:val="21"/>
+          <w:szCs w:val="21"/>
+        </w:rPr>
+      </w:pPr>
+      <w:r>
+        <w:rPr>
+          <w:rFonts w:ascii="Consolas" w:eastAsia="Times New Roman" w:hAnsi="Consolas" w:cs="Times New Roman"/>
+          <w:color w:val="D4D4D4"/>
+          <w:sz w:val="21"/>
+          <w:szCs w:val="21"/>
+        </w:rPr>
+        <w:t>    l = </w:t>
+      </w:r>
+      <w:r>
+        <w:rPr>
+          <w:rFonts w:ascii="Consolas" w:eastAsia="Times New Roman" w:hAnsi="Consolas" w:cs="Times New Roman"/>
+          <w:color w:val="4EC9B0"/>
+          <w:sz w:val="21"/>
+          <w:szCs w:val="21"/>
+        </w:rPr>
+        <w:t>list</w:t>
+      </w:r>
+      <w:r>
+        <w:rPr>
+          <w:rFonts w:ascii="Consolas" w:eastAsia="Times New Roman" w:hAnsi="Consolas" w:cs="Times New Roman"/>
+          <w:color w:val="D4D4D4"/>
+          <w:sz w:val="21"/>
+          <w:szCs w:val="21"/>
+        </w:rPr>
+        <w:t>(</w:t>
+      </w:r>
+      <w:r>
+        <w:rPr>
+          <w:rFonts w:ascii="Consolas" w:eastAsia="Times New Roman" w:hAnsi="Consolas" w:cs="Times New Roman"/>
+          <w:color w:val="DCDCAA"/>
+          <w:sz w:val="21"/>
+          <w:szCs w:val="21"/>
+        </w:rPr>
+        <w:t>map</w:t>
+      </w:r>
+      <w:r>
+        <w:rPr>
+          <w:rFonts w:ascii="Consolas" w:eastAsia="Times New Roman" w:hAnsi="Consolas" w:cs="Times New Roman"/>
+          <w:color w:val="D4D4D4"/>
+          <w:sz w:val="21"/>
+          <w:szCs w:val="21"/>
+        </w:rPr>
+        <w:t>(</w:t>
+      </w:r>
+      <w:r>
+        <w:rPr>
+          <w:rFonts w:ascii="Consolas" w:eastAsia="Times New Roman" w:hAnsi="Consolas" w:cs="Times New Roman"/>
+          <w:color w:val="4EC9B0"/>
+          <w:sz w:val="21"/>
+          <w:szCs w:val="21"/>
+        </w:rPr>
+        <w:t>int</w:t>
+      </w:r>
+      <w:r>
+        <w:rPr>
+          <w:rFonts w:ascii="Consolas" w:eastAsia="Times New Roman" w:hAnsi="Consolas" w:cs="Times New Roman"/>
+          <w:color w:val="D4D4D4"/>
+          <w:sz w:val="21"/>
+          <w:szCs w:val="21"/>
+        </w:rPr>
+        <w:t>, </w:t>
+      </w:r>
+      <w:r>
+        <w:rPr>
+          <w:rFonts w:ascii="Consolas" w:eastAsia="Times New Roman" w:hAnsi="Consolas" w:cs="Times New Roman"/>
+          <w:color w:val="DCDCAA"/>
+          <w:sz w:val="21"/>
+          <w:szCs w:val="21"/>
+        </w:rPr>
+        <w:t>input</w:t>
+      </w:r>
+      <w:r>
+        <w:rPr>
+          <w:rFonts w:ascii="Consolas" w:eastAsia="Times New Roman" w:hAnsi="Consolas" w:cs="Times New Roman"/>
+          <w:color w:val="D4D4D4"/>
+          <w:sz w:val="21"/>
+          <w:szCs w:val="21"/>
+        </w:rPr>
+        <w:t>().split()))</w:t>
+      </w:r>
+    </w:p>
+    <w:p>
+      <w:pPr>
+        <w:shd w:val="clear" w:color="auto" w:fill="1E1E1E"/>
+        <w:spacing w:after="0" w:line="285" w:lineRule="atLeast"/>
+        <w:rPr>
+          <w:rFonts w:ascii="Consolas" w:eastAsia="Times New Roman" w:hAnsi="Consolas" w:cs="Times New Roman"/>
+          <w:color w:val="D4D4D4"/>
+          <w:sz w:val="21"/>
+          <w:szCs w:val="21"/>
+        </w:rPr>
+      </w:pPr>
+      <w:r>
+        <w:rPr>
+          <w:rFonts w:ascii="Consolas" w:eastAsia="Times New Roman" w:hAnsi="Consolas" w:cs="Times New Roman"/>
+          <w:color w:val="D4D4D4"/>
+          <w:sz w:val="21"/>
+          <w:szCs w:val="21"/>
+        </w:rPr>
+        <w:t>    </w:t>
+      </w:r>
+      <w:r>
+        <w:rPr>
+          <w:rFonts w:ascii="Consolas" w:eastAsia="Times New Roman" w:hAnsi="Consolas" w:cs="Times New Roman"/>
+          <w:color w:val="6A9955"/>
+          <w:sz w:val="21"/>
+          <w:szCs w:val="21"/>
+        </w:rPr>
+        <w:t>#i sort the elements regardless of the input just for the sake of user friendliness</w:t>
+      </w:r>
+    </w:p>
+    <w:p>
+      <w:pPr>
+        <w:shd w:val="clear" w:color="auto" w:fill="1E1E1E"/>
+        <w:spacing w:after="0" w:line="285" w:lineRule="atLeast"/>
+        <w:rPr>
+          <w:rFonts w:ascii="Consolas" w:eastAsia="Times New Roman" w:hAnsi="Consolas" w:cs="Times New Roman"/>
+          <w:color w:val="D4D4D4"/>
+          <w:sz w:val="21"/>
+          <w:szCs w:val="21"/>
+        </w:rPr>
+      </w:pPr>
+      <w:r>
+        <w:rPr>
+          <w:rFonts w:ascii="Consolas" w:eastAsia="Times New Roman" w:hAnsi="Consolas" w:cs="Times New Roman"/>
+          <w:color w:val="D4D4D4"/>
+          <w:sz w:val="21"/>
+          <w:szCs w:val="21"/>
+        </w:rPr>
+        <w:t>    </w:t>
+      </w:r>
+      <w:proofErr w:type="spellStart"/>
+      <w:r>
+        <w:rPr>
+          <w:rFonts w:ascii="Consolas" w:eastAsia="Times New Roman" w:hAnsi="Consolas" w:cs="Times New Roman"/>
+          <w:color w:val="D4D4D4"/>
+          <w:sz w:val="21"/>
+          <w:szCs w:val="21"/>
+        </w:rPr>
+        <w:t>l.sort</w:t>
+      </w:r>
+      <w:proofErr w:type="spellEnd"/>
+      <w:r>
+        <w:rPr>
+          <w:rFonts w:ascii="Consolas" w:eastAsia="Times New Roman" w:hAnsi="Consolas" w:cs="Times New Roman"/>
+          <w:color w:val="D4D4D4"/>
+          <w:sz w:val="21"/>
+          <w:szCs w:val="21"/>
+        </w:rPr>
+        <w:t>()</w:t>
+      </w:r>
+    </w:p>
+    <w:p>
+      <w:pPr>
+        <w:shd w:val="clear" w:color="auto" w:fill="1E1E1E"/>
+        <w:spacing w:after="0" w:line="285" w:lineRule="atLeast"/>
+        <w:rPr>
+          <w:rFonts w:ascii="Consolas" w:eastAsia="Times New Roman" w:hAnsi="Consolas" w:cs="Times New Roman"/>
+          <w:color w:val="D4D4D4"/>
+          <w:sz w:val="21"/>
+          <w:szCs w:val="21"/>
+        </w:rPr>
+      </w:pPr>
+      <w:r>
+        <w:rPr>
+          <w:rFonts w:ascii="Consolas" w:eastAsia="Times New Roman" w:hAnsi="Consolas" w:cs="Times New Roman"/>
+          <w:color w:val="D4D4D4"/>
+          <w:sz w:val="21"/>
+          <w:szCs w:val="21"/>
+        </w:rPr>
+        <w:t>    key = </w:t>
+      </w:r>
+      <w:r>
+        <w:rPr>
+          <w:rFonts w:ascii="Consolas" w:eastAsia="Times New Roman" w:hAnsi="Consolas" w:cs="Times New Roman"/>
+          <w:color w:val="4EC9B0"/>
+          <w:sz w:val="21"/>
+          <w:szCs w:val="21"/>
+        </w:rPr>
+        <w:t>int</w:t>
+      </w:r>
+      <w:r>
+        <w:rPr>
+          <w:rFonts w:ascii="Consolas" w:eastAsia="Times New Roman" w:hAnsi="Consolas" w:cs="Times New Roman"/>
+          <w:color w:val="D4D4D4"/>
+          <w:sz w:val="21"/>
+          <w:szCs w:val="21"/>
+        </w:rPr>
+        <w:t>(</w:t>
+      </w:r>
+      <w:r>
+        <w:rPr>
+          <w:rFonts w:ascii="Consolas" w:eastAsia="Times New Roman" w:hAnsi="Consolas" w:cs="Times New Roman"/>
+          <w:color w:val="DCDCAA"/>
+          <w:sz w:val="21"/>
+          <w:szCs w:val="21"/>
+        </w:rPr>
+        <w:t>input</w:t>
+      </w:r>
+      <w:r>
+        <w:rPr>
+          <w:rFonts w:ascii="Consolas" w:eastAsia="Times New Roman" w:hAnsi="Consolas" w:cs="Times New Roman"/>
+          <w:color w:val="D4D4D4"/>
+          <w:sz w:val="21"/>
+          <w:szCs w:val="21"/>
+        </w:rPr>
+        <w:t>(</w:t>
+      </w:r>
+      <w:r>
+        <w:rPr>
+          <w:rFonts w:ascii="Consolas" w:eastAsia="Times New Roman" w:hAnsi="Consolas" w:cs="Times New Roman"/>
+          <w:color w:val="CE9178"/>
+          <w:sz w:val="21"/>
+          <w:szCs w:val="21"/>
+        </w:rPr>
+        <w:t>"enter the element you want to binary search for</w:t>
+      </w:r>
+      <w:r>
+        <w:rPr>
+          <w:rFonts w:ascii="Consolas" w:eastAsia="Times New Roman" w:hAnsi="Consolas" w:cs="Times New Roman"/>
+          <w:color w:val="D7BA7D"/>
+          <w:sz w:val="21"/>
+          <w:szCs w:val="21"/>
+        </w:rPr>
+        <w:t>\n</w:t>
+      </w:r>
+      <w:r>
+        <w:rPr>
+          <w:rFonts w:ascii="Consolas" w:eastAsia="Times New Roman" w:hAnsi="Consolas" w:cs="Times New Roman"/>
+          <w:color w:val="CE9178"/>
+          <w:sz w:val="21"/>
+          <w:szCs w:val="21"/>
+        </w:rPr>
+        <w:t>"</w:t>
+      </w:r>
+      <w:r>
+        <w:rPr>
+          <w:rFonts w:ascii="Consolas" w:eastAsia="Times New Roman" w:hAnsi="Consolas" w:cs="Times New Roman"/>
+          <w:color w:val="D4D4D4"/>
+          <w:sz w:val="21"/>
+          <w:szCs w:val="21"/>
+        </w:rPr>
+        <w:t>))</w:t>
+      </w:r>
+    </w:p>
+    <w:p>
+      <w:pPr>
+        <w:shd w:val="clear" w:color="auto" w:fill="1E1E1E"/>
+        <w:spacing w:after="0" w:line="285" w:lineRule="atLeast"/>
+        <w:rPr>
+          <w:rFonts w:ascii="Consolas" w:eastAsia="Times New Roman" w:hAnsi="Consolas" w:cs="Times New Roman"/>
+          <w:color w:val="D4D4D4"/>
+          <w:sz w:val="21"/>
+          <w:szCs w:val="21"/>
+        </w:rPr>
+      </w:pPr>
+      <w:r>
+        <w:rPr>
+          <w:rFonts w:ascii="Consolas" w:eastAsia="Times New Roman" w:hAnsi="Consolas" w:cs="Times New Roman"/>
+          <w:color w:val="D4D4D4"/>
+          <w:sz w:val="21"/>
+          <w:szCs w:val="21"/>
+        </w:rPr>
+        <w:t>    </w:t>
+      </w:r>
+      <w:r>
+        <w:rPr>
+          <w:rFonts w:ascii="Consolas" w:eastAsia="Times New Roman" w:hAnsi="Consolas" w:cs="Times New Roman"/>
+          <w:color w:val="DCDCAA"/>
+          <w:sz w:val="21"/>
+          <w:szCs w:val="21"/>
+        </w:rPr>
+        <w:t>print</w:t>
+      </w:r>
+      <w:r>
+        <w:rPr>
+          <w:rFonts w:ascii="Consolas" w:eastAsia="Times New Roman" w:hAnsi="Consolas" w:cs="Times New Roman"/>
+          <w:color w:val="D4D4D4"/>
+          <w:sz w:val="21"/>
+          <w:szCs w:val="21"/>
+        </w:rPr>
+        <w:t>(</w:t>
+      </w:r>
+      <w:proofErr w:type="spellStart"/>
+      <w:r>
+        <w:rPr>
+          <w:rFonts w:ascii="Consolas" w:eastAsia="Times New Roman" w:hAnsi="Consolas" w:cs="Times New Roman"/>
+          <w:color w:val="D4D4D4"/>
+          <w:sz w:val="21"/>
+          <w:szCs w:val="21"/>
+        </w:rPr>
+        <w:t>bsearch</w:t>
+      </w:r>
+      <w:proofErr w:type="spellEnd"/>
+      <w:r>
+        <w:rPr>
+          <w:rFonts w:ascii="Consolas" w:eastAsia="Times New Roman" w:hAnsi="Consolas" w:cs="Times New Roman"/>
+          <w:color w:val="D4D4D4"/>
+          <w:sz w:val="21"/>
+          <w:szCs w:val="21"/>
+        </w:rPr>
+        <w:t>(l, key))</w:t>
+      </w:r>
+    </w:p>
+    <w:p>
+      <w:pPr>
+        <w:shd w:val="clear" w:color="auto" w:fill="1E1E1E"/>
+        <w:spacing w:after="0" w:line="285" w:lineRule="atLeast"/>
+        <w:rPr>
+          <w:rFonts w:ascii="Consolas" w:eastAsia="Times New Roman" w:hAnsi="Consolas" w:cs="Times New Roman"/>
+          <w:color w:val="D4D4D4"/>
+          <w:sz w:val="21"/>
+          <w:szCs w:val="21"/>
+        </w:rPr>
+      </w:pPr>
+    </w:p>
+    <w:p>
+      <w:pPr>
         <w:rPr>
           <w:rFonts w:ascii="Book Antiqua" w:hAnsi="Book Antiqua"/>
           <w:b/>
@@ -629,6 +3394,16 @@
           <w:szCs w:val="24"/>
         </w:rPr>
       </w:pPr>
+    </w:p>
+    <w:p>
+      <w:pPr>
+        <w:rPr>
+          <w:rFonts w:ascii="Book Antiqua" w:hAnsi="Book Antiqua"/>
+          <w:b/>
+          <w:sz w:val="24"/>
+          <w:szCs w:val="24"/>
+        </w:rPr>
+      </w:pPr>
       <w:r>
         <w:rPr>
           <w:rFonts w:ascii="Book Antiqua" w:hAnsi="Book Antiqua"/>
@@ -668,7 +3443,6 @@
     </w:p>
     <w:p>
       <w:pPr>
-        <w:ind w:left="450"/>
         <w:rPr>
           <w:rFonts w:ascii="Book Antiqua" w:hAnsi="Book Antiqua"/>
           <w:b/>
@@ -683,17 +3457,18 @@
           <w:sz w:val="24"/>
           <w:szCs w:val="24"/>
         </w:rPr>
-        <w:t xml:space="preserve">Input </w:t>
-      </w:r>
-      <w:r>
+        <w:t>THE ELEMENT IS FOUND::</w:t>
+      </w:r>
+    </w:p>
+    <w:p>
+      <w:pPr>
         <w:rPr>
           <w:rFonts w:ascii="Book Antiqua" w:hAnsi="Book Antiqua"/>
           <w:b/>
           <w:sz w:val="24"/>
           <w:szCs w:val="24"/>
         </w:rPr>
-        <w:t>Data</w:t>
-      </w:r>
+      </w:pPr>
       <w:r>
         <w:rPr>
           <w:rFonts w:ascii="Book Antiqua" w:hAnsi="Book Antiqua"/>
@@ -701,74 +3476,293 @@
           <w:sz w:val="24"/>
           <w:szCs w:val="24"/>
         </w:rPr>
+        <w:lastRenderedPageBreak/>
+        <w:drawing>
+          <wp:inline distT="0" distB="0" distL="0" distR="0" wp14:anchorId="0FF3D562" wp14:editId="25ABBF9C">
+            <wp:extent cx="6583680" cy="1285875"/>
+            <wp:effectExtent l="0" t="0" r="7620" b="9525"/>
+            <wp:docPr id="1" name="Picture 1"/>
+            <wp:cNvGraphicFramePr>
+              <a:graphicFrameLocks xmlns:a="http://schemas.openxmlformats.org/drawingml/2006/main" noChangeAspect="1"/>
+            </wp:cNvGraphicFramePr>
+            <a:graphic xmlns:a="http://schemas.openxmlformats.org/drawingml/2006/main">
+              <a:graphicData uri="http://schemas.openxmlformats.org/drawingml/2006/picture">
+                <pic:pic xmlns:pic="http://schemas.openxmlformats.org/drawingml/2006/picture">
+                  <pic:nvPicPr>
+                    <pic:cNvPr id="1" name=""/>
+                    <pic:cNvPicPr/>
+                  </pic:nvPicPr>
+                  <pic:blipFill>
+                    <a:blip r:embed="rId11"/>
+                    <a:stretch>
+                      <a:fillRect/>
+                    </a:stretch>
+                  </pic:blipFill>
+                  <pic:spPr>
+                    <a:xfrm>
+                      <a:off x="0" y="0"/>
+                      <a:ext cx="6583680" cy="1285875"/>
+                    </a:xfrm>
+                    <a:prstGeom prst="rect">
+                      <a:avLst/>
+                    </a:prstGeom>
+                  </pic:spPr>
+                </pic:pic>
+              </a:graphicData>
+            </a:graphic>
+          </wp:inline>
+        </w:drawing>
+      </w:r>
+    </w:p>
+    <w:p>
+      <w:pPr>
+        <w:rPr>
+          <w:rFonts w:ascii="Book Antiqua" w:hAnsi="Book Antiqua"/>
+          <w:b/>
+          <w:sz w:val="28"/>
+          <w:szCs w:val="28"/>
+        </w:rPr>
+      </w:pPr>
+      <w:r>
+        <w:rPr>
+          <w:rFonts w:ascii="Book Antiqua" w:hAnsi="Book Antiqua"/>
+          <w:b/>
+          <w:sz w:val="28"/>
+          <w:szCs w:val="28"/>
+        </w:rPr>
+        <w:t>THE ELEMENT IS NOT FOUND::</w:t>
+      </w:r>
+    </w:p>
+    <w:p>
+      <w:pPr>
+        <w:rPr>
+          <w:rFonts w:ascii="Book Antiqua" w:hAnsi="Book Antiqua"/>
+          <w:b/>
+          <w:sz w:val="28"/>
+          <w:szCs w:val="28"/>
+        </w:rPr>
+      </w:pPr>
+      <w:r>
+        <w:rPr>
+          <w:rFonts w:ascii="Book Antiqua" w:hAnsi="Book Antiqua"/>
+          <w:b/>
+          <w:sz w:val="28"/>
+          <w:szCs w:val="28"/>
+        </w:rPr>
+        <w:drawing>
+          <wp:inline distT="0" distB="0" distL="0" distR="0" wp14:anchorId="60CE0E2E" wp14:editId="7D368E80">
+            <wp:extent cx="6583680" cy="1482725"/>
+            <wp:effectExtent l="0" t="0" r="7620" b="3175"/>
+            <wp:docPr id="2" name="Picture 2"/>
+            <wp:cNvGraphicFramePr>
+              <a:graphicFrameLocks xmlns:a="http://schemas.openxmlformats.org/drawingml/2006/main" noChangeAspect="1"/>
+            </wp:cNvGraphicFramePr>
+            <a:graphic xmlns:a="http://schemas.openxmlformats.org/drawingml/2006/main">
+              <a:graphicData uri="http://schemas.openxmlformats.org/drawingml/2006/picture">
+                <pic:pic xmlns:pic="http://schemas.openxmlformats.org/drawingml/2006/picture">
+                  <pic:nvPicPr>
+                    <pic:cNvPr id="1" name=""/>
+                    <pic:cNvPicPr/>
+                  </pic:nvPicPr>
+                  <pic:blipFill>
+                    <a:blip r:embed="rId12"/>
+                    <a:stretch>
+                      <a:fillRect/>
+                    </a:stretch>
+                  </pic:blipFill>
+                  <pic:spPr>
+                    <a:xfrm>
+                      <a:off x="0" y="0"/>
+                      <a:ext cx="6583680" cy="1482725"/>
+                    </a:xfrm>
+                    <a:prstGeom prst="rect">
+                      <a:avLst/>
+                    </a:prstGeom>
+                  </pic:spPr>
+                </pic:pic>
+              </a:graphicData>
+            </a:graphic>
+          </wp:inline>
+        </w:drawing>
+      </w:r>
+    </w:p>
+    <w:p>
+      <w:pPr>
+        <w:rPr>
+          <w:rFonts w:ascii="Book Antiqua" w:hAnsi="Book Antiqua"/>
+          <w:b/>
+          <w:sz w:val="28"/>
+          <w:szCs w:val="28"/>
+        </w:rPr>
+      </w:pPr>
+      <w:r>
+        <w:rPr>
+          <w:rFonts w:ascii="Book Antiqua" w:hAnsi="Book Antiqua"/>
+          <w:b/>
+          <w:sz w:val="28"/>
+          <w:szCs w:val="28"/>
+        </w:rPr>
+        <w:t xml:space="preserve">B.3 </w:t>
+      </w:r>
+      <w:r>
+        <w:rPr>
+          <w:rFonts w:ascii="Book Antiqua" w:hAnsi="Book Antiqua"/>
+          <w:b/>
+          <w:sz w:val="28"/>
+          <w:szCs w:val="28"/>
+        </w:rPr>
+        <w:t>Observations and learning</w:t>
+      </w:r>
+      <w:r>
+        <w:rPr>
+          <w:rFonts w:ascii="Book Antiqua" w:hAnsi="Book Antiqua"/>
+          <w:b/>
+          <w:sz w:val="28"/>
+          <w:szCs w:val="28"/>
+        </w:rPr>
         <w:t>:</w:t>
       </w:r>
-      <w:r>
+    </w:p>
+    <w:p>
+      <w:pPr>
+        <w:rPr>
+          <w:rFonts w:ascii="Book Antiqua" w:hAnsi="Book Antiqua"/>
+          <w:bCs/>
+          <w:sz w:val="28"/>
+          <w:szCs w:val="28"/>
+        </w:rPr>
+      </w:pPr>
+      <w:r>
+        <w:rPr>
+          <w:rFonts w:ascii="Book Antiqua" w:hAnsi="Book Antiqua"/>
+          <w:bCs/>
+          <w:sz w:val="28"/>
+          <w:szCs w:val="28"/>
+        </w:rPr>
+        <w:t xml:space="preserve">I observed that the main difference between Binary in linear searches that linear search works with more versatility of data whereas binary search needs to have specific sorted data therefore if we have a reliable stream of sorted numbers using binary search would be advisable whereas if we are not sure of the </w:t>
+      </w:r>
+      <w:proofErr w:type="spellStart"/>
+      <w:r>
+        <w:rPr>
+          <w:rFonts w:ascii="Book Antiqua" w:hAnsi="Book Antiqua"/>
+          <w:bCs/>
+          <w:sz w:val="28"/>
+          <w:szCs w:val="28"/>
+        </w:rPr>
+        <w:t>sortedness</w:t>
+      </w:r>
+      <w:proofErr w:type="spellEnd"/>
+      <w:r>
+        <w:rPr>
+          <w:rFonts w:ascii="Book Antiqua" w:hAnsi="Book Antiqua"/>
+          <w:bCs/>
+          <w:sz w:val="28"/>
+          <w:szCs w:val="28"/>
+        </w:rPr>
+        <w:t xml:space="preserve"> of the data we should use linear search.</w:t>
+      </w:r>
+    </w:p>
+    <w:p>
+      <w:pPr>
         <w:rPr>
           <w:rFonts w:ascii="Book Antiqua" w:hAnsi="Book Antiqua"/>
           <w:b/>
           <w:sz w:val="24"/>
           <w:szCs w:val="24"/>
         </w:rPr>
-        <w:t xml:space="preserve"> </w:t>
-      </w:r>
-    </w:p>
-    <w:p>
-      <w:pPr>
-        <w:ind w:left="450"/>
+      </w:pPr>
+      <w:r>
+        <w:rPr>
+          <w:rFonts w:ascii="Book Antiqua" w:hAnsi="Book Antiqua"/>
+          <w:b/>
+          <w:sz w:val="28"/>
+          <w:szCs w:val="28"/>
+        </w:rPr>
+        <w:t xml:space="preserve">B.4 </w:t>
+      </w:r>
+      <w:r>
+        <w:rPr>
+          <w:rFonts w:ascii="Book Antiqua" w:hAnsi="Book Antiqua"/>
+          <w:b/>
+          <w:sz w:val="28"/>
+          <w:szCs w:val="28"/>
+        </w:rPr>
+        <w:t>Conclusion:</w:t>
+      </w:r>
+      <w:r>
         <w:rPr>
           <w:rFonts w:ascii="Book Antiqua" w:hAnsi="Book Antiqua"/>
           <w:b/>
           <w:sz w:val="24"/>
           <w:szCs w:val="24"/>
         </w:rPr>
-      </w:pPr>
-      <w:r>
+        <w:t xml:space="preserve"> </w:t>
+      </w:r>
+    </w:p>
+    <w:p>
+      <w:pPr>
+        <w:rPr>
+          <w:rFonts w:ascii="Book Antiqua" w:hAnsi="Book Antiqua"/>
+          <w:bCs/>
+          <w:sz w:val="28"/>
+          <w:szCs w:val="28"/>
+        </w:rPr>
+      </w:pPr>
+      <w:r>
+        <w:rPr>
+          <w:rFonts w:ascii="Book Antiqua" w:hAnsi="Book Antiqua"/>
+          <w:bCs/>
+          <w:sz w:val="28"/>
+          <w:szCs w:val="28"/>
+        </w:rPr>
+        <w:t xml:space="preserve">In this lab we implemented two searching techniques linear and binary search both had their pros and cons therefore both have their specific use cases. in production </w:t>
+      </w:r>
+      <w:r>
+        <w:rPr>
+          <w:rFonts w:ascii="Book Antiqua" w:hAnsi="Book Antiqua"/>
+          <w:bCs/>
+          <w:sz w:val="28"/>
+          <w:szCs w:val="28"/>
+        </w:rPr>
+        <w:t xml:space="preserve">both </w:t>
+      </w:r>
+      <w:r>
+        <w:rPr>
+          <w:rFonts w:ascii="Book Antiqua" w:hAnsi="Book Antiqua"/>
+          <w:bCs/>
+          <w:sz w:val="28"/>
+          <w:szCs w:val="28"/>
+        </w:rPr>
+        <w:t>cannot</w:t>
+      </w:r>
+      <w:r>
+        <w:rPr>
+          <w:rFonts w:ascii="Book Antiqua" w:hAnsi="Book Antiqua"/>
+          <w:bCs/>
+          <w:sz w:val="28"/>
+          <w:szCs w:val="28"/>
+        </w:rPr>
+        <w:t xml:space="preserve"> really be compared however disregarding the requirement of sorted data binary search is faster however linear search is more versatile </w:t>
+      </w:r>
+    </w:p>
+    <w:p>
+      <w:pPr>
         <w:rPr>
           <w:rFonts w:ascii="Book Antiqua" w:hAnsi="Book Antiqua"/>
           <w:b/>
           <w:sz w:val="24"/>
           <w:szCs w:val="24"/>
         </w:rPr>
-        <w:t xml:space="preserve">Output </w:t>
-      </w:r>
-      <w:r>
-        <w:rPr>
-          <w:rFonts w:ascii="Book Antiqua" w:hAnsi="Book Antiqua"/>
-          <w:b/>
-          <w:sz w:val="24"/>
-          <w:szCs w:val="24"/>
-        </w:rPr>
-        <w:t>Data</w:t>
-      </w:r>
-      <w:r>
-        <w:rPr>
-          <w:rFonts w:ascii="Book Antiqua" w:hAnsi="Book Antiqua"/>
-          <w:b/>
-          <w:sz w:val="24"/>
-          <w:szCs w:val="24"/>
-        </w:rPr>
-        <w:t>:</w:t>
-      </w:r>
-      <w:r>
-        <w:rPr>
-          <w:rFonts w:ascii="Book Antiqua" w:hAnsi="Book Antiqua"/>
-          <w:b/>
-          <w:sz w:val="24"/>
-          <w:szCs w:val="24"/>
-        </w:rPr>
-        <w:t xml:space="preserve"> </w:t>
-      </w:r>
-    </w:p>
-    <w:p>
-      <w:pPr>
+      </w:pPr>
+      <w:r>
         <w:rPr>
           <w:rFonts w:ascii="Book Antiqua" w:hAnsi="Book Antiqua"/>
           <w:b/>
           <w:sz w:val="28"/>
           <w:szCs w:val="28"/>
         </w:rPr>
-      </w:pPr>
+        <w:t xml:space="preserve">B.5 </w:t>
+      </w:r>
       <w:r>
         <w:rPr>
           <w:rFonts w:ascii="Book Antiqua" w:hAnsi="Book Antiqua"/>
@@ -776,89 +3770,6 @@
           <w:sz w:val="28"/>
           <w:szCs w:val="28"/>
         </w:rPr>
-        <w:t xml:space="preserve">B.3 </w:t>
-      </w:r>
-      <w:r>
-        <w:rPr>
-          <w:rFonts w:ascii="Book Antiqua" w:hAnsi="Book Antiqua"/>
-          <w:b/>
-          <w:sz w:val="28"/>
-          <w:szCs w:val="28"/>
-        </w:rPr>
-        <w:t>Observations and learning</w:t>
-      </w:r>
-      <w:r>
-        <w:rPr>
-          <w:rFonts w:ascii="Book Antiqua" w:hAnsi="Book Antiqua"/>
-          <w:b/>
-          <w:sz w:val="28"/>
-          <w:szCs w:val="28"/>
-        </w:rPr>
-        <w:t>:</w:t>
-      </w:r>
-    </w:p>
-    <w:p>
-      <w:pPr>
-        <w:rPr>
-          <w:rFonts w:ascii="Book Antiqua" w:hAnsi="Book Antiqua"/>
-          <w:b/>
-          <w:sz w:val="24"/>
-          <w:szCs w:val="24"/>
-        </w:rPr>
-      </w:pPr>
-      <w:r>
-        <w:rPr>
-          <w:rFonts w:ascii="Book Antiqua" w:hAnsi="Book Antiqua"/>
-          <w:b/>
-          <w:sz w:val="28"/>
-          <w:szCs w:val="28"/>
-        </w:rPr>
-        <w:t xml:space="preserve">B.4 </w:t>
-      </w:r>
-      <w:r>
-        <w:rPr>
-          <w:rFonts w:ascii="Book Antiqua" w:hAnsi="Book Antiqua"/>
-          <w:b/>
-          <w:sz w:val="28"/>
-          <w:szCs w:val="28"/>
-        </w:rPr>
-        <w:t>Conclusion:</w:t>
-      </w:r>
-      <w:r>
-        <w:rPr>
-          <w:rFonts w:ascii="Book Antiqua" w:hAnsi="Book Antiqua"/>
-          <w:b/>
-          <w:sz w:val="24"/>
-          <w:szCs w:val="24"/>
-        </w:rPr>
-        <w:t xml:space="preserve"> </w:t>
-      </w:r>
-    </w:p>
-    <w:p>
-      <w:pPr>
-        <w:rPr>
-          <w:rFonts w:ascii="Book Antiqua" w:hAnsi="Book Antiqua"/>
-          <w:b/>
-          <w:sz w:val="24"/>
-          <w:szCs w:val="24"/>
-        </w:rPr>
-      </w:pPr>
-      <w:r>
-        <w:rPr>
-          <w:rFonts w:ascii="Book Antiqua" w:hAnsi="Book Antiqua"/>
-          <w:b/>
-          <w:sz w:val="28"/>
-          <w:szCs w:val="28"/>
-        </w:rPr>
-        <w:t xml:space="preserve">B.5 </w:t>
-      </w:r>
-      <w:r>
-        <w:rPr>
-          <w:rFonts w:ascii="Book Antiqua" w:hAnsi="Book Antiqua"/>
-          <w:b/>
-          <w:sz w:val="28"/>
-          <w:szCs w:val="28"/>
-        </w:rPr>
         <w:t>Question of Curiosity</w:t>
       </w:r>
     </w:p>
@@ -915,56 +3826,63 @@
         </w:rPr>
         <w:t>.</w:t>
       </w:r>
-      <w:r>
+    </w:p>
+    <w:p>
+      <w:pPr>
+        <w:spacing w:after="0"/>
+        <w:ind w:left="540"/>
         <w:rPr>
           <w:rFonts w:ascii="Book Antiqua" w:hAnsi="Book Antiqua"/>
           <w:sz w:val="24"/>
           <w:szCs w:val="24"/>
         </w:rPr>
-        <w:t xml:space="preserve"> </w:t>
-      </w:r>
-    </w:p>
-    <w:p>
-      <w:pPr>
-        <w:spacing w:after="0"/>
-        <w:ind w:left="540"/>
+      </w:pPr>
+      <w:r>
         <w:rPr>
           <w:rFonts w:ascii="Book Antiqua" w:hAnsi="Book Antiqua"/>
           <w:sz w:val="24"/>
           <w:szCs w:val="24"/>
         </w:rPr>
-      </w:pPr>
-      <w:r>
+        <w:t>Linear search is useful wherever we have uncertainty based on the shortness of the data if there is unordered data that that is present and we need to find a certain element we use linear search</w:t>
+      </w:r>
+    </w:p>
+    <w:p>
+      <w:pPr>
+        <w:spacing w:after="0"/>
+        <w:ind w:left="540"/>
         <w:rPr>
           <w:rFonts w:ascii="Book Antiqua" w:hAnsi="Book Antiqua"/>
           <w:sz w:val="24"/>
           <w:szCs w:val="24"/>
         </w:rPr>
-        <w:t>Q.</w:t>
-      </w:r>
+      </w:pPr>
       <w:r>
         <w:rPr>
           <w:rFonts w:ascii="Book Antiqua" w:hAnsi="Book Antiqua"/>
           <w:sz w:val="24"/>
           <w:szCs w:val="24"/>
         </w:rPr>
-        <w:t xml:space="preserve">2 </w:t>
-      </w:r>
-      <w:r>
+        <w:t xml:space="preserve">for example if there is Roll numbers of students in unordered fashion in a certain Data and we need to find some specific roll number we would use linear search </w:t>
+      </w:r>
+    </w:p>
+    <w:p>
+      <w:pPr>
+        <w:spacing w:after="0"/>
+        <w:ind w:left="540"/>
         <w:rPr>
           <w:rFonts w:ascii="Book Antiqua" w:hAnsi="Book Antiqua"/>
           <w:sz w:val="24"/>
           <w:szCs w:val="24"/>
         </w:rPr>
-        <w:t xml:space="preserve">Identify the applications of </w:t>
-      </w:r>
+      </w:pPr>
       <w:r>
         <w:rPr>
           <w:rFonts w:ascii="Book Antiqua" w:hAnsi="Book Antiqua"/>
           <w:sz w:val="24"/>
           <w:szCs w:val="24"/>
         </w:rPr>
-        <w:t>Binary Search</w:t>
+        <w:lastRenderedPageBreak/>
+        <w:t>Q.</w:t>
       </w:r>
       <w:r>
         <w:rPr>
@@ -972,7 +3890,7 @@
           <w:sz w:val="24"/>
           <w:szCs w:val="24"/>
         </w:rPr>
-        <w:t xml:space="preserve"> </w:t>
+        <w:t xml:space="preserve">2 </w:t>
       </w:r>
       <w:r>
         <w:rPr>
@@ -980,7 +3898,7 @@
           <w:sz w:val="24"/>
           <w:szCs w:val="24"/>
         </w:rPr>
-        <w:t>T</w:t>
+        <w:t xml:space="preserve">Identify the applications of </w:t>
       </w:r>
       <w:r>
         <w:rPr>
@@ -988,26 +3906,23 @@
           <w:sz w:val="24"/>
           <w:szCs w:val="24"/>
         </w:rPr>
-        <w:t>echnique.</w:t>
-      </w:r>
-    </w:p>
-    <w:p>
-      <w:pPr>
-        <w:spacing w:after="0"/>
-        <w:ind w:left="540"/>
+        <w:t>Binary Search</w:t>
+      </w:r>
+      <w:r>
         <w:rPr>
           <w:rFonts w:ascii="Book Antiqua" w:hAnsi="Book Antiqua"/>
           <w:sz w:val="24"/>
           <w:szCs w:val="24"/>
         </w:rPr>
-      </w:pPr>
+        <w:t xml:space="preserve"> </w:t>
+      </w:r>
       <w:r>
         <w:rPr>
           <w:rFonts w:ascii="Book Antiqua" w:hAnsi="Book Antiqua"/>
           <w:sz w:val="24"/>
           <w:szCs w:val="24"/>
         </w:rPr>
-        <w:t>Q.3</w:t>
+        <w:t>T</w:t>
       </w:r>
       <w:r>
         <w:rPr>
@@ -1015,67 +3930,138 @@
           <w:sz w:val="24"/>
           <w:szCs w:val="24"/>
         </w:rPr>
-        <w:t xml:space="preserve"> Comment on</w:t>
-      </w:r>
-      <w:r>
+        <w:t>echnique.</w:t>
+      </w:r>
+    </w:p>
+    <w:p>
+      <w:pPr>
+        <w:spacing w:after="0"/>
+        <w:ind w:left="540"/>
         <w:rPr>
           <w:rFonts w:ascii="Book Antiqua" w:hAnsi="Book Antiqua"/>
           <w:sz w:val="24"/>
           <w:szCs w:val="24"/>
         </w:rPr>
-        <w:t xml:space="preserve"> the performance of Linear Search and Binary Search Technique, after </w:t>
-      </w:r>
-    </w:p>
-    <w:p>
-      <w:pPr>
-        <w:spacing w:after="0"/>
-        <w:ind w:left="540"/>
+      </w:pPr>
+      <w:r>
         <w:rPr>
           <w:rFonts w:ascii="Book Antiqua" w:hAnsi="Book Antiqua"/>
           <w:sz w:val="24"/>
           <w:szCs w:val="24"/>
         </w:rPr>
-      </w:pPr>
+        <w:t xml:space="preserve">binary search is useful wherever we have </w:t>
+      </w:r>
+      <w:proofErr w:type="spellStart"/>
       <w:r>
         <w:rPr>
           <w:rFonts w:ascii="Book Antiqua" w:hAnsi="Book Antiqua"/>
           <w:sz w:val="24"/>
           <w:szCs w:val="24"/>
         </w:rPr>
-        <w:t xml:space="preserve">        </w:t>
-      </w:r>
+        <w:t>pre sorted</w:t>
+      </w:r>
+      <w:proofErr w:type="spellEnd"/>
       <w:r>
         <w:rPr>
           <w:rFonts w:ascii="Book Antiqua" w:hAnsi="Book Antiqua"/>
           <w:sz w:val="24"/>
           <w:szCs w:val="24"/>
         </w:rPr>
-        <w:t>filling up</w:t>
-      </w:r>
-      <w:r>
+        <w:t xml:space="preserve"> or ordered data</w:t>
+      </w:r>
+    </w:p>
+    <w:p>
+      <w:pPr>
+        <w:spacing w:after="0"/>
+        <w:ind w:left="540"/>
         <w:rPr>
           <w:rFonts w:ascii="Book Antiqua" w:hAnsi="Book Antiqua"/>
           <w:sz w:val="24"/>
           <w:szCs w:val="24"/>
         </w:rPr>
-        <w:t xml:space="preserve"> the following table.</w:t>
-      </w:r>
-    </w:p>
-    <w:p>
-      <w:pPr>
-        <w:spacing w:after="0"/>
-        <w:ind w:left="540"/>
+      </w:pPr>
+      <w:r>
         <w:rPr>
           <w:rFonts w:ascii="Book Antiqua" w:hAnsi="Book Antiqua"/>
           <w:sz w:val="24"/>
           <w:szCs w:val="24"/>
         </w:rPr>
-      </w:pPr>
+        <w:t xml:space="preserve">therefore binary search is useful in preprocess data that is a data is from more reliable stream or from a source which is reliable in nature </w:t>
+      </w:r>
     </w:p>
     <w:p>
       <w:pPr>
         <w:spacing w:after="0"/>
         <w:ind w:left="540"/>
+        <w:rPr>
+          <w:rFonts w:ascii="Book Antiqua" w:hAnsi="Book Antiqua"/>
+          <w:sz w:val="24"/>
+          <w:szCs w:val="24"/>
+        </w:rPr>
+      </w:pPr>
+      <w:r>
+        <w:rPr>
+          <w:rFonts w:ascii="Book Antiqua" w:hAnsi="Book Antiqua"/>
+          <w:sz w:val="24"/>
+          <w:szCs w:val="24"/>
+        </w:rPr>
+        <w:t>Q.3</w:t>
+      </w:r>
+      <w:r>
+        <w:rPr>
+          <w:rFonts w:ascii="Book Antiqua" w:hAnsi="Book Antiqua"/>
+          <w:sz w:val="24"/>
+          <w:szCs w:val="24"/>
+        </w:rPr>
+        <w:t xml:space="preserve"> Comment on</w:t>
+      </w:r>
+      <w:r>
+        <w:rPr>
+          <w:rFonts w:ascii="Book Antiqua" w:hAnsi="Book Antiqua"/>
+          <w:sz w:val="24"/>
+          <w:szCs w:val="24"/>
+        </w:rPr>
+        <w:t xml:space="preserve"> the performance of Linear Search and Binary Search Technique, after </w:t>
+      </w:r>
+    </w:p>
+    <w:p>
+      <w:pPr>
+        <w:spacing w:after="0"/>
+        <w:ind w:left="540"/>
+        <w:rPr>
+          <w:rFonts w:ascii="Book Antiqua" w:hAnsi="Book Antiqua"/>
+          <w:sz w:val="24"/>
+          <w:szCs w:val="24"/>
+        </w:rPr>
+      </w:pPr>
+      <w:r>
+        <w:rPr>
+          <w:rFonts w:ascii="Book Antiqua" w:hAnsi="Book Antiqua"/>
+          <w:sz w:val="24"/>
+          <w:szCs w:val="24"/>
+        </w:rPr>
+        <w:t xml:space="preserve">        </w:t>
+      </w:r>
+      <w:r>
+        <w:rPr>
+          <w:rFonts w:ascii="Book Antiqua" w:hAnsi="Book Antiqua"/>
+          <w:sz w:val="24"/>
+          <w:szCs w:val="24"/>
+        </w:rPr>
+        <w:t>filling up</w:t>
+      </w:r>
+      <w:r>
+        <w:rPr>
+          <w:rFonts w:ascii="Book Antiqua" w:hAnsi="Book Antiqua"/>
+          <w:sz w:val="24"/>
+          <w:szCs w:val="24"/>
+        </w:rPr>
+        <w:t xml:space="preserve"> the following table.</w:t>
+      </w:r>
+    </w:p>
+    <w:p>
+      <w:pPr>
+        <w:spacing w:after="0"/>
         <w:rPr>
           <w:rFonts w:ascii="Book Antiqua" w:hAnsi="Book Antiqua"/>
           <w:sz w:val="24"/>
@@ -1205,6 +4191,14 @@
                 <w:szCs w:val="24"/>
               </w:rPr>
             </w:pPr>
+            <w:r>
+              <w:rPr>
+                <w:rFonts w:ascii="Book Antiqua" w:hAnsi="Book Antiqua"/>
+                <w:sz w:val="24"/>
+                <w:szCs w:val="24"/>
+              </w:rPr>
+              <w:t>1, 3, 5, 6</w:t>
+            </w:r>
           </w:p>
         </w:tc>
       </w:tr>
@@ -1247,6 +4241,14 @@
                 <w:szCs w:val="24"/>
               </w:rPr>
             </w:pPr>
+            <w:r>
+              <w:rPr>
+                <w:rFonts w:ascii="Book Antiqua" w:hAnsi="Book Antiqua"/>
+                <w:sz w:val="24"/>
+                <w:szCs w:val="24"/>
+              </w:rPr>
+              <w:t>3, 4, 5, 6, 1, 2, 7, 8</w:t>
+            </w:r>
           </w:p>
         </w:tc>
       </w:tr>
@@ -1286,6 +4288,14 @@
                 <w:szCs w:val="24"/>
               </w:rPr>
             </w:pPr>
+            <w:r>
+              <w:rPr>
+                <w:rFonts w:ascii="Book Antiqua" w:hAnsi="Book Antiqua"/>
+                <w:sz w:val="24"/>
+                <w:szCs w:val="24"/>
+              </w:rPr>
+              <w:t>3, 4, 5, 6, 1, 2, 7, 8, 1, 3, 5, 6, 6, 1, 2, 7</w:t>
+            </w:r>
           </w:p>
           <w:p>
             <w:pPr>
@@ -1326,6 +4336,23 @@
           <w:tcPr>
             <w:tcW w:w="7470" w:type="dxa"/>
           </w:tcPr>
+          <w:p>
+            <w:pPr>
+              <w:rPr>
+                <w:rFonts w:ascii="Book Antiqua" w:hAnsi="Book Antiqua"/>
+                <w:sz w:val="24"/>
+                <w:szCs w:val="24"/>
+              </w:rPr>
+            </w:pPr>
+            <w:r>
+              <w:rPr>
+                <w:rFonts w:ascii="Book Antiqua" w:hAnsi="Book Antiqua"/>
+                <w:sz w:val="24"/>
+                <w:szCs w:val="24"/>
+              </w:rPr>
+              <w:t>69, 58, 68, 5, 20, 97, 25, 12, 8, 55, 74, 78, 72, 49, 43, 2, 7, 39, 90, 59, 9, 98, 33, 36, 80, 60, 19, 32, 51, 50, 23, 94</w:t>
+            </w:r>
+          </w:p>
           <w:p>
             <w:pPr>
               <w:rPr>
@@ -1371,7 +4398,8 @@
         <w:gridCol w:w="720"/>
         <w:gridCol w:w="900"/>
         <w:gridCol w:w="720"/>
-        <w:gridCol w:w="877"/>
+        <w:gridCol w:w="247"/>
+        <w:gridCol w:w="630"/>
         <w:gridCol w:w="833"/>
         <w:gridCol w:w="900"/>
         <w:gridCol w:w="720"/>
@@ -1430,7 +4458,7 @@
         <w:tc>
           <w:tcPr>
             <w:tcW w:w="4837" w:type="dxa"/>
-            <w:gridSpan w:val="6"/>
+            <w:gridSpan w:val="7"/>
           </w:tcPr>
           <w:p>
             <w:pPr>
@@ -1553,7 +4581,7 @@
         <w:tc>
           <w:tcPr>
             <w:tcW w:w="1597" w:type="dxa"/>
-            <w:gridSpan w:val="2"/>
+            <w:gridSpan w:val="3"/>
           </w:tcPr>
           <w:p>
             <w:pPr>
@@ -1711,6 +4739,7 @@
                 <w:vertAlign w:val="superscript"/>
               </w:rPr>
             </w:pPr>
+            <w:proofErr w:type="spellStart"/>
             <w:r>
               <w:rPr>
                 <w:rFonts w:ascii="Book Antiqua" w:hAnsi="Book Antiqua"/>
@@ -1720,6 +4749,7 @@
               </w:rPr>
               <w:t>NoC</w:t>
             </w:r>
+            <w:proofErr w:type="spellEnd"/>
             <w:r>
               <w:rPr>
                 <w:rFonts w:ascii="Book Antiqua" w:hAnsi="Book Antiqua"/>
@@ -1776,8 +4806,131 @@
                 <w:sz w:val="24"/>
                 <w:szCs w:val="24"/>
               </w:rPr>
+              <w:t>Key</w:t>
+            </w:r>
+          </w:p>
+        </w:tc>
+        <w:tc>
+          <w:tcPr>
+            <w:tcW w:w="967" w:type="dxa"/>
+            <w:gridSpan w:val="2"/>
+          </w:tcPr>
+          <w:p>
+            <w:pPr>
+              <w:rPr>
+                <w:rFonts w:ascii="Book Antiqua" w:hAnsi="Book Antiqua"/>
+                <w:b/>
+                <w:sz w:val="24"/>
+                <w:szCs w:val="24"/>
+              </w:rPr>
+            </w:pPr>
+            <w:proofErr w:type="spellStart"/>
+            <w:r>
+              <w:rPr>
+                <w:rFonts w:ascii="Book Antiqua" w:hAnsi="Book Antiqua"/>
+                <w:b/>
+                <w:sz w:val="24"/>
+                <w:szCs w:val="24"/>
+              </w:rPr>
               <w:t>NoC</w:t>
             </w:r>
+            <w:proofErr w:type="spellEnd"/>
+            <w:r>
+              <w:rPr>
+                <w:rFonts w:ascii="Book Antiqua" w:hAnsi="Book Antiqua"/>
+                <w:b/>
+                <w:sz w:val="24"/>
+                <w:szCs w:val="24"/>
+                <w:vertAlign w:val="superscript"/>
+              </w:rPr>
+              <w:t>+</w:t>
+            </w:r>
+          </w:p>
+        </w:tc>
+        <w:tc>
+          <w:tcPr>
+            <w:tcW w:w="630" w:type="dxa"/>
+          </w:tcPr>
+          <w:p>
+            <w:pPr>
+              <w:rPr>
+                <w:rFonts w:ascii="Book Antiqua" w:hAnsi="Book Antiqua"/>
+                <w:b/>
+                <w:sz w:val="24"/>
+                <w:szCs w:val="24"/>
+              </w:rPr>
+            </w:pPr>
+            <w:proofErr w:type="spellStart"/>
+            <w:r>
+              <w:rPr>
+                <w:rFonts w:ascii="Book Antiqua" w:hAnsi="Book Antiqua"/>
+                <w:b/>
+                <w:sz w:val="24"/>
+                <w:szCs w:val="24"/>
+              </w:rPr>
+              <w:t>NoC</w:t>
+            </w:r>
+            <w:proofErr w:type="spellEnd"/>
+            <w:r>
+              <w:rPr>
+                <w:rFonts w:ascii="Book Antiqua" w:hAnsi="Book Antiqua"/>
+                <w:b/>
+                <w:sz w:val="24"/>
+                <w:szCs w:val="24"/>
+                <w:vertAlign w:val="superscript"/>
+              </w:rPr>
+              <w:t>+</w:t>
+            </w:r>
+          </w:p>
+        </w:tc>
+        <w:tc>
+          <w:tcPr>
+            <w:tcW w:w="833" w:type="dxa"/>
+          </w:tcPr>
+          <w:p>
+            <w:pPr>
+              <w:rPr>
+                <w:rFonts w:ascii="Book Antiqua" w:hAnsi="Book Antiqua"/>
+                <w:b/>
+                <w:sz w:val="24"/>
+                <w:szCs w:val="24"/>
+              </w:rPr>
+            </w:pPr>
+            <w:r>
+              <w:rPr>
+                <w:rFonts w:ascii="Book Antiqua" w:hAnsi="Book Antiqua"/>
+                <w:b/>
+                <w:sz w:val="24"/>
+                <w:szCs w:val="24"/>
+              </w:rPr>
+              <w:t>Key</w:t>
+            </w:r>
+          </w:p>
+        </w:tc>
+        <w:tc>
+          <w:tcPr>
+            <w:tcW w:w="900" w:type="dxa"/>
+          </w:tcPr>
+          <w:p>
+            <w:pPr>
+              <w:rPr>
+                <w:rFonts w:ascii="Book Antiqua" w:hAnsi="Book Antiqua"/>
+                <w:b/>
+                <w:sz w:val="24"/>
+                <w:szCs w:val="24"/>
+              </w:rPr>
+            </w:pPr>
+            <w:proofErr w:type="spellStart"/>
+            <w:r>
+              <w:rPr>
+                <w:rFonts w:ascii="Book Antiqua" w:hAnsi="Book Antiqua"/>
+                <w:b/>
+                <w:sz w:val="24"/>
+                <w:szCs w:val="24"/>
+              </w:rPr>
+              <w:t>NoC</w:t>
+            </w:r>
+            <w:proofErr w:type="spellEnd"/>
             <w:r>
               <w:rPr>
                 <w:rFonts w:ascii="Book Antiqua" w:hAnsi="Book Antiqua"/>
@@ -1816,64 +4969,6 @@
         </w:tc>
         <w:tc>
           <w:tcPr>
-            <w:tcW w:w="877" w:type="dxa"/>
-          </w:tcPr>
-          <w:p>
-            <w:pPr>
-              <w:rPr>
-                <w:rFonts w:ascii="Book Antiqua" w:hAnsi="Book Antiqua"/>
-                <w:b/>
-                <w:sz w:val="24"/>
-                <w:szCs w:val="24"/>
-              </w:rPr>
-            </w:pPr>
-            <w:r>
-              <w:rPr>
-                <w:rFonts w:ascii="Book Antiqua" w:hAnsi="Book Antiqua"/>
-                <w:b/>
-                <w:sz w:val="24"/>
-                <w:szCs w:val="24"/>
-              </w:rPr>
-              <w:t>NoC</w:t>
-            </w:r>
-            <w:r>
-              <w:rPr>
-                <w:rFonts w:ascii="Book Antiqua" w:hAnsi="Book Antiqua"/>
-                <w:b/>
-                <w:sz w:val="24"/>
-                <w:szCs w:val="24"/>
-                <w:vertAlign w:val="superscript"/>
-              </w:rPr>
-              <w:t>+</w:t>
-            </w:r>
-          </w:p>
-        </w:tc>
-        <w:tc>
-          <w:tcPr>
-            <w:tcW w:w="833" w:type="dxa"/>
-          </w:tcPr>
-          <w:p>
-            <w:pPr>
-              <w:rPr>
-                <w:rFonts w:ascii="Book Antiqua" w:hAnsi="Book Antiqua"/>
-                <w:b/>
-                <w:sz w:val="24"/>
-                <w:szCs w:val="24"/>
-              </w:rPr>
-            </w:pPr>
-            <w:r>
-              <w:rPr>
-                <w:rFonts w:ascii="Book Antiqua" w:hAnsi="Book Antiqua"/>
-                <w:b/>
-                <w:sz w:val="24"/>
-                <w:szCs w:val="24"/>
-              </w:rPr>
-              <w:t>Key</w:t>
-            </w:r>
-          </w:p>
-        </w:tc>
-        <w:tc>
-          <w:tcPr>
             <w:tcW w:w="900" w:type="dxa"/>
           </w:tcPr>
           <w:p>
@@ -1892,75 +4987,7 @@
                 <w:sz w:val="24"/>
                 <w:szCs w:val="24"/>
               </w:rPr>
-              <w:t>NoC</w:t>
-            </w:r>
-            <w:r>
-              <w:rPr>
-                <w:rFonts w:ascii="Book Antiqua" w:hAnsi="Book Antiqua"/>
-                <w:b/>
-                <w:sz w:val="24"/>
-                <w:szCs w:val="24"/>
-                <w:vertAlign w:val="superscript"/>
-              </w:rPr>
-              <w:t>+</w:t>
-            </w:r>
-          </w:p>
-        </w:tc>
-        <w:tc>
-          <w:tcPr>
-            <w:tcW w:w="720" w:type="dxa"/>
-          </w:tcPr>
-          <w:p>
-            <w:pPr>
-              <w:rPr>
-                <w:rFonts w:ascii="Book Antiqua" w:hAnsi="Book Antiqua"/>
-                <w:b/>
-                <w:sz w:val="24"/>
-                <w:szCs w:val="24"/>
-              </w:rPr>
-            </w:pPr>
-            <w:r>
-              <w:rPr>
-                <w:rFonts w:ascii="Book Antiqua" w:hAnsi="Book Antiqua"/>
-                <w:b/>
-                <w:sz w:val="24"/>
-                <w:szCs w:val="24"/>
-              </w:rPr>
               <w:t>Key</w:t>
-            </w:r>
-          </w:p>
-        </w:tc>
-        <w:tc>
-          <w:tcPr>
-            <w:tcW w:w="900" w:type="dxa"/>
-          </w:tcPr>
-          <w:p>
-            <w:pPr>
-              <w:rPr>
-                <w:rFonts w:ascii="Book Antiqua" w:hAnsi="Book Antiqua"/>
-                <w:b/>
-                <w:sz w:val="24"/>
-                <w:szCs w:val="24"/>
-              </w:rPr>
-            </w:pPr>
-            <w:r>
-              <w:rPr>
-                <w:rFonts w:ascii="Book Antiqua" w:hAnsi="Book Antiqua"/>
-                <w:b/>
-                <w:sz w:val="24"/>
-                <w:szCs w:val="24"/>
-              </w:rPr>
-              <w:t>NoC</w:t>
-            </w:r>
-            <w:r>
-              <w:rPr>
-                <w:rFonts w:ascii="Book Antiqua" w:hAnsi="Book Antiqua"/>
-                <w:b/>
-                <w:sz w:val="24"/>
-                <w:szCs w:val="24"/>
-                <w:vertAlign w:val="superscript"/>
-              </w:rPr>
-              <w:t>+</w:t>
             </w:r>
           </w:p>
         </w:tc>
@@ -1977,6 +5004,7 @@
                 <w:szCs w:val="24"/>
               </w:rPr>
             </w:pPr>
+            <w:proofErr w:type="spellStart"/>
             <w:r>
               <w:rPr>
                 <w:rFonts w:ascii="Book Antiqua" w:hAnsi="Book Antiqua"/>
@@ -1984,7 +5012,18 @@
                 <w:sz w:val="24"/>
                 <w:szCs w:val="24"/>
               </w:rPr>
-              <w:t>Key</w:t>
+              <w:t>NoC</w:t>
+            </w:r>
+            <w:proofErr w:type="spellEnd"/>
+            <w:r>
+              <w:rPr>
+                <w:rFonts w:ascii="Book Antiqua" w:hAnsi="Book Antiqua"/>
+                <w:b/>
+                <w:sz w:val="24"/>
+                <w:szCs w:val="24"/>
+                <w:vertAlign w:val="superscript"/>
+              </w:rPr>
+              <w:t>+</w:t>
             </w:r>
           </w:p>
         </w:tc>
@@ -2002,6 +5041,7 @@
                 <w:szCs w:val="24"/>
               </w:rPr>
             </w:pPr>
+            <w:proofErr w:type="spellStart"/>
             <w:r>
               <w:rPr>
                 <w:rFonts w:ascii="Book Antiqua" w:hAnsi="Book Antiqua"/>
@@ -2011,6 +5051,7 @@
               </w:rPr>
               <w:t>NoC</w:t>
             </w:r>
+            <w:proofErr w:type="spellEnd"/>
             <w:r>
               <w:rPr>
                 <w:rFonts w:ascii="Book Antiqua" w:hAnsi="Book Antiqua"/>
@@ -2061,6 +5102,14 @@
                 <w:szCs w:val="24"/>
               </w:rPr>
             </w:pPr>
+            <w:r>
+              <w:rPr>
+                <w:rFonts w:ascii="Book Antiqua" w:hAnsi="Book Antiqua"/>
+                <w:sz w:val="24"/>
+                <w:szCs w:val="24"/>
+              </w:rPr>
+              <w:t>3</w:t>
+            </w:r>
           </w:p>
         </w:tc>
         <w:tc>
@@ -2076,6 +5125,14 @@
                 <w:szCs w:val="24"/>
               </w:rPr>
             </w:pPr>
+            <w:r>
+              <w:rPr>
+                <w:rFonts w:ascii="Book Antiqua" w:hAnsi="Book Antiqua"/>
+                <w:sz w:val="24"/>
+                <w:szCs w:val="24"/>
+              </w:rPr>
+              <w:t>1</w:t>
+            </w:r>
           </w:p>
         </w:tc>
         <w:tc>
@@ -2091,6 +5148,14 @@
                 <w:szCs w:val="24"/>
               </w:rPr>
             </w:pPr>
+            <w:r>
+              <w:rPr>
+                <w:rFonts w:ascii="Book Antiqua" w:hAnsi="Book Antiqua"/>
+                <w:sz w:val="24"/>
+                <w:szCs w:val="24"/>
+              </w:rPr>
+              <w:t>4</w:t>
+            </w:r>
           </w:p>
         </w:tc>
         <w:tc>
@@ -2106,6 +5171,14 @@
                 <w:szCs w:val="24"/>
               </w:rPr>
             </w:pPr>
+            <w:r>
+              <w:rPr>
+                <w:rFonts w:ascii="Book Antiqua" w:hAnsi="Book Antiqua"/>
+                <w:sz w:val="24"/>
+                <w:szCs w:val="24"/>
+              </w:rPr>
+              <w:t>3</w:t>
+            </w:r>
           </w:p>
         </w:tc>
         <w:tc>
@@ -2121,11 +5194,20 @@
                 <w:szCs w:val="24"/>
               </w:rPr>
             </w:pPr>
+            <w:r>
+              <w:rPr>
+                <w:rFonts w:ascii="Book Antiqua" w:hAnsi="Book Antiqua"/>
+                <w:sz w:val="24"/>
+                <w:szCs w:val="24"/>
+              </w:rPr>
+              <w:t>1</w:t>
+            </w:r>
           </w:p>
         </w:tc>
         <w:tc>
           <w:tcPr>
             <w:tcW w:w="877" w:type="dxa"/>
+            <w:gridSpan w:val="2"/>
           </w:tcPr>
           <w:p>
             <w:pPr>
@@ -2136,6 +5218,14 @@
                 <w:szCs w:val="24"/>
               </w:rPr>
             </w:pPr>
+            <w:r>
+              <w:rPr>
+                <w:rFonts w:ascii="Book Antiqua" w:hAnsi="Book Antiqua"/>
+                <w:sz w:val="24"/>
+                <w:szCs w:val="24"/>
+              </w:rPr>
+              <w:t>4</w:t>
+            </w:r>
           </w:p>
         </w:tc>
         <w:tc>
@@ -2151,6 +5241,14 @@
                 <w:szCs w:val="24"/>
               </w:rPr>
             </w:pPr>
+            <w:r>
+              <w:rPr>
+                <w:rFonts w:ascii="Book Antiqua" w:hAnsi="Book Antiqua"/>
+                <w:sz w:val="24"/>
+                <w:szCs w:val="24"/>
+              </w:rPr>
+              <w:t>3</w:t>
+            </w:r>
           </w:p>
         </w:tc>
         <w:tc>
@@ -2166,6 +5264,14 @@
                 <w:szCs w:val="24"/>
               </w:rPr>
             </w:pPr>
+            <w:r>
+              <w:rPr>
+                <w:rFonts w:ascii="Book Antiqua" w:hAnsi="Book Antiqua"/>
+                <w:sz w:val="24"/>
+                <w:szCs w:val="24"/>
+              </w:rPr>
+              <w:t>1</w:t>
+            </w:r>
           </w:p>
         </w:tc>
         <w:tc>
@@ -2181,6 +5287,14 @@
                 <w:szCs w:val="24"/>
               </w:rPr>
             </w:pPr>
+            <w:r>
+              <w:rPr>
+                <w:rFonts w:ascii="Book Antiqua" w:hAnsi="Book Antiqua"/>
+                <w:sz w:val="24"/>
+                <w:szCs w:val="24"/>
+              </w:rPr>
+              <w:t>4</w:t>
+            </w:r>
           </w:p>
         </w:tc>
         <w:tc>
@@ -2196,6 +5310,14 @@
                 <w:szCs w:val="24"/>
               </w:rPr>
             </w:pPr>
+            <w:r>
+              <w:rPr>
+                <w:rFonts w:ascii="Book Antiqua" w:hAnsi="Book Antiqua"/>
+                <w:sz w:val="24"/>
+                <w:szCs w:val="24"/>
+              </w:rPr>
+              <w:t>3</w:t>
+            </w:r>
           </w:p>
         </w:tc>
         <w:tc>
@@ -2212,6 +5334,14 @@
                 <w:szCs w:val="24"/>
               </w:rPr>
             </w:pPr>
+            <w:r>
+              <w:rPr>
+                <w:rFonts w:ascii="Book Antiqua" w:hAnsi="Book Antiqua"/>
+                <w:sz w:val="24"/>
+                <w:szCs w:val="24"/>
+              </w:rPr>
+              <w:t>1</w:t>
+            </w:r>
           </w:p>
         </w:tc>
         <w:tc>
@@ -2227,6 +5357,14 @@
                 <w:szCs w:val="24"/>
               </w:rPr>
             </w:pPr>
+            <w:r>
+              <w:rPr>
+                <w:rFonts w:ascii="Book Antiqua" w:hAnsi="Book Antiqua"/>
+                <w:sz w:val="24"/>
+                <w:szCs w:val="24"/>
+              </w:rPr>
+              <w:t>4</w:t>
+            </w:r>
           </w:p>
         </w:tc>
       </w:tr>
@@ -2267,6 +5405,14 @@
                 <w:szCs w:val="24"/>
               </w:rPr>
             </w:pPr>
+            <w:r>
+              <w:rPr>
+                <w:rFonts w:ascii="Book Antiqua" w:hAnsi="Book Antiqua"/>
+                <w:sz w:val="24"/>
+                <w:szCs w:val="24"/>
+              </w:rPr>
+              <w:t>4</w:t>
+            </w:r>
           </w:p>
         </w:tc>
         <w:tc>
@@ -2282,6 +5428,14 @@
                 <w:szCs w:val="24"/>
               </w:rPr>
             </w:pPr>
+            <w:r>
+              <w:rPr>
+                <w:rFonts w:ascii="Book Antiqua" w:hAnsi="Book Antiqua"/>
+                <w:sz w:val="24"/>
+                <w:szCs w:val="24"/>
+              </w:rPr>
+              <w:t>1</w:t>
+            </w:r>
           </w:p>
         </w:tc>
         <w:tc>
@@ -2297,6 +5451,14 @@
                 <w:szCs w:val="24"/>
               </w:rPr>
             </w:pPr>
+            <w:r>
+              <w:rPr>
+                <w:rFonts w:ascii="Book Antiqua" w:hAnsi="Book Antiqua"/>
+                <w:sz w:val="24"/>
+                <w:szCs w:val="24"/>
+              </w:rPr>
+              <w:t>8</w:t>
+            </w:r>
           </w:p>
         </w:tc>
         <w:tc>
@@ -2312,6 +5474,14 @@
                 <w:szCs w:val="24"/>
               </w:rPr>
             </w:pPr>
+            <w:r>
+              <w:rPr>
+                <w:rFonts w:ascii="Book Antiqua" w:hAnsi="Book Antiqua"/>
+                <w:sz w:val="24"/>
+                <w:szCs w:val="24"/>
+              </w:rPr>
+              <w:t>4</w:t>
+            </w:r>
           </w:p>
         </w:tc>
         <w:tc>
@@ -2327,11 +5497,20 @@
                 <w:szCs w:val="24"/>
               </w:rPr>
             </w:pPr>
+            <w:r>
+              <w:rPr>
+                <w:rFonts w:ascii="Book Antiqua" w:hAnsi="Book Antiqua"/>
+                <w:sz w:val="24"/>
+                <w:szCs w:val="24"/>
+              </w:rPr>
+              <w:t>1</w:t>
+            </w:r>
           </w:p>
         </w:tc>
         <w:tc>
           <w:tcPr>
             <w:tcW w:w="877" w:type="dxa"/>
+            <w:gridSpan w:val="2"/>
           </w:tcPr>
           <w:p>
             <w:pPr>
@@ -2342,6 +5521,14 @@
                 <w:szCs w:val="24"/>
               </w:rPr>
             </w:pPr>
+            <w:r>
+              <w:rPr>
+                <w:rFonts w:ascii="Book Antiqua" w:hAnsi="Book Antiqua"/>
+                <w:sz w:val="24"/>
+                <w:szCs w:val="24"/>
+              </w:rPr>
+              <w:t>8</w:t>
+            </w:r>
           </w:p>
         </w:tc>
         <w:tc>
@@ -2357,6 +5544,14 @@
                 <w:szCs w:val="24"/>
               </w:rPr>
             </w:pPr>
+            <w:r>
+              <w:rPr>
+                <w:rFonts w:ascii="Book Antiqua" w:hAnsi="Book Antiqua"/>
+                <w:sz w:val="24"/>
+                <w:szCs w:val="24"/>
+              </w:rPr>
+              <w:t>4</w:t>
+            </w:r>
           </w:p>
         </w:tc>
         <w:tc>
@@ -2372,6 +5567,14 @@
                 <w:szCs w:val="24"/>
               </w:rPr>
             </w:pPr>
+            <w:r>
+              <w:rPr>
+                <w:rFonts w:ascii="Book Antiqua" w:hAnsi="Book Antiqua"/>
+                <w:sz w:val="24"/>
+                <w:szCs w:val="24"/>
+              </w:rPr>
+              <w:t>1</w:t>
+            </w:r>
           </w:p>
         </w:tc>
         <w:tc>
@@ -2387,6 +5590,14 @@
                 <w:szCs w:val="24"/>
               </w:rPr>
             </w:pPr>
+            <w:r>
+              <w:rPr>
+                <w:rFonts w:ascii="Book Antiqua" w:hAnsi="Book Antiqua"/>
+                <w:sz w:val="24"/>
+                <w:szCs w:val="24"/>
+              </w:rPr>
+              <w:t>8</w:t>
+            </w:r>
           </w:p>
         </w:tc>
         <w:tc>
@@ -2402,6 +5613,14 @@
                 <w:szCs w:val="24"/>
               </w:rPr>
             </w:pPr>
+            <w:r>
+              <w:rPr>
+                <w:rFonts w:ascii="Book Antiqua" w:hAnsi="Book Antiqua"/>
+                <w:sz w:val="24"/>
+                <w:szCs w:val="24"/>
+              </w:rPr>
+              <w:t>4</w:t>
+            </w:r>
           </w:p>
         </w:tc>
         <w:tc>
@@ -2418,6 +5637,14 @@
                 <w:szCs w:val="24"/>
               </w:rPr>
             </w:pPr>
+            <w:r>
+              <w:rPr>
+                <w:rFonts w:ascii="Book Antiqua" w:hAnsi="Book Antiqua"/>
+                <w:sz w:val="24"/>
+                <w:szCs w:val="24"/>
+              </w:rPr>
+              <w:t>1</w:t>
+            </w:r>
           </w:p>
         </w:tc>
         <w:tc>
@@ -2433,6 +5660,14 @@
                 <w:szCs w:val="24"/>
               </w:rPr>
             </w:pPr>
+            <w:r>
+              <w:rPr>
+                <w:rFonts w:ascii="Book Antiqua" w:hAnsi="Book Antiqua"/>
+                <w:sz w:val="24"/>
+                <w:szCs w:val="24"/>
+              </w:rPr>
+              <w:t>8</w:t>
+            </w:r>
           </w:p>
         </w:tc>
       </w:tr>
@@ -2473,6 +5708,14 @@
                 <w:szCs w:val="24"/>
               </w:rPr>
             </w:pPr>
+            <w:r>
+              <w:rPr>
+                <w:rFonts w:ascii="Book Antiqua" w:hAnsi="Book Antiqua"/>
+                <w:sz w:val="24"/>
+                <w:szCs w:val="24"/>
+              </w:rPr>
+              <w:t>4</w:t>
+            </w:r>
           </w:p>
         </w:tc>
         <w:tc>
@@ -2488,6 +5731,14 @@
                 <w:szCs w:val="24"/>
               </w:rPr>
             </w:pPr>
+            <w:r>
+              <w:rPr>
+                <w:rFonts w:ascii="Book Antiqua" w:hAnsi="Book Antiqua"/>
+                <w:sz w:val="24"/>
+                <w:szCs w:val="24"/>
+              </w:rPr>
+              <w:t>1</w:t>
+            </w:r>
           </w:p>
         </w:tc>
         <w:tc>
@@ -2503,6 +5754,14 @@
                 <w:szCs w:val="24"/>
               </w:rPr>
             </w:pPr>
+            <w:r>
+              <w:rPr>
+                <w:rFonts w:ascii="Book Antiqua" w:hAnsi="Book Antiqua"/>
+                <w:sz w:val="24"/>
+                <w:szCs w:val="24"/>
+              </w:rPr>
+              <w:t>16</w:t>
+            </w:r>
           </w:p>
         </w:tc>
         <w:tc>
@@ -2518,6 +5777,14 @@
                 <w:szCs w:val="24"/>
               </w:rPr>
             </w:pPr>
+            <w:r>
+              <w:rPr>
+                <w:rFonts w:ascii="Book Antiqua" w:hAnsi="Book Antiqua"/>
+                <w:sz w:val="24"/>
+                <w:szCs w:val="24"/>
+              </w:rPr>
+              <w:t>4</w:t>
+            </w:r>
           </w:p>
         </w:tc>
         <w:tc>
@@ -2533,11 +5800,20 @@
                 <w:szCs w:val="24"/>
               </w:rPr>
             </w:pPr>
+            <w:r>
+              <w:rPr>
+                <w:rFonts w:ascii="Book Antiqua" w:hAnsi="Book Antiqua"/>
+                <w:sz w:val="24"/>
+                <w:szCs w:val="24"/>
+              </w:rPr>
+              <w:t>1</w:t>
+            </w:r>
           </w:p>
         </w:tc>
         <w:tc>
           <w:tcPr>
             <w:tcW w:w="877" w:type="dxa"/>
+            <w:gridSpan w:val="2"/>
           </w:tcPr>
           <w:p>
             <w:pPr>
@@ -2548,6 +5824,14 @@
                 <w:szCs w:val="24"/>
               </w:rPr>
             </w:pPr>
+            <w:r>
+              <w:rPr>
+                <w:rFonts w:ascii="Book Antiqua" w:hAnsi="Book Antiqua"/>
+                <w:sz w:val="24"/>
+                <w:szCs w:val="24"/>
+              </w:rPr>
+              <w:t>16</w:t>
+            </w:r>
           </w:p>
         </w:tc>
         <w:tc>
@@ -2563,6 +5847,14 @@
                 <w:szCs w:val="24"/>
               </w:rPr>
             </w:pPr>
+            <w:r>
+              <w:rPr>
+                <w:rFonts w:ascii="Book Antiqua" w:hAnsi="Book Antiqua"/>
+                <w:sz w:val="24"/>
+                <w:szCs w:val="24"/>
+              </w:rPr>
+              <w:t>4</w:t>
+            </w:r>
           </w:p>
         </w:tc>
         <w:tc>
@@ -2578,6 +5870,14 @@
                 <w:szCs w:val="24"/>
               </w:rPr>
             </w:pPr>
+            <w:r>
+              <w:rPr>
+                <w:rFonts w:ascii="Book Antiqua" w:hAnsi="Book Antiqua"/>
+                <w:sz w:val="24"/>
+                <w:szCs w:val="24"/>
+              </w:rPr>
+              <w:t>1</w:t>
+            </w:r>
           </w:p>
         </w:tc>
         <w:tc>
@@ -2593,6 +5893,14 @@
                 <w:szCs w:val="24"/>
               </w:rPr>
             </w:pPr>
+            <w:r>
+              <w:rPr>
+                <w:rFonts w:ascii="Book Antiqua" w:hAnsi="Book Antiqua"/>
+                <w:sz w:val="24"/>
+                <w:szCs w:val="24"/>
+              </w:rPr>
+              <w:t>16</w:t>
+            </w:r>
           </w:p>
         </w:tc>
         <w:tc>
@@ -2608,6 +5916,14 @@
                 <w:szCs w:val="24"/>
               </w:rPr>
             </w:pPr>
+            <w:r>
+              <w:rPr>
+                <w:rFonts w:ascii="Book Antiqua" w:hAnsi="Book Antiqua"/>
+                <w:sz w:val="24"/>
+                <w:szCs w:val="24"/>
+              </w:rPr>
+              <w:t>4</w:t>
+            </w:r>
           </w:p>
         </w:tc>
         <w:tc>
@@ -2624,6 +5940,14 @@
                 <w:szCs w:val="24"/>
               </w:rPr>
             </w:pPr>
+            <w:r>
+              <w:rPr>
+                <w:rFonts w:ascii="Book Antiqua" w:hAnsi="Book Antiqua"/>
+                <w:sz w:val="24"/>
+                <w:szCs w:val="24"/>
+              </w:rPr>
+              <w:t>1</w:t>
+            </w:r>
           </w:p>
         </w:tc>
         <w:tc>
@@ -2639,6 +5963,14 @@
                 <w:szCs w:val="24"/>
               </w:rPr>
             </w:pPr>
+            <w:r>
+              <w:rPr>
+                <w:rFonts w:ascii="Book Antiqua" w:hAnsi="Book Antiqua"/>
+                <w:sz w:val="24"/>
+                <w:szCs w:val="24"/>
+              </w:rPr>
+              <w:t>16</w:t>
+            </w:r>
           </w:p>
         </w:tc>
       </w:tr>
@@ -2679,6 +6011,14 @@
                 <w:szCs w:val="24"/>
               </w:rPr>
             </w:pPr>
+            <w:r>
+              <w:rPr>
+                <w:rFonts w:ascii="Book Antiqua" w:hAnsi="Book Antiqua"/>
+                <w:sz w:val="24"/>
+                <w:szCs w:val="24"/>
+              </w:rPr>
+              <w:t>49</w:t>
+            </w:r>
           </w:p>
         </w:tc>
         <w:tc>
@@ -2694,6 +6034,14 @@
                 <w:szCs w:val="24"/>
               </w:rPr>
             </w:pPr>
+            <w:r>
+              <w:rPr>
+                <w:rFonts w:ascii="Book Antiqua" w:hAnsi="Book Antiqua"/>
+                <w:sz w:val="24"/>
+                <w:szCs w:val="24"/>
+              </w:rPr>
+              <w:t>1</w:t>
+            </w:r>
           </w:p>
         </w:tc>
         <w:tc>
@@ -2709,6 +6057,14 @@
                 <w:szCs w:val="24"/>
               </w:rPr>
             </w:pPr>
+            <w:r>
+              <w:rPr>
+                <w:rFonts w:ascii="Book Antiqua" w:hAnsi="Book Antiqua"/>
+                <w:sz w:val="24"/>
+                <w:szCs w:val="24"/>
+              </w:rPr>
+              <w:t>32</w:t>
+            </w:r>
           </w:p>
         </w:tc>
         <w:tc>
@@ -2724,6 +6080,14 @@
                 <w:szCs w:val="24"/>
               </w:rPr>
             </w:pPr>
+            <w:r>
+              <w:rPr>
+                <w:rFonts w:ascii="Book Antiqua" w:hAnsi="Book Antiqua"/>
+                <w:sz w:val="24"/>
+                <w:szCs w:val="24"/>
+              </w:rPr>
+              <w:t>49</w:t>
+            </w:r>
           </w:p>
         </w:tc>
         <w:tc>
@@ -2739,11 +6103,20 @@
                 <w:szCs w:val="24"/>
               </w:rPr>
             </w:pPr>
+            <w:r>
+              <w:rPr>
+                <w:rFonts w:ascii="Book Antiqua" w:hAnsi="Book Antiqua"/>
+                <w:sz w:val="24"/>
+                <w:szCs w:val="24"/>
+              </w:rPr>
+              <w:t>1</w:t>
+            </w:r>
           </w:p>
         </w:tc>
         <w:tc>
           <w:tcPr>
             <w:tcW w:w="877" w:type="dxa"/>
+            <w:gridSpan w:val="2"/>
           </w:tcPr>
           <w:p>
             <w:pPr>
@@ -2754,6 +6127,14 @@
                 <w:szCs w:val="24"/>
               </w:rPr>
             </w:pPr>
+            <w:r>
+              <w:rPr>
+                <w:rFonts w:ascii="Book Antiqua" w:hAnsi="Book Antiqua"/>
+                <w:sz w:val="24"/>
+                <w:szCs w:val="24"/>
+              </w:rPr>
+              <w:t>32</w:t>
+            </w:r>
           </w:p>
         </w:tc>
         <w:tc>
@@ -2769,6 +6150,14 @@
                 <w:szCs w:val="24"/>
               </w:rPr>
             </w:pPr>
+            <w:r>
+              <w:rPr>
+                <w:rFonts w:ascii="Book Antiqua" w:hAnsi="Book Antiqua"/>
+                <w:sz w:val="24"/>
+                <w:szCs w:val="24"/>
+              </w:rPr>
+              <w:t>49</w:t>
+            </w:r>
           </w:p>
         </w:tc>
         <w:tc>
@@ -2784,6 +6173,14 @@
                 <w:szCs w:val="24"/>
               </w:rPr>
             </w:pPr>
+            <w:r>
+              <w:rPr>
+                <w:rFonts w:ascii="Book Antiqua" w:hAnsi="Book Antiqua"/>
+                <w:sz w:val="24"/>
+                <w:szCs w:val="24"/>
+              </w:rPr>
+              <w:t>1</w:t>
+            </w:r>
           </w:p>
         </w:tc>
         <w:tc>
@@ -2799,6 +6196,14 @@
                 <w:szCs w:val="24"/>
               </w:rPr>
             </w:pPr>
+            <w:r>
+              <w:rPr>
+                <w:rFonts w:ascii="Book Antiqua" w:hAnsi="Book Antiqua"/>
+                <w:sz w:val="24"/>
+                <w:szCs w:val="24"/>
+              </w:rPr>
+              <w:t>32</w:t>
+            </w:r>
           </w:p>
         </w:tc>
         <w:tc>
@@ -2814,6 +6219,14 @@
                 <w:szCs w:val="24"/>
               </w:rPr>
             </w:pPr>
+            <w:r>
+              <w:rPr>
+                <w:rFonts w:ascii="Book Antiqua" w:hAnsi="Book Antiqua"/>
+                <w:sz w:val="24"/>
+                <w:szCs w:val="24"/>
+              </w:rPr>
+              <w:t>49</w:t>
+            </w:r>
           </w:p>
         </w:tc>
         <w:tc>
@@ -2830,6 +6243,14 @@
                 <w:szCs w:val="24"/>
               </w:rPr>
             </w:pPr>
+            <w:r>
+              <w:rPr>
+                <w:rFonts w:ascii="Book Antiqua" w:hAnsi="Book Antiqua"/>
+                <w:sz w:val="24"/>
+                <w:szCs w:val="24"/>
+              </w:rPr>
+              <w:t>1</w:t>
+            </w:r>
           </w:p>
         </w:tc>
         <w:tc>
@@ -2845,6 +6266,14 @@
                 <w:szCs w:val="24"/>
               </w:rPr>
             </w:pPr>
+            <w:r>
+              <w:rPr>
+                <w:rFonts w:ascii="Book Antiqua" w:hAnsi="Book Antiqua"/>
+                <w:sz w:val="24"/>
+                <w:szCs w:val="24"/>
+              </w:rPr>
+              <w:t>32</w:t>
+            </w:r>
           </w:p>
         </w:tc>
       </w:tr>
@@ -2933,6 +6362,7 @@
           <w:szCs w:val="24"/>
         </w:rPr>
       </w:pPr>
+      <w:proofErr w:type="spellStart"/>
       <w:r>
         <w:rPr>
           <w:rFonts w:ascii="Book Antiqua" w:hAnsi="Book Antiqua"/>
@@ -2941,6 +6371,7 @@
         </w:rPr>
         <w:t>NoC</w:t>
       </w:r>
+      <w:proofErr w:type="spellEnd"/>
       <w:r>
         <w:rPr>
           <w:rFonts w:ascii="Book Antiqua" w:hAnsi="Book Antiqua"/>
@@ -2973,6 +6404,104 @@
           <w:szCs w:val="24"/>
         </w:rPr>
         <w:t>Number of Comparisons</w:t>
+      </w:r>
+    </w:p>
+    <w:p>
+      <w:pPr>
+        <w:spacing w:after="0"/>
+        <w:rPr>
+          <w:rFonts w:ascii="Book Antiqua" w:hAnsi="Book Antiqua"/>
+          <w:sz w:val="24"/>
+          <w:szCs w:val="24"/>
+        </w:rPr>
+      </w:pPr>
+      <w:r>
+        <w:rPr>
+          <w:rFonts w:ascii="Book Antiqua" w:hAnsi="Book Antiqua"/>
+          <w:sz w:val="24"/>
+          <w:szCs w:val="24"/>
+        </w:rPr>
+        <w:t xml:space="preserve">comment </w:t>
+      </w:r>
+      <w:r>
+        <w:rPr>
+          <w:rFonts w:ascii="Book Antiqua" w:hAnsi="Book Antiqua"/>
+          <w:sz w:val="24"/>
+          <w:szCs w:val="24"/>
+        </w:rPr>
+        <w:t>:</w:t>
+      </w:r>
+    </w:p>
+    <w:p>
+      <w:pPr>
+        <w:spacing w:after="0"/>
+        <w:rPr>
+          <w:rFonts w:ascii="Book Antiqua" w:hAnsi="Book Antiqua"/>
+          <w:sz w:val="24"/>
+          <w:szCs w:val="24"/>
+        </w:rPr>
+      </w:pPr>
+      <w:r>
+        <w:rPr>
+          <w:rFonts w:ascii="Book Antiqua" w:hAnsi="Book Antiqua"/>
+          <w:sz w:val="24"/>
+          <w:szCs w:val="24"/>
+        </w:rPr>
+        <w:t>binary search is faster since we have presorted data and linear search is slower</w:t>
+      </w:r>
+    </w:p>
+    <w:p>
+      <w:pPr>
+        <w:spacing w:after="0"/>
+        <w:rPr>
+          <w:rFonts w:ascii="Book Antiqua" w:hAnsi="Book Antiqua"/>
+          <w:sz w:val="24"/>
+          <w:szCs w:val="24"/>
+        </w:rPr>
+      </w:pPr>
+      <w:r>
+        <w:rPr>
+          <w:rFonts w:ascii="Book Antiqua" w:hAnsi="Book Antiqua"/>
+          <w:sz w:val="24"/>
+          <w:szCs w:val="24"/>
+        </w:rPr>
+        <w:t xml:space="preserve">binary search has time complexity </w:t>
+      </w:r>
+      <w:proofErr w:type="spellStart"/>
+      <w:r>
+        <w:rPr>
+          <w:rFonts w:ascii="Book Antiqua" w:hAnsi="Book Antiqua"/>
+          <w:sz w:val="24"/>
+          <w:szCs w:val="24"/>
+        </w:rPr>
+        <w:t>OlogN</w:t>
+      </w:r>
+      <w:proofErr w:type="spellEnd"/>
+      <w:r>
+        <w:rPr>
+          <w:rFonts w:ascii="Book Antiqua" w:hAnsi="Book Antiqua"/>
+          <w:sz w:val="24"/>
+          <w:szCs w:val="24"/>
+        </w:rPr>
+        <w:t xml:space="preserve"> and linear search has time complexity </w:t>
+      </w:r>
+      <w:proofErr w:type="spellStart"/>
+      <w:r>
+        <w:rPr>
+          <w:rFonts w:ascii="Book Antiqua" w:hAnsi="Book Antiqua"/>
+          <w:sz w:val="24"/>
+          <w:szCs w:val="24"/>
+        </w:rPr>
+        <w:t>oN</w:t>
+      </w:r>
+      <w:proofErr w:type="spellEnd"/>
+      <w:r>
+        <w:rPr>
+          <w:rFonts w:ascii="Book Antiqua" w:hAnsi="Book Antiqua"/>
+          <w:sz w:val="24"/>
+          <w:szCs w:val="24"/>
+        </w:rPr>
+        <w:t xml:space="preserve"> </w:t>
       </w:r>
     </w:p>
     <w:p>
@@ -6454,6 +9983,7 @@
     <w:lsdException w:name="HTML Sample" w:semiHidden="1" w:unhideWhenUsed="1"/>
     <w:lsdException w:name="HTML Typewriter" w:semiHidden="1" w:unhideWhenUsed="1"/>
     <w:lsdException w:name="HTML Variable" w:semiHidden="1" w:unhideWhenUsed="1"/>
+    <w:lsdException w:name="Normal Table" w:semiHidden="1" w:unhideWhenUsed="1"/>
     <w:lsdException w:name="annotation subject" w:semiHidden="1" w:unhideWhenUsed="1"/>
     <w:lsdException w:name="No List" w:semiHidden="1" w:unhideWhenUsed="1"/>
     <w:lsdException w:name="Outline List 1" w:semiHidden="1" w:unhideWhenUsed="1"/>
@@ -6496,8 +10026,11 @@
     <w:lsdException w:name="Table Contemporary" w:semiHidden="1" w:unhideWhenUsed="1"/>
     <w:lsdException w:name="Table Elegant" w:semiHidden="1" w:unhideWhenUsed="1"/>
     <w:lsdException w:name="Table Professional" w:semiHidden="1" w:unhideWhenUsed="1"/>
+    <w:lsdException w:name="Table Subtle 1" w:semiHidden="1" w:unhideWhenUsed="1"/>
     <w:lsdException w:name="Table Subtle 2" w:semiHidden="1" w:unhideWhenUsed="1"/>
     <w:lsdException w:name="Table Web 1" w:semiHidden="1" w:unhideWhenUsed="1"/>
+    <w:lsdException w:name="Table Web 2" w:semiHidden="1" w:unhideWhenUsed="1"/>
+    <w:lsdException w:name="Table Web 3" w:semiHidden="1" w:unhideWhenUsed="1"/>
     <w:lsdException w:name="Balloon Text" w:semiHidden="1" w:unhideWhenUsed="1"/>
     <w:lsdException w:name="Table Grid" w:uiPriority="59"/>
     <w:lsdException w:name="Table Theme" w:semiHidden="1" w:unhideWhenUsed="1"/>
@@ -7281,12 +10814,7 @@
 </file>
 
 <file path=customXml/item2.xml><?xml version="1.0" encoding="utf-8"?>
-<?mso-contentType ?>
-<FormTemplates xmlns="http://schemas.microsoft.com/sharepoint/v3/contenttype/forms">
-  <Display>DocumentLibraryForm</Display>
-  <Edit>DocumentLibraryForm</Edit>
-  <New>DocumentLibraryForm</New>
-</FormTemplates>
+<b:Sources xmlns:b="http://schemas.openxmlformats.org/officeDocument/2006/bibliography" xmlns="http://schemas.openxmlformats.org/officeDocument/2006/bibliography" SelectedStyle="\APASixthEditionOfficeOnline.xsl" StyleName="APA" Version="6"/>
 </file>
 
 <file path=customXml/item3.xml><?xml version="1.0" encoding="utf-8"?>
@@ -7422,7 +10950,12 @@
 </file>
 
 <file path=customXml/item4.xml><?xml version="1.0" encoding="utf-8"?>
-<b:Sources xmlns:b="http://schemas.openxmlformats.org/officeDocument/2006/bibliography" xmlns="http://schemas.openxmlformats.org/officeDocument/2006/bibliography" SelectedStyle="\APASixthEditionOfficeOnline.xsl" StyleName="APA" Version="6"/>
+<?mso-contentType ?>
+<FormTemplates xmlns="http://schemas.microsoft.com/sharepoint/v3/contenttype/forms">
+  <Display>DocumentLibraryForm</Display>
+  <Edit>DocumentLibraryForm</Edit>
+  <New>DocumentLibraryForm</New>
+</FormTemplates>
 </file>
 
 <file path=customXml/itemProps1.xml><?xml version="1.0" encoding="utf-8"?>
@@ -7435,9 +10968,9 @@
 </file>
 
 <file path=customXml/itemProps2.xml><?xml version="1.0" encoding="utf-8"?>
-<ds:datastoreItem xmlns:ds="http://schemas.openxmlformats.org/officeDocument/2006/customXml" ds:itemID="{A72D748C-9662-45A6-B317-6D22779C1DCE}">
+<ds:datastoreItem xmlns:ds="http://schemas.openxmlformats.org/officeDocument/2006/customXml" ds:itemID="{CF379543-04AA-49B2-A256-B48E97646BCA}">
   <ds:schemaRefs>
-    <ds:schemaRef ds:uri="http://schemas.microsoft.com/sharepoint/v3/contenttype/forms"/>
+    <ds:schemaRef ds:uri="http://schemas.openxmlformats.org/officeDocument/2006/bibliography"/>
   </ds:schemaRefs>
 </ds:datastoreItem>
 </file>
@@ -7461,9 +10994,9 @@
 </file>
 
 <file path=customXml/itemProps4.xml><?xml version="1.0" encoding="utf-8"?>
-<ds:datastoreItem xmlns:ds="http://schemas.openxmlformats.org/officeDocument/2006/customXml" ds:itemID="{CF379543-04AA-49B2-A256-B48E97646BCA}">
+<ds:datastoreItem xmlns:ds="http://schemas.openxmlformats.org/officeDocument/2006/customXml" ds:itemID="{A72D748C-9662-45A6-B317-6D22779C1DCE}">
   <ds:schemaRefs>
-    <ds:schemaRef ds:uri="http://schemas.openxmlformats.org/officeDocument/2006/bibliography"/>
+    <ds:schemaRef ds:uri="http://schemas.microsoft.com/sharepoint/v3/contenttype/forms"/>
   </ds:schemaRefs>
 </ds:datastoreItem>
 </file>
</xml_diff>